<commit_message>
added stuff to word file
</commit_message>
<xml_diff>
--- a/M122_Vorlage_Anforderung_LB1_luca_binder_carl_stroemstedt.docx
+++ b/M122_Vorlage_Anforderung_LB1_luca_binder_carl_stroemstedt.docx
@@ -1,6 +1,6 @@
 
 <file path=word/document.xml><?xml version="1.0" encoding="utf-8"?>
-<w:document xmlns:wpc="http://schemas.microsoft.com/office/word/2010/wordprocessingCanvas" xmlns:cx="http://schemas.microsoft.com/office/drawing/2014/chartex" xmlns:cx1="http://schemas.microsoft.com/office/drawing/2015/9/8/chartex" xmlns:cx2="http://schemas.microsoft.com/office/drawing/2015/10/21/chartex" xmlns:cx3="http://schemas.microsoft.com/office/drawing/2016/5/9/chartex" xmlns:cx4="http://schemas.microsoft.com/office/drawing/2016/5/10/chartex" xmlns:cx5="http://schemas.microsoft.com/office/drawing/2016/5/11/chartex" xmlns:cx6="http://schemas.microsoft.com/office/drawing/2016/5/12/chartex" xmlns:cx7="http://schemas.microsoft.com/office/drawing/2016/5/13/chartex" xmlns:cx8="http://schemas.microsoft.com/office/drawing/2016/5/14/chartex" xmlns:mc="http://schemas.openxmlformats.org/markup-compatibility/2006" xmlns:aink="http://schemas.microsoft.com/office/drawing/2016/ink" xmlns:am3d="http://schemas.microsoft.com/office/drawing/2017/model3d" xmlns:o="urn:schemas-microsoft-com:office:office" xmlns:oel="http://schemas.microsoft.com/office/2019/extlst" xmlns:r="http://schemas.openxmlformats.org/officeDocument/2006/relationships" xmlns:m="http://schemas.openxmlformats.org/officeDocument/2006/math" xmlns:v="urn:schemas-microsoft-com:vml" xmlns:wp14="http://schemas.microsoft.com/office/word/2010/wordprocessingDrawing" xmlns:wp="http://schemas.openxmlformats.org/drawingml/2006/wordprocessingDrawing" xmlns:w10="urn:schemas-microsoft-com:office:word" xmlns:w="http://schemas.openxmlformats.org/wordprocessingml/2006/main" xmlns:w14="http://schemas.microsoft.com/office/word/2010/wordml" xmlns:w15="http://schemas.microsoft.com/office/word/2012/wordml" xmlns:w16cex="http://schemas.microsoft.com/office/word/2018/wordml/cex" xmlns:w16cid="http://schemas.microsoft.com/office/word/2016/wordml/cid" xmlns:w16="http://schemas.microsoft.com/office/word/2018/wordml" xmlns:w16du="http://schemas.microsoft.com/office/word/2023/wordml/word16du" xmlns:w16sdtdh="http://schemas.microsoft.com/office/word/2020/wordml/sdtdatahash" xmlns:w16se="http://schemas.microsoft.com/office/word/2015/wordml/symex" xmlns:wpg="http://schemas.microsoft.com/office/word/2010/wordprocessingGroup" xmlns:wpi="http://schemas.microsoft.com/office/word/2010/wordprocessingInk" xmlns:wne="http://schemas.microsoft.com/office/word/2006/wordml" xmlns:wps="http://schemas.microsoft.com/office/word/2010/wordprocessingShape" mc:Ignorable="w14 w15 w16se w16cid w16 w16cex w16sdtdh wp14">
+<w:document xmlns:wpc="http://schemas.microsoft.com/office/word/2010/wordprocessingCanvas" xmlns:cx="http://schemas.microsoft.com/office/drawing/2014/chartex" xmlns:cx1="http://schemas.microsoft.com/office/drawing/2015/9/8/chartex" xmlns:cx2="http://schemas.microsoft.com/office/drawing/2015/10/21/chartex" xmlns:cx3="http://schemas.microsoft.com/office/drawing/2016/5/9/chartex" xmlns:cx4="http://schemas.microsoft.com/office/drawing/2016/5/10/chartex" xmlns:cx5="http://schemas.microsoft.com/office/drawing/2016/5/11/chartex" xmlns:cx6="http://schemas.microsoft.com/office/drawing/2016/5/12/chartex" xmlns:cx7="http://schemas.microsoft.com/office/drawing/2016/5/13/chartex" xmlns:cx8="http://schemas.microsoft.com/office/drawing/2016/5/14/chartex" xmlns:mc="http://schemas.openxmlformats.org/markup-compatibility/2006" xmlns:aink="http://schemas.microsoft.com/office/drawing/2016/ink" xmlns:am3d="http://schemas.microsoft.com/office/drawing/2017/model3d" xmlns:o="urn:schemas-microsoft-com:office:office" xmlns:oel="http://schemas.microsoft.com/office/2019/extlst" xmlns:r="http://schemas.openxmlformats.org/officeDocument/2006/relationships" xmlns:m="http://schemas.openxmlformats.org/officeDocument/2006/math" xmlns:v="urn:schemas-microsoft-com:vml" xmlns:wp14="http://schemas.microsoft.com/office/word/2010/wordprocessingDrawing" xmlns:wp="http://schemas.openxmlformats.org/drawingml/2006/wordprocessingDrawing" xmlns:w10="urn:schemas-microsoft-com:office:word" xmlns:w="http://schemas.openxmlformats.org/wordprocessingml/2006/main" xmlns:w14="http://schemas.microsoft.com/office/word/2010/wordml" xmlns:w15="http://schemas.microsoft.com/office/word/2012/wordml" xmlns:w16cex="http://schemas.microsoft.com/office/word/2018/wordml/cex" xmlns:w16cid="http://schemas.microsoft.com/office/word/2016/wordml/cid" xmlns:w16="http://schemas.microsoft.com/office/word/2018/wordml" xmlns:w16sdtdh="http://schemas.microsoft.com/office/word/2020/wordml/sdtdatahash" xmlns:w16se="http://schemas.microsoft.com/office/word/2015/wordml/symex" xmlns:wpg="http://schemas.microsoft.com/office/word/2010/wordprocessingGroup" xmlns:wpi="http://schemas.microsoft.com/office/word/2010/wordprocessingInk" xmlns:wne="http://schemas.microsoft.com/office/word/2006/wordml" xmlns:wps="http://schemas.microsoft.com/office/word/2010/wordprocessingShape" mc:Ignorable="w14 w15 w16se w16cid w16 w16cex w16sdtdh wp14">
   <w:body>
     <w:p>
       <w:pPr>
@@ -287,14 +287,12 @@
               </w:rPr>
               <w:t xml:space="preserve">Die Homepage von Sunrise wird jeden Tag um 8 Uhr </w:t>
             </w:r>
-            <w:proofErr w:type="gramStart"/>
             <w:r>
               <w:rPr>
                 <w:color w:val="000000" w:themeColor="text1"/>
               </w:rPr>
               <w:t>Angefragt</w:t>
             </w:r>
-            <w:proofErr w:type="gramEnd"/>
             <w:r>
               <w:rPr>
                 <w:color w:val="000000" w:themeColor="text1"/>
@@ -425,21 +423,7 @@
               <w:rPr>
                 <w:color w:val="000000" w:themeColor="text1"/>
               </w:rPr>
-              <w:t xml:space="preserve">Das </w:t>
-            </w:r>
-            <w:proofErr w:type="gramStart"/>
-            <w:r>
-              <w:rPr>
-                <w:color w:val="000000" w:themeColor="text1"/>
-              </w:rPr>
-              <w:t>Email</w:t>
-            </w:r>
-            <w:proofErr w:type="gramEnd"/>
-            <w:r>
-              <w:rPr>
-                <w:color w:val="000000" w:themeColor="text1"/>
-              </w:rPr>
-              <w:t xml:space="preserve"> sollte in einzelnen Menüs strukturiert sein und so aussehen:</w:t>
+              <w:t>Das Email sollte in einzelnen Menüs strukturiert sein und so aussehen:</w:t>
             </w:r>
           </w:p>
           <w:p>
@@ -547,7 +531,6 @@
                 <w:b/>
               </w:rPr>
             </w:pPr>
-            <w:proofErr w:type="gramStart"/>
             <w:r>
               <w:rPr>
                 <w:b/>
@@ -555,7 +538,6 @@
               <w:lastRenderedPageBreak/>
               <w:t>MUSS</w:t>
             </w:r>
-            <w:proofErr w:type="gramEnd"/>
           </w:p>
           <w:p>
             <w:pPr>
@@ -836,7 +818,6 @@
                 <w:b/>
               </w:rPr>
             </w:pPr>
-            <w:proofErr w:type="gramStart"/>
             <w:r>
               <w:rPr>
                 <w:b/>
@@ -844,7 +825,6 @@
               <w:lastRenderedPageBreak/>
               <w:t>KANN</w:t>
             </w:r>
-            <w:proofErr w:type="gramEnd"/>
           </w:p>
           <w:p>
             <w:pPr>
@@ -928,23 +908,13 @@
                 <w:sz w:val="20"/>
               </w:rPr>
             </w:pPr>
-            <w:proofErr w:type="gramStart"/>
             <w:r>
               <w:rPr>
                 <w:rFonts w:cs="Arial"/>
                 <w:color w:val="0070C0"/>
                 <w:sz w:val="20"/>
               </w:rPr>
-              <w:t>Email</w:t>
-            </w:r>
-            <w:proofErr w:type="gramEnd"/>
-            <w:r>
-              <w:rPr>
-                <w:rFonts w:cs="Arial"/>
-                <w:color w:val="0070C0"/>
-                <w:sz w:val="20"/>
-              </w:rPr>
-              <w:t xml:space="preserve"> angeben an die man das Menü versendet möchte</w:t>
+              <w:t>Email angeben an die man das Menü versendet möchte</w:t>
             </w:r>
           </w:p>
           <w:p>
@@ -2694,15 +2664,7 @@
         <w:pStyle w:val="BodyText"/>
       </w:pPr>
       <w:r>
-        <w:t xml:space="preserve">Die Menüs vom ersten Tag sind in einem eigenen DIV mit der ID «menu-tab-plan1» verpackt. Wir haben somit einfach nach dieser ID gefiltert und somit haben wir eine dynamischere Lösung, die immer alle Menüs für den Tag </w:t>
-      </w:r>
-      <w:proofErr w:type="gramStart"/>
-      <w:r>
-        <w:t>holt</w:t>
-      </w:r>
-      <w:proofErr w:type="gramEnd"/>
-      <w:r>
-        <w:t xml:space="preserve"> unabhängig von der Anzahl.</w:t>
+        <w:t>Die Menüs vom ersten Tag sind in einem eigenen DIV mit der ID «menu-tab-plan1» verpackt. Wir haben somit einfach nach dieser ID gefiltert und somit haben wir eine dynamischere Lösung, die immer alle Menüs für den Tag holt unabhängig von der Anzahl.</w:t>
       </w:r>
     </w:p>
     <w:p>
@@ -2752,7 +2714,32 @@
           <w:rFonts w:ascii="Segoe UI" w:hAnsi="Segoe UI" w:cs="Segoe UI"/>
           <w:szCs w:val="24"/>
         </w:rPr>
-        <w:t>Ziel und Funktion des Scripts Dieses PowerShell-</w:t>
+        <w:t>Ziel und Funktion des Scripts</w:t>
+      </w:r>
+      <w:r>
+        <w:rPr>
+          <w:rFonts w:ascii="Segoe UI" w:hAnsi="Segoe UI" w:cs="Segoe UI"/>
+          <w:szCs w:val="24"/>
+          <w:lang w:val="en-CH"/>
+        </w:rPr>
+        <w:t>:</w:t>
+      </w:r>
+    </w:p>
+    <w:p>
+      <w:pPr>
+        <w:spacing w:before="0" w:after="0"/>
+        <w:ind w:left="720"/>
+        <w:rPr>
+          <w:rFonts w:ascii="Segoe UI" w:hAnsi="Segoe UI" w:cs="Segoe UI"/>
+          <w:szCs w:val="24"/>
+        </w:rPr>
+      </w:pPr>
+      <w:r>
+        <w:rPr>
+          <w:rFonts w:ascii="Segoe UI" w:hAnsi="Segoe UI" w:cs="Segoe UI"/>
+          <w:szCs w:val="24"/>
+        </w:rPr>
+        <w:t>Dieses PowerShell-</w:t>
       </w:r>
       <w:proofErr w:type="spellStart"/>
       <w:r>
@@ -2788,80 +2775,122 @@
           <w:rFonts w:ascii="Segoe UI" w:hAnsi="Segoe UI" w:cs="Segoe UI"/>
           <w:szCs w:val="24"/>
         </w:rPr>
-        <w:t>Code-Übersicht Der Code besteht aus mehreren Abschnitten, die für das Abrufen des Menüs, die Formatierung des E-Mail-Texts und das Senden der E-Mail verantwortlich sind.</w:t>
+        <w:t>Code-Übersicht</w:t>
+      </w:r>
+      <w:r>
+        <w:rPr>
+          <w:rFonts w:ascii="Segoe UI" w:hAnsi="Segoe UI" w:cs="Segoe UI"/>
+          <w:szCs w:val="24"/>
+          <w:lang w:val="en-CH"/>
+        </w:rPr>
+        <w:t>:</w:t>
       </w:r>
     </w:p>
     <w:p>
       <w:pPr>
-        <w:numPr>
-          <w:ilvl w:val="0"/>
-          <w:numId w:val="33"/>
-        </w:numPr>
         <w:spacing w:before="0" w:after="0"/>
-        <w:rPr>
-          <w:rFonts w:ascii="Segoe UI" w:hAnsi="Segoe UI" w:cs="Segoe UI"/>
-          <w:szCs w:val="24"/>
-        </w:rPr>
-      </w:pPr>
-      <w:r>
-        <w:rPr>
-          <w:rFonts w:ascii="Segoe UI" w:hAnsi="Segoe UI" w:cs="Segoe UI"/>
-          <w:szCs w:val="24"/>
-        </w:rPr>
-        <w:t>Code-Abschnitte</w:t>
-      </w:r>
-      <w:r>
-        <w:rPr>
-          <w:rFonts w:ascii="Segoe UI" w:hAnsi="Segoe UI" w:cs="Segoe UI"/>
-          <w:szCs w:val="24"/>
-        </w:rPr>
-        <w:tab/>
+        <w:ind w:left="720"/>
+        <w:rPr>
+          <w:rFonts w:ascii="Segoe UI" w:hAnsi="Segoe UI" w:cs="Segoe UI"/>
+          <w:szCs w:val="24"/>
+        </w:rPr>
+      </w:pPr>
+      <w:r>
+        <w:rPr>
+          <w:rFonts w:ascii="Segoe UI" w:hAnsi="Segoe UI" w:cs="Segoe UI"/>
+          <w:szCs w:val="24"/>
+        </w:rPr>
+        <w:t>Der Code besteht aus mehreren Abschnitten, die für das Abrufen des Menüs, die Formatierung des E-Mail-Texts und das Senden der E-Mail verantwortlich sind.</w:t>
       </w:r>
     </w:p>
     <w:p>
       <w:pPr>
-        <w:spacing w:before="300" w:after="300"/>
-        <w:rPr>
-          <w:rFonts w:ascii="Segoe UI" w:hAnsi="Segoe UI" w:cs="Segoe UI"/>
-          <w:szCs w:val="24"/>
-        </w:rPr>
-      </w:pPr>
-      <w:r>
-        <w:rPr>
-          <w:rFonts w:ascii="Segoe UI" w:hAnsi="Segoe UI" w:cs="Segoe UI"/>
-          <w:szCs w:val="24"/>
-        </w:rPr>
-        <w:t>3.1 Variableninitialisierung</w:t>
+        <w:spacing w:before="0" w:after="0"/>
+        <w:rPr>
+          <w:rFonts w:ascii="Segoe UI" w:hAnsi="Segoe UI" w:cs="Segoe UI"/>
+          <w:szCs w:val="24"/>
+        </w:rPr>
+      </w:pPr>
+      <w:r>
+        <w:rPr>
+          <w:rFonts w:ascii="Segoe UI" w:hAnsi="Segoe UI" w:cs="Segoe UI"/>
+          <w:szCs w:val="24"/>
+        </w:rPr>
+        <w:br w:type="page"/>
       </w:r>
     </w:p>
     <w:p>
       <w:pPr>
-        <w:tabs>
-          <w:tab w:val="left" w:pos="916"/>
-          <w:tab w:val="left" w:pos="1832"/>
-          <w:tab w:val="left" w:pos="2748"/>
-          <w:tab w:val="left" w:pos="3664"/>
-          <w:tab w:val="left" w:pos="4580"/>
-          <w:tab w:val="left" w:pos="5496"/>
-          <w:tab w:val="left" w:pos="6412"/>
-          <w:tab w:val="left" w:pos="7328"/>
-          <w:tab w:val="left" w:pos="8244"/>
-          <w:tab w:val="left" w:pos="9160"/>
-          <w:tab w:val="left" w:pos="10076"/>
-          <w:tab w:val="left" w:pos="10992"/>
-          <w:tab w:val="left" w:pos="11908"/>
-          <w:tab w:val="left" w:pos="12824"/>
-          <w:tab w:val="left" w:pos="13740"/>
-          <w:tab w:val="left" w:pos="14656"/>
-        </w:tabs>
-        <w:spacing w:before="0" w:after="0"/>
-        <w:rPr>
-          <w:rFonts w:ascii="Segoe UI" w:hAnsi="Segoe UI" w:cs="Segoe UI"/>
-          <w:sz w:val="21"/>
-          <w:szCs w:val="21"/>
-        </w:rPr>
-      </w:pPr>
+        <w:spacing w:before="300" w:after="300"/>
+        <w:rPr>
+          <w:rFonts w:ascii="Segoe UI" w:hAnsi="Segoe UI" w:cs="Segoe UI"/>
+          <w:b/>
+          <w:bCs/>
+          <w:szCs w:val="24"/>
+          <w:lang w:val="en-CH"/>
+        </w:rPr>
+      </w:pPr>
+      <w:r>
+        <w:rPr>
+          <w:rFonts w:ascii="Segoe UI" w:hAnsi="Segoe UI" w:cs="Segoe UI"/>
+          <w:b/>
+          <w:bCs/>
+          <w:szCs w:val="24"/>
+        </w:rPr>
+        <w:lastRenderedPageBreak/>
+        <w:t xml:space="preserve">3 </w:t>
+      </w:r>
+      <w:r>
+        <w:rPr>
+          <w:rFonts w:ascii="Segoe UI" w:hAnsi="Segoe UI" w:cs="Segoe UI"/>
+          <w:b/>
+          <w:bCs/>
+          <w:szCs w:val="24"/>
+          <w:lang w:val="en-CH"/>
+        </w:rPr>
+        <w:t>Code-</w:t>
+      </w:r>
       <w:proofErr w:type="spellStart"/>
+      <w:r>
+        <w:rPr>
+          <w:rFonts w:ascii="Segoe UI" w:hAnsi="Segoe UI" w:cs="Segoe UI"/>
+          <w:b/>
+          <w:bCs/>
+          <w:szCs w:val="24"/>
+          <w:lang w:val="en-CH"/>
+        </w:rPr>
+        <w:t>Abschnitte</w:t>
+      </w:r>
+      <w:proofErr w:type="spellEnd"/>
+    </w:p>
+    <w:p>
+      <w:pPr>
+        <w:spacing w:before="300" w:after="300"/>
+        <w:rPr>
+          <w:rFonts w:ascii="Segoe UI" w:hAnsi="Segoe UI" w:cs="Segoe UI"/>
+          <w:b/>
+          <w:bCs/>
+          <w:szCs w:val="24"/>
+        </w:rPr>
+      </w:pPr>
+      <w:r>
+        <w:rPr>
+          <w:rFonts w:ascii="Segoe UI" w:hAnsi="Segoe UI" w:cs="Segoe UI"/>
+          <w:b/>
+          <w:bCs/>
+          <w:szCs w:val="24"/>
+        </w:rPr>
+        <w:t>3.1 Variableninitialisierung</w:t>
+      </w:r>
+    </w:p>
+    <w:p>
+      <w:pPr>
+        <w:spacing w:before="300" w:after="300"/>
+        <w:rPr>
+          <w:rFonts w:ascii="Segoe UI" w:hAnsi="Segoe UI" w:cs="Segoe UI"/>
+          <w:szCs w:val="24"/>
+        </w:rPr>
+      </w:pPr>
       <w:r>
         <w:rPr>
           <w:rFonts w:ascii="Segoe UI" w:hAnsi="Segoe UI" w:cs="Segoe UI"/>
@@ -2869,147 +2898,41 @@
           <w:szCs w:val="21"/>
           <w:bdr w:val="single" w:sz="2" w:space="0" w:color="D9D9E3" w:frame="1"/>
         </w:rPr>
-        <w:t>bash</w:t>
-      </w:r>
-      <w:r>
-        <w:rPr>
-          <w:rFonts w:ascii="Segoe UI" w:hAnsi="Segoe UI" w:cs="Segoe UI"/>
-          <w:sz w:val="21"/>
-          <w:szCs w:val="21"/>
-        </w:rPr>
-        <w:t>Copy</w:t>
-      </w:r>
-      <w:proofErr w:type="spellEnd"/>
-      <w:r>
-        <w:rPr>
-          <w:rFonts w:ascii="Segoe UI" w:hAnsi="Segoe UI" w:cs="Segoe UI"/>
-          <w:sz w:val="21"/>
-          <w:szCs w:val="21"/>
-        </w:rPr>
-        <w:t xml:space="preserve"> code</w:t>
-      </w:r>
-    </w:p>
-    <w:p>
-      <w:pPr>
-        <w:tabs>
-          <w:tab w:val="left" w:pos="916"/>
-          <w:tab w:val="left" w:pos="1832"/>
-          <w:tab w:val="left" w:pos="2748"/>
-          <w:tab w:val="left" w:pos="3664"/>
-          <w:tab w:val="left" w:pos="4580"/>
-          <w:tab w:val="left" w:pos="5496"/>
-          <w:tab w:val="left" w:pos="6412"/>
-          <w:tab w:val="left" w:pos="7328"/>
-          <w:tab w:val="left" w:pos="8244"/>
-          <w:tab w:val="left" w:pos="9160"/>
-          <w:tab w:val="left" w:pos="10076"/>
-          <w:tab w:val="left" w:pos="10992"/>
-          <w:tab w:val="left" w:pos="11908"/>
-          <w:tab w:val="left" w:pos="12824"/>
-          <w:tab w:val="left" w:pos="13740"/>
-          <w:tab w:val="left" w:pos="14656"/>
-        </w:tabs>
-        <w:spacing w:before="0" w:after="0"/>
-        <w:rPr>
-          <w:rFonts w:ascii="Ubuntu Mono" w:hAnsi="Ubuntu Mono" w:cs="Courier New"/>
-          <w:sz w:val="21"/>
-          <w:szCs w:val="21"/>
-          <w:lang w:val="en-US"/>
-        </w:rPr>
-      </w:pPr>
-      <w:r>
-        <w:rPr>
-          <w:rFonts w:ascii="inherit" w:hAnsi="inherit" w:cs="Courier New"/>
-          <w:sz w:val="20"/>
-          <w:bdr w:val="single" w:sz="2" w:space="0" w:color="D9D9E3" w:frame="1"/>
-          <w:lang w:val="en-US"/>
-        </w:rPr>
-        <w:t>$</w:t>
-      </w:r>
-      <w:proofErr w:type="spellStart"/>
-      <w:r>
-        <w:rPr>
-          <w:rFonts w:ascii="inherit" w:hAnsi="inherit" w:cs="Courier New"/>
-          <w:sz w:val="20"/>
-          <w:bdr w:val="single" w:sz="2" w:space="0" w:color="D9D9E3" w:frame="1"/>
-          <w:lang w:val="en-US"/>
-        </w:rPr>
-        <w:t>email_text</w:t>
-      </w:r>
-      <w:proofErr w:type="spellEnd"/>
-      <w:r>
-        <w:rPr>
-          <w:rFonts w:ascii="inherit" w:hAnsi="inherit" w:cs="Courier New"/>
-          <w:sz w:val="20"/>
-          <w:bdr w:val="single" w:sz="2" w:space="1" w:color="D9D9E3" w:frame="1"/>
-          <w:lang w:val="en-US"/>
-        </w:rPr>
-        <w:t xml:space="preserve"> = </w:t>
-      </w:r>
-      <w:r>
-        <w:rPr>
-          <w:rFonts w:ascii="inherit" w:hAnsi="inherit" w:cs="Courier New"/>
-          <w:sz w:val="20"/>
-          <w:bdr w:val="single" w:sz="2" w:space="0" w:color="D9D9E3" w:frame="1"/>
-          <w:lang w:val="en-US"/>
-        </w:rPr>
-        <w:t>""</w:t>
-      </w:r>
-      <w:r>
-        <w:rPr>
-          <w:rFonts w:ascii="inherit" w:hAnsi="inherit" w:cs="Courier New"/>
-          <w:sz w:val="20"/>
-          <w:bdr w:val="single" w:sz="2" w:space="1" w:color="D9D9E3" w:frame="1"/>
-          <w:lang w:val="en-US"/>
-        </w:rPr>
-        <w:t xml:space="preserve"> </w:t>
-      </w:r>
-      <w:r>
-        <w:rPr>
-          <w:rFonts w:ascii="inherit" w:hAnsi="inherit" w:cs="Courier New"/>
-          <w:sz w:val="20"/>
-          <w:bdr w:val="single" w:sz="2" w:space="0" w:color="D9D9E3" w:frame="1"/>
-          <w:lang w:val="en-US"/>
-        </w:rPr>
-        <w:t>$</w:t>
-      </w:r>
-      <w:proofErr w:type="spellStart"/>
-      <w:r>
-        <w:rPr>
-          <w:rFonts w:ascii="inherit" w:hAnsi="inherit" w:cs="Courier New"/>
-          <w:sz w:val="20"/>
-          <w:bdr w:val="single" w:sz="2" w:space="0" w:color="D9D9E3" w:frame="1"/>
-          <w:lang w:val="en-US"/>
-        </w:rPr>
-        <w:t>url</w:t>
-      </w:r>
-      <w:proofErr w:type="spellEnd"/>
-      <w:r>
-        <w:rPr>
-          <w:rFonts w:ascii="inherit" w:hAnsi="inherit" w:cs="Courier New"/>
-          <w:sz w:val="20"/>
-          <w:bdr w:val="single" w:sz="2" w:space="1" w:color="D9D9E3" w:frame="1"/>
-          <w:lang w:val="en-US"/>
-        </w:rPr>
-        <w:t xml:space="preserve"> = </w:t>
-      </w:r>
-      <w:r>
-        <w:rPr>
-          <w:rFonts w:ascii="inherit" w:hAnsi="inherit" w:cs="Courier New"/>
-          <w:sz w:val="20"/>
-          <w:bdr w:val="single" w:sz="2" w:space="0" w:color="D9D9E3" w:frame="1"/>
-          <w:lang w:val="en-US"/>
-        </w:rPr>
-        <w:t>"https://www.ambassador-restaurant.ch/de/menuplan/"</w:t>
-      </w:r>
-      <w:r>
-        <w:rPr>
-          <w:rFonts w:ascii="inherit" w:hAnsi="inherit" w:cs="Courier New"/>
-          <w:sz w:val="20"/>
-          <w:bdr w:val="single" w:sz="2" w:space="1" w:color="D9D9E3" w:frame="1"/>
-          <w:lang w:val="en-US"/>
-        </w:rPr>
-        <w:t xml:space="preserve"> </w:t>
+        <w:drawing>
+          <wp:inline distT="0" distB="0" distL="0" distR="0" wp14:anchorId="19008EBD" wp14:editId="54141DD5">
+            <wp:extent cx="5939790" cy="397510"/>
+            <wp:effectExtent l="0" t="0" r="3810" b="2540"/>
+            <wp:docPr id="7" name="Picture 7"/>
+            <wp:cNvGraphicFramePr>
+              <a:graphicFrameLocks xmlns:a="http://schemas.openxmlformats.org/drawingml/2006/main" noChangeAspect="1"/>
+            </wp:cNvGraphicFramePr>
+            <a:graphic xmlns:a="http://schemas.openxmlformats.org/drawingml/2006/main">
+              <a:graphicData uri="http://schemas.openxmlformats.org/drawingml/2006/picture">
+                <pic:pic xmlns:pic="http://schemas.openxmlformats.org/drawingml/2006/picture">
+                  <pic:nvPicPr>
+                    <pic:cNvPr id="1" name=""/>
+                    <pic:cNvPicPr/>
+                  </pic:nvPicPr>
+                  <pic:blipFill>
+                    <a:blip r:embed="rId15"/>
+                    <a:stretch>
+                      <a:fillRect/>
+                    </a:stretch>
+                  </pic:blipFill>
+                  <pic:spPr>
+                    <a:xfrm>
+                      <a:off x="0" y="0"/>
+                      <a:ext cx="5939790" cy="397510"/>
+                    </a:xfrm>
+                    <a:prstGeom prst="rect">
+                      <a:avLst/>
+                    </a:prstGeom>
+                  </pic:spPr>
+                </pic:pic>
+              </a:graphicData>
+            </a:graphic>
+          </wp:inline>
+        </w:drawing>
       </w:r>
     </w:p>
     <w:p>
@@ -3039,7 +2962,6 @@
         <w:t>$</w:t>
       </w:r>
       <w:proofErr w:type="spellStart"/>
-      <w:proofErr w:type="gramStart"/>
       <w:r>
         <w:rPr>
           <w:rFonts w:ascii="Ubuntu Mono" w:hAnsi="Ubuntu Mono" w:cs="Courier New"/>
@@ -3049,9 +2971,16 @@
           <w:szCs w:val="21"/>
           <w:bdr w:val="single" w:sz="2" w:space="0" w:color="D9D9E3" w:frame="1"/>
         </w:rPr>
-        <w:t>email</w:t>
-      </w:r>
-      <w:proofErr w:type="gramEnd"/>
+        <w:t>email_text</w:t>
+      </w:r>
+      <w:proofErr w:type="spellEnd"/>
+      <w:r>
+        <w:rPr>
+          <w:rFonts w:ascii="Segoe UI" w:hAnsi="Segoe UI" w:cs="Segoe UI"/>
+          <w:szCs w:val="24"/>
+        </w:rPr>
+        <w:t xml:space="preserve"> initialisiert, um den Text für die E-Mail zu speichern. </w:t>
+      </w:r>
       <w:r>
         <w:rPr>
           <w:rFonts w:ascii="Ubuntu Mono" w:hAnsi="Ubuntu Mono" w:cs="Courier New"/>
@@ -3061,16 +2990,9 @@
           <w:szCs w:val="21"/>
           <w:bdr w:val="single" w:sz="2" w:space="0" w:color="D9D9E3" w:frame="1"/>
         </w:rPr>
-        <w:t>_text</w:t>
-      </w:r>
-      <w:proofErr w:type="spellEnd"/>
-      <w:r>
-        <w:rPr>
-          <w:rFonts w:ascii="Segoe UI" w:hAnsi="Segoe UI" w:cs="Segoe UI"/>
-          <w:szCs w:val="24"/>
-        </w:rPr>
-        <w:t xml:space="preserve"> initialisiert, um den Text für die E-Mail zu speichern. </w:t>
-      </w:r>
+        <w:t>$</w:t>
+      </w:r>
+      <w:proofErr w:type="spellStart"/>
       <w:r>
         <w:rPr>
           <w:rFonts w:ascii="Ubuntu Mono" w:hAnsi="Ubuntu Mono" w:cs="Courier New"/>
@@ -3080,7 +3002,103 @@
           <w:szCs w:val="21"/>
           <w:bdr w:val="single" w:sz="2" w:space="0" w:color="D9D9E3" w:frame="1"/>
         </w:rPr>
-        <w:t>$</w:t>
+        <w:t>url</w:t>
+      </w:r>
+      <w:proofErr w:type="spellEnd"/>
+      <w:r>
+        <w:rPr>
+          <w:rFonts w:ascii="Segoe UI" w:hAnsi="Segoe UI" w:cs="Segoe UI"/>
+          <w:szCs w:val="24"/>
+        </w:rPr>
+        <w:t xml:space="preserve"> enthält die URL der Ambassador-Restaurant-Website, von der der Menüplan abgerufen wird.</w:t>
+      </w:r>
+    </w:p>
+    <w:p>
+      <w:pPr>
+        <w:spacing w:before="300" w:after="300"/>
+        <w:rPr>
+          <w:rFonts w:ascii="Segoe UI" w:hAnsi="Segoe UI" w:cs="Segoe UI"/>
+          <w:b/>
+          <w:bCs/>
+          <w:szCs w:val="24"/>
+        </w:rPr>
+      </w:pPr>
+      <w:r>
+        <w:rPr>
+          <w:rFonts w:ascii="Segoe UI" w:hAnsi="Segoe UI" w:cs="Segoe UI"/>
+          <w:b/>
+          <w:bCs/>
+          <w:szCs w:val="24"/>
+        </w:rPr>
+        <w:t>3.2 Abrufen der Webseite</w:t>
+      </w:r>
+    </w:p>
+    <w:p>
+      <w:pPr>
+        <w:spacing w:before="300" w:after="300"/>
+        <w:rPr>
+          <w:rFonts w:ascii="Segoe UI" w:hAnsi="Segoe UI" w:cs="Segoe UI"/>
+          <w:szCs w:val="24"/>
+        </w:rPr>
+      </w:pPr>
+      <w:r>
+        <w:rPr>
+          <w:rFonts w:ascii="Segoe UI" w:hAnsi="Segoe UI" w:cs="Segoe UI"/>
+          <w:sz w:val="21"/>
+          <w:szCs w:val="21"/>
+          <w:bdr w:val="single" w:sz="2" w:space="0" w:color="D9D9E3" w:frame="1"/>
+        </w:rPr>
+        <w:drawing>
+          <wp:inline distT="0" distB="0" distL="0" distR="0" wp14:anchorId="299ACBAA" wp14:editId="3283FAD9">
+            <wp:extent cx="4480948" cy="198137"/>
+            <wp:effectExtent l="0" t="0" r="0" b="0"/>
+            <wp:docPr id="9" name="Picture 9"/>
+            <wp:cNvGraphicFramePr>
+              <a:graphicFrameLocks xmlns:a="http://schemas.openxmlformats.org/drawingml/2006/main" noChangeAspect="1"/>
+            </wp:cNvGraphicFramePr>
+            <a:graphic xmlns:a="http://schemas.openxmlformats.org/drawingml/2006/main">
+              <a:graphicData uri="http://schemas.openxmlformats.org/drawingml/2006/picture">
+                <pic:pic xmlns:pic="http://schemas.openxmlformats.org/drawingml/2006/picture">
+                  <pic:nvPicPr>
+                    <pic:cNvPr id="1" name=""/>
+                    <pic:cNvPicPr/>
+                  </pic:nvPicPr>
+                  <pic:blipFill>
+                    <a:blip r:embed="rId16"/>
+                    <a:stretch>
+                      <a:fillRect/>
+                    </a:stretch>
+                  </pic:blipFill>
+                  <pic:spPr>
+                    <a:xfrm>
+                      <a:off x="0" y="0"/>
+                      <a:ext cx="4480948" cy="198137"/>
+                    </a:xfrm>
+                    <a:prstGeom prst="rect">
+                      <a:avLst/>
+                    </a:prstGeom>
+                  </pic:spPr>
+                </pic:pic>
+              </a:graphicData>
+            </a:graphic>
+          </wp:inline>
+        </w:drawing>
+      </w:r>
+    </w:p>
+    <w:p>
+      <w:pPr>
+        <w:spacing w:before="300" w:after="300"/>
+        <w:rPr>
+          <w:rFonts w:ascii="Segoe UI" w:hAnsi="Segoe UI" w:cs="Segoe UI"/>
+          <w:szCs w:val="24"/>
+        </w:rPr>
+      </w:pPr>
+      <w:r>
+        <w:rPr>
+          <w:rFonts w:ascii="Segoe UI" w:hAnsi="Segoe UI" w:cs="Segoe UI"/>
+          <w:szCs w:val="24"/>
+        </w:rPr>
+        <w:t xml:space="preserve">Der Befehl </w:t>
       </w:r>
       <w:proofErr w:type="spellStart"/>
       <w:r>
@@ -3092,7 +3110,7 @@
           <w:szCs w:val="21"/>
           <w:bdr w:val="single" w:sz="2" w:space="0" w:color="D9D9E3" w:frame="1"/>
         </w:rPr>
-        <w:t>url</w:t>
+        <w:t>Invoke-WebRequest</w:t>
       </w:r>
       <w:proofErr w:type="spellEnd"/>
       <w:r>
@@ -3100,195 +3118,8 @@
           <w:rFonts w:ascii="Segoe UI" w:hAnsi="Segoe UI" w:cs="Segoe UI"/>
           <w:szCs w:val="24"/>
         </w:rPr>
-        <w:t xml:space="preserve"> enthält die URL der Ambassador-Restaurant-Website, von der der Menüplan abgerufen wird.</w:t>
-      </w:r>
-    </w:p>
-    <w:p>
-      <w:pPr>
-        <w:spacing w:before="300" w:after="300"/>
-        <w:rPr>
-          <w:rFonts w:ascii="Segoe UI" w:hAnsi="Segoe UI" w:cs="Segoe UI"/>
-          <w:szCs w:val="24"/>
-        </w:rPr>
-      </w:pPr>
-      <w:r>
-        <w:rPr>
-          <w:rFonts w:ascii="Segoe UI" w:hAnsi="Segoe UI" w:cs="Segoe UI"/>
-          <w:szCs w:val="24"/>
-        </w:rPr>
-        <w:lastRenderedPageBreak/>
-        <w:t>3.2 Abrufen der Webseite</w:t>
-      </w:r>
-    </w:p>
-    <w:p>
-      <w:pPr>
-        <w:tabs>
-          <w:tab w:val="left" w:pos="916"/>
-          <w:tab w:val="left" w:pos="1832"/>
-          <w:tab w:val="left" w:pos="2748"/>
-          <w:tab w:val="left" w:pos="3664"/>
-          <w:tab w:val="left" w:pos="4580"/>
-          <w:tab w:val="left" w:pos="5496"/>
-          <w:tab w:val="left" w:pos="6412"/>
-          <w:tab w:val="left" w:pos="7328"/>
-          <w:tab w:val="left" w:pos="8244"/>
-          <w:tab w:val="left" w:pos="9160"/>
-          <w:tab w:val="left" w:pos="10076"/>
-          <w:tab w:val="left" w:pos="10992"/>
-          <w:tab w:val="left" w:pos="11908"/>
-          <w:tab w:val="left" w:pos="12824"/>
-          <w:tab w:val="left" w:pos="13740"/>
-          <w:tab w:val="left" w:pos="14656"/>
-        </w:tabs>
-        <w:spacing w:before="0" w:after="0"/>
-        <w:rPr>
-          <w:rFonts w:ascii="Segoe UI" w:hAnsi="Segoe UI" w:cs="Segoe UI"/>
-          <w:sz w:val="21"/>
-          <w:szCs w:val="21"/>
-        </w:rPr>
-      </w:pPr>
-      <w:proofErr w:type="spellStart"/>
-      <w:r>
-        <w:rPr>
-          <w:rFonts w:ascii="Segoe UI" w:hAnsi="Segoe UI" w:cs="Segoe UI"/>
-          <w:sz w:val="21"/>
-          <w:szCs w:val="21"/>
-          <w:bdr w:val="single" w:sz="2" w:space="0" w:color="D9D9E3" w:frame="1"/>
-        </w:rPr>
-        <w:t>bash</w:t>
-      </w:r>
-      <w:r>
-        <w:rPr>
-          <w:rFonts w:ascii="Segoe UI" w:hAnsi="Segoe UI" w:cs="Segoe UI"/>
-          <w:sz w:val="21"/>
-          <w:szCs w:val="21"/>
-        </w:rPr>
-        <w:t>Copy</w:t>
-      </w:r>
-      <w:proofErr w:type="spellEnd"/>
-      <w:r>
-        <w:rPr>
-          <w:rFonts w:ascii="Segoe UI" w:hAnsi="Segoe UI" w:cs="Segoe UI"/>
-          <w:sz w:val="21"/>
-          <w:szCs w:val="21"/>
-        </w:rPr>
-        <w:t xml:space="preserve"> code</w:t>
-      </w:r>
-    </w:p>
-    <w:p>
-      <w:pPr>
-        <w:tabs>
-          <w:tab w:val="left" w:pos="916"/>
-          <w:tab w:val="left" w:pos="1832"/>
-          <w:tab w:val="left" w:pos="2748"/>
-          <w:tab w:val="left" w:pos="3664"/>
-          <w:tab w:val="left" w:pos="4580"/>
-          <w:tab w:val="left" w:pos="5496"/>
-          <w:tab w:val="left" w:pos="6412"/>
-          <w:tab w:val="left" w:pos="7328"/>
-          <w:tab w:val="left" w:pos="8244"/>
-          <w:tab w:val="left" w:pos="9160"/>
-          <w:tab w:val="left" w:pos="10076"/>
-          <w:tab w:val="left" w:pos="10992"/>
-          <w:tab w:val="left" w:pos="11908"/>
-          <w:tab w:val="left" w:pos="12824"/>
-          <w:tab w:val="left" w:pos="13740"/>
-          <w:tab w:val="left" w:pos="14656"/>
-        </w:tabs>
-        <w:spacing w:before="0" w:after="0"/>
-        <w:rPr>
-          <w:rFonts w:ascii="Ubuntu Mono" w:hAnsi="Ubuntu Mono" w:cs="Courier New"/>
-          <w:sz w:val="21"/>
-          <w:szCs w:val="21"/>
-        </w:rPr>
-      </w:pPr>
-      <w:r>
-        <w:rPr>
-          <w:rFonts w:ascii="inherit" w:hAnsi="inherit" w:cs="Courier New"/>
-          <w:sz w:val="20"/>
-          <w:bdr w:val="single" w:sz="2" w:space="0" w:color="D9D9E3" w:frame="1"/>
-        </w:rPr>
-        <w:t>$</w:t>
-      </w:r>
-      <w:proofErr w:type="spellStart"/>
-      <w:r>
-        <w:rPr>
-          <w:rFonts w:ascii="inherit" w:hAnsi="inherit" w:cs="Courier New"/>
-          <w:sz w:val="20"/>
-          <w:bdr w:val="single" w:sz="2" w:space="0" w:color="D9D9E3" w:frame="1"/>
-        </w:rPr>
-        <w:t>response</w:t>
-      </w:r>
-      <w:proofErr w:type="spellEnd"/>
-      <w:r>
-        <w:rPr>
-          <w:rFonts w:ascii="inherit" w:hAnsi="inherit" w:cs="Courier New"/>
-          <w:sz w:val="20"/>
-          <w:bdr w:val="single" w:sz="2" w:space="1" w:color="D9D9E3" w:frame="1"/>
-        </w:rPr>
-        <w:t xml:space="preserve"> = </w:t>
-      </w:r>
-      <w:proofErr w:type="spellStart"/>
-      <w:r>
-        <w:rPr>
-          <w:rFonts w:ascii="inherit" w:hAnsi="inherit" w:cs="Courier New"/>
-          <w:sz w:val="20"/>
-          <w:bdr w:val="single" w:sz="2" w:space="1" w:color="D9D9E3" w:frame="1"/>
-        </w:rPr>
-        <w:t>Invoke-WebRequest</w:t>
-      </w:r>
-      <w:proofErr w:type="spellEnd"/>
-      <w:r>
-        <w:rPr>
-          <w:rFonts w:ascii="inherit" w:hAnsi="inherit" w:cs="Courier New"/>
-          <w:sz w:val="20"/>
-          <w:bdr w:val="single" w:sz="2" w:space="1" w:color="D9D9E3" w:frame="1"/>
-        </w:rPr>
-        <w:t xml:space="preserve"> -Uri </w:t>
-      </w:r>
-      <w:r>
-        <w:rPr>
-          <w:rFonts w:ascii="inherit" w:hAnsi="inherit" w:cs="Courier New"/>
-          <w:sz w:val="20"/>
-          <w:bdr w:val="single" w:sz="2" w:space="0" w:color="D9D9E3" w:frame="1"/>
-        </w:rPr>
-        <w:t>$</w:t>
-      </w:r>
-      <w:proofErr w:type="spellStart"/>
-      <w:r>
-        <w:rPr>
-          <w:rFonts w:ascii="inherit" w:hAnsi="inherit" w:cs="Courier New"/>
-          <w:sz w:val="20"/>
-          <w:bdr w:val="single" w:sz="2" w:space="0" w:color="D9D9E3" w:frame="1"/>
-        </w:rPr>
-        <w:t>url</w:t>
-      </w:r>
-      <w:proofErr w:type="spellEnd"/>
-      <w:r>
-        <w:rPr>
-          <w:rFonts w:ascii="inherit" w:hAnsi="inherit" w:cs="Courier New"/>
-          <w:sz w:val="20"/>
-          <w:bdr w:val="single" w:sz="2" w:space="1" w:color="D9D9E3" w:frame="1"/>
-        </w:rPr>
-        <w:t xml:space="preserve"> </w:t>
-      </w:r>
-    </w:p>
-    <w:p>
-      <w:pPr>
-        <w:spacing w:before="300" w:after="300"/>
-        <w:rPr>
-          <w:rFonts w:ascii="Segoe UI" w:hAnsi="Segoe UI" w:cs="Segoe UI"/>
-          <w:szCs w:val="24"/>
-        </w:rPr>
-      </w:pPr>
-      <w:r>
-        <w:rPr>
-          <w:rFonts w:ascii="Segoe UI" w:hAnsi="Segoe UI" w:cs="Segoe UI"/>
-          <w:szCs w:val="24"/>
-        </w:rPr>
-        <w:t xml:space="preserve">Der Befehl </w:t>
-      </w:r>
-      <w:proofErr w:type="spellStart"/>
+        <w:t xml:space="preserve"> wird verwendet, um die Webseite abzurufen und in der Variable </w:t>
+      </w:r>
       <w:r>
         <w:rPr>
           <w:rFonts w:ascii="Ubuntu Mono" w:hAnsi="Ubuntu Mono" w:cs="Courier New"/>
@@ -3298,16 +3129,9 @@
           <w:szCs w:val="21"/>
           <w:bdr w:val="single" w:sz="2" w:space="0" w:color="D9D9E3" w:frame="1"/>
         </w:rPr>
-        <w:t>Invoke-WebRequest</w:t>
-      </w:r>
-      <w:proofErr w:type="spellEnd"/>
-      <w:r>
-        <w:rPr>
-          <w:rFonts w:ascii="Segoe UI" w:hAnsi="Segoe UI" w:cs="Segoe UI"/>
-          <w:szCs w:val="24"/>
-        </w:rPr>
-        <w:t xml:space="preserve"> wird verwendet, um die Webseite abzurufen und in der Variable </w:t>
-      </w:r>
+        <w:t>$</w:t>
+      </w:r>
+      <w:proofErr w:type="spellStart"/>
       <w:r>
         <w:rPr>
           <w:rFonts w:ascii="Ubuntu Mono" w:hAnsi="Ubuntu Mono" w:cs="Courier New"/>
@@ -3317,9 +3141,551 @@
           <w:szCs w:val="21"/>
           <w:bdr w:val="single" w:sz="2" w:space="0" w:color="D9D9E3" w:frame="1"/>
         </w:rPr>
-        <w:t>$</w:t>
+        <w:t>response</w:t>
+      </w:r>
+      <w:proofErr w:type="spellEnd"/>
+      <w:r>
+        <w:rPr>
+          <w:rFonts w:ascii="Segoe UI" w:hAnsi="Segoe UI" w:cs="Segoe UI"/>
+          <w:szCs w:val="24"/>
+        </w:rPr>
+        <w:t xml:space="preserve"> zu speichern.</w:t>
+      </w:r>
+    </w:p>
+    <w:p>
+      <w:pPr>
+        <w:spacing w:before="300" w:after="300"/>
+        <w:rPr>
+          <w:rFonts w:ascii="Segoe UI" w:hAnsi="Segoe UI" w:cs="Segoe UI"/>
+          <w:b/>
+          <w:bCs/>
+          <w:szCs w:val="24"/>
+        </w:rPr>
+      </w:pPr>
+      <w:r>
+        <w:rPr>
+          <w:rFonts w:ascii="Segoe UI" w:hAnsi="Segoe UI" w:cs="Segoe UI"/>
+          <w:b/>
+          <w:bCs/>
+          <w:szCs w:val="24"/>
+        </w:rPr>
+        <w:t>3.3 Extrahieren der Menüinformationen</w:t>
+      </w:r>
+    </w:p>
+    <w:p>
+      <w:pPr>
+        <w:spacing w:before="300" w:after="300"/>
+        <w:rPr>
+          <w:rFonts w:ascii="Segoe UI" w:hAnsi="Segoe UI" w:cs="Segoe UI"/>
+          <w:szCs w:val="24"/>
+        </w:rPr>
+      </w:pPr>
+      <w:r>
+        <w:rPr>
+          <w:rFonts w:ascii="Segoe UI" w:hAnsi="Segoe UI" w:cs="Segoe UI"/>
+          <w:sz w:val="21"/>
+          <w:szCs w:val="21"/>
+          <w:bdr w:val="single" w:sz="2" w:space="0" w:color="D9D9E3" w:frame="1"/>
+        </w:rPr>
+        <w:drawing>
+          <wp:inline distT="0" distB="0" distL="0" distR="0" wp14:anchorId="2999535B" wp14:editId="77CB31F7">
+            <wp:extent cx="5939790" cy="318770"/>
+            <wp:effectExtent l="0" t="0" r="3810" b="5080"/>
+            <wp:docPr id="10" name="Picture 10"/>
+            <wp:cNvGraphicFramePr>
+              <a:graphicFrameLocks xmlns:a="http://schemas.openxmlformats.org/drawingml/2006/main" noChangeAspect="1"/>
+            </wp:cNvGraphicFramePr>
+            <a:graphic xmlns:a="http://schemas.openxmlformats.org/drawingml/2006/main">
+              <a:graphicData uri="http://schemas.openxmlformats.org/drawingml/2006/picture">
+                <pic:pic xmlns:pic="http://schemas.openxmlformats.org/drawingml/2006/picture">
+                  <pic:nvPicPr>
+                    <pic:cNvPr id="1" name=""/>
+                    <pic:cNvPicPr/>
+                  </pic:nvPicPr>
+                  <pic:blipFill>
+                    <a:blip r:embed="rId17"/>
+                    <a:stretch>
+                      <a:fillRect/>
+                    </a:stretch>
+                  </pic:blipFill>
+                  <pic:spPr>
+                    <a:xfrm>
+                      <a:off x="0" y="0"/>
+                      <a:ext cx="5939790" cy="318770"/>
+                    </a:xfrm>
+                    <a:prstGeom prst="rect">
+                      <a:avLst/>
+                    </a:prstGeom>
+                  </pic:spPr>
+                </pic:pic>
+              </a:graphicData>
+            </a:graphic>
+          </wp:inline>
+        </w:drawing>
+      </w:r>
+    </w:p>
+    <w:p>
+      <w:pPr>
+        <w:spacing w:before="300" w:after="300"/>
+        <w:rPr>
+          <w:rFonts w:ascii="Segoe UI" w:hAnsi="Segoe UI" w:cs="Segoe UI"/>
+          <w:szCs w:val="24"/>
+        </w:rPr>
+      </w:pPr>
+      <w:r>
+        <w:rPr>
+          <w:rFonts w:ascii="Segoe UI" w:hAnsi="Segoe UI" w:cs="Segoe UI"/>
+          <w:szCs w:val="24"/>
+        </w:rPr>
+        <w:t>In diesen Zeilen wird der Menüplan aus dem HTML der Webseite extrahiert. Dabei werden die relevanten Elemente wie Menütitel, Küchenzeile und Menübeschreibung gesucht und in entsprechenden Variablen gespeichert.</w:t>
+      </w:r>
+    </w:p>
+    <w:p>
+      <w:pPr>
+        <w:spacing w:before="300" w:after="300"/>
+        <w:rPr>
+          <w:rFonts w:ascii="Segoe UI" w:hAnsi="Segoe UI" w:cs="Segoe UI"/>
+          <w:b/>
+          <w:bCs/>
+          <w:szCs w:val="24"/>
+          <w:lang w:val="en-US"/>
+        </w:rPr>
+      </w:pPr>
+      <w:r>
+        <w:rPr>
+          <w:rFonts w:ascii="Segoe UI" w:hAnsi="Segoe UI" w:cs="Segoe UI"/>
+          <w:b/>
+          <w:bCs/>
+          <w:szCs w:val="24"/>
+          <w:lang w:val="en-US"/>
+        </w:rPr>
+        <w:t xml:space="preserve">3.4 </w:t>
       </w:r>
       <w:proofErr w:type="spellStart"/>
+      <w:r>
+        <w:rPr>
+          <w:rFonts w:ascii="Segoe UI" w:hAnsi="Segoe UI" w:cs="Segoe UI"/>
+          <w:b/>
+          <w:bCs/>
+          <w:szCs w:val="24"/>
+          <w:lang w:val="en-US"/>
+        </w:rPr>
+        <w:t>Formatieren</w:t>
+      </w:r>
+      <w:proofErr w:type="spellEnd"/>
+      <w:r>
+        <w:rPr>
+          <w:rFonts w:ascii="Segoe UI" w:hAnsi="Segoe UI" w:cs="Segoe UI"/>
+          <w:b/>
+          <w:bCs/>
+          <w:szCs w:val="24"/>
+          <w:lang w:val="en-US"/>
+        </w:rPr>
+        <w:t xml:space="preserve"> des E-Mail-Texts</w:t>
+      </w:r>
+      <w:r>
+        <w:rPr>
+          <w:rFonts w:ascii="Segoe UI" w:hAnsi="Segoe UI" w:cs="Segoe UI"/>
+          <w:b/>
+          <w:bCs/>
+          <w:szCs w:val="24"/>
+          <w:lang w:val="en-US"/>
+        </w:rPr>
+        <w:tab/>
+      </w:r>
+    </w:p>
+    <w:p>
+      <w:pPr>
+        <w:spacing w:before="300" w:after="300"/>
+        <w:rPr>
+          <w:rFonts w:ascii="Segoe UI" w:hAnsi="Segoe UI" w:cs="Segoe UI"/>
+          <w:szCs w:val="24"/>
+        </w:rPr>
+      </w:pPr>
+      <w:r>
+        <w:rPr>
+          <w:rFonts w:ascii="Segoe UI" w:hAnsi="Segoe UI" w:cs="Segoe UI"/>
+          <w:sz w:val="21"/>
+          <w:szCs w:val="21"/>
+          <w:bdr w:val="single" w:sz="2" w:space="0" w:color="D9D9E3" w:frame="1"/>
+          <w:lang w:val="en-US"/>
+        </w:rPr>
+        <w:drawing>
+          <wp:inline distT="0" distB="0" distL="0" distR="0" wp14:anchorId="33AA40D5" wp14:editId="2585FF86">
+            <wp:extent cx="5296359" cy="2057578"/>
+            <wp:effectExtent l="0" t="0" r="0" b="0"/>
+            <wp:docPr id="11" name="Picture 11" descr="Text&#10;&#10;Description automatically generated with medium confidence"/>
+            <wp:cNvGraphicFramePr>
+              <a:graphicFrameLocks xmlns:a="http://schemas.openxmlformats.org/drawingml/2006/main" noChangeAspect="1"/>
+            </wp:cNvGraphicFramePr>
+            <a:graphic xmlns:a="http://schemas.openxmlformats.org/drawingml/2006/main">
+              <a:graphicData uri="http://schemas.openxmlformats.org/drawingml/2006/picture">
+                <pic:pic xmlns:pic="http://schemas.openxmlformats.org/drawingml/2006/picture">
+                  <pic:nvPicPr>
+                    <pic:cNvPr id="11" name="Picture 11" descr="Text&#10;&#10;Description automatically generated with medium confidence"/>
+                    <pic:cNvPicPr/>
+                  </pic:nvPicPr>
+                  <pic:blipFill>
+                    <a:blip r:embed="rId18"/>
+                    <a:stretch>
+                      <a:fillRect/>
+                    </a:stretch>
+                  </pic:blipFill>
+                  <pic:spPr>
+                    <a:xfrm>
+                      <a:off x="0" y="0"/>
+                      <a:ext cx="5296359" cy="2057578"/>
+                    </a:xfrm>
+                    <a:prstGeom prst="rect">
+                      <a:avLst/>
+                    </a:prstGeom>
+                  </pic:spPr>
+                </pic:pic>
+              </a:graphicData>
+            </a:graphic>
+          </wp:inline>
+        </w:drawing>
+      </w:r>
+    </w:p>
+    <w:p>
+      <w:pPr>
+        <w:spacing w:before="300" w:after="300"/>
+        <w:rPr>
+          <w:rFonts w:ascii="Segoe UI" w:hAnsi="Segoe UI" w:cs="Segoe UI"/>
+          <w:szCs w:val="24"/>
+        </w:rPr>
+      </w:pPr>
+      <w:r>
+        <w:rPr>
+          <w:rFonts w:ascii="Segoe UI" w:hAnsi="Segoe UI" w:cs="Segoe UI"/>
+          <w:szCs w:val="24"/>
+        </w:rPr>
+        <w:lastRenderedPageBreak/>
+        <w:t>In dieser Schleife wird der E-Mail-Text formatiert, indem die extrahierten Menüinformationen in einer übersichtlichen Struktur zusammengesetzt werden.</w:t>
+      </w:r>
+    </w:p>
+    <w:p>
+      <w:pPr>
+        <w:spacing w:before="300" w:after="300"/>
+        <w:rPr>
+          <w:rFonts w:ascii="Segoe UI" w:hAnsi="Segoe UI" w:cs="Segoe UI"/>
+          <w:b/>
+          <w:bCs/>
+          <w:szCs w:val="24"/>
+        </w:rPr>
+      </w:pPr>
+      <w:r>
+        <w:rPr>
+          <w:rFonts w:ascii="Segoe UI" w:hAnsi="Segoe UI" w:cs="Segoe UI"/>
+          <w:b/>
+          <w:bCs/>
+          <w:szCs w:val="24"/>
+        </w:rPr>
+        <w:t>3.5 Erstellen und Senden der E-Mail</w:t>
+      </w:r>
+    </w:p>
+    <w:p>
+      <w:pPr>
+        <w:spacing w:before="300" w:after="0"/>
+        <w:rPr>
+          <w:rFonts w:ascii="Segoe UI" w:hAnsi="Segoe UI" w:cs="Segoe UI"/>
+          <w:szCs w:val="24"/>
+        </w:rPr>
+      </w:pPr>
+      <w:r>
+        <w:rPr>
+          <w:rFonts w:ascii="Segoe UI" w:hAnsi="Segoe UI" w:cs="Segoe UI"/>
+          <w:sz w:val="21"/>
+          <w:szCs w:val="21"/>
+          <w:bdr w:val="single" w:sz="2" w:space="0" w:color="D9D9E3" w:frame="1"/>
+          <w:lang w:val="en-US"/>
+        </w:rPr>
+        <w:drawing>
+          <wp:inline distT="0" distB="0" distL="0" distR="0" wp14:anchorId="5D17D812" wp14:editId="76C922A5">
+            <wp:extent cx="5464013" cy="2209992"/>
+            <wp:effectExtent l="0" t="0" r="3810" b="0"/>
+            <wp:docPr id="12" name="Picture 12" descr="Text&#10;&#10;Description automatically generated"/>
+            <wp:cNvGraphicFramePr>
+              <a:graphicFrameLocks xmlns:a="http://schemas.openxmlformats.org/drawingml/2006/main" noChangeAspect="1"/>
+            </wp:cNvGraphicFramePr>
+            <a:graphic xmlns:a="http://schemas.openxmlformats.org/drawingml/2006/main">
+              <a:graphicData uri="http://schemas.openxmlformats.org/drawingml/2006/picture">
+                <pic:pic xmlns:pic="http://schemas.openxmlformats.org/drawingml/2006/picture">
+                  <pic:nvPicPr>
+                    <pic:cNvPr id="12" name="Picture 12" descr="Text&#10;&#10;Description automatically generated"/>
+                    <pic:cNvPicPr/>
+                  </pic:nvPicPr>
+                  <pic:blipFill>
+                    <a:blip r:embed="rId19"/>
+                    <a:stretch>
+                      <a:fillRect/>
+                    </a:stretch>
+                  </pic:blipFill>
+                  <pic:spPr>
+                    <a:xfrm>
+                      <a:off x="0" y="0"/>
+                      <a:ext cx="5464013" cy="2209992"/>
+                    </a:xfrm>
+                    <a:prstGeom prst="rect">
+                      <a:avLst/>
+                    </a:prstGeom>
+                  </pic:spPr>
+                </pic:pic>
+              </a:graphicData>
+            </a:graphic>
+          </wp:inline>
+        </w:drawing>
+      </w:r>
+    </w:p>
+    <w:p>
+      <w:pPr>
+        <w:spacing w:before="300" w:after="0"/>
+        <w:rPr>
+          <w:rFonts w:ascii="Segoe UI" w:hAnsi="Segoe UI" w:cs="Segoe UI"/>
+          <w:szCs w:val="24"/>
+        </w:rPr>
+      </w:pPr>
+      <w:r>
+        <w:rPr>
+          <w:rFonts w:ascii="Segoe UI" w:hAnsi="Segoe UI" w:cs="Segoe UI"/>
+          <w:szCs w:val="24"/>
+        </w:rPr>
+        <w:t>In diesem Abschnitt wird ein neues Outlook-Objekt erstellt und ein E-Mail-Objekt mit den formatierten Menüinformationen als Inhalt erzeugt. Die E-Mail wird an die definierte E-Mail-Adresse gesendet, und der Betreff enthält das aktuelle Datum.</w:t>
+      </w:r>
+    </w:p>
+    <w:p>
+      <w:pPr>
+        <w:spacing w:before="0" w:after="0"/>
+        <w:rPr>
+          <w:rFonts w:ascii="Segoe UI" w:hAnsi="Segoe UI" w:cs="Segoe UI"/>
+          <w:szCs w:val="24"/>
+        </w:rPr>
+      </w:pPr>
+    </w:p>
+    <w:p>
+      <w:pPr>
+        <w:spacing w:before="0" w:after="0"/>
+        <w:rPr>
+          <w:rFonts w:ascii="Segoe UI" w:hAnsi="Segoe UI" w:cs="Segoe UI"/>
+          <w:b/>
+          <w:bCs/>
+          <w:szCs w:val="24"/>
+        </w:rPr>
+      </w:pPr>
+      <w:r>
+        <w:rPr>
+          <w:rFonts w:ascii="Segoe UI" w:hAnsi="Segoe UI" w:cs="Segoe UI"/>
+          <w:b/>
+          <w:bCs/>
+          <w:szCs w:val="24"/>
+          <w:lang w:val="en-CH"/>
+        </w:rPr>
+        <w:t xml:space="preserve">4 </w:t>
+      </w:r>
+      <w:r>
+        <w:rPr>
+          <w:rFonts w:ascii="Segoe UI" w:hAnsi="Segoe UI" w:cs="Segoe UI"/>
+          <w:b/>
+          <w:bCs/>
+          <w:szCs w:val="24"/>
+        </w:rPr>
+        <w:t>Anforderungen und Voraussetzungen</w:t>
+      </w:r>
+    </w:p>
+    <w:p>
+      <w:pPr>
+        <w:spacing w:before="300" w:after="300"/>
+        <w:rPr>
+          <w:rFonts w:ascii="Segoe UI" w:hAnsi="Segoe UI" w:cs="Segoe UI"/>
+          <w:b/>
+          <w:bCs/>
+          <w:szCs w:val="24"/>
+        </w:rPr>
+      </w:pPr>
+      <w:r>
+        <w:rPr>
+          <w:rFonts w:ascii="Segoe UI" w:hAnsi="Segoe UI" w:cs="Segoe UI"/>
+          <w:b/>
+          <w:bCs/>
+          <w:szCs w:val="24"/>
+        </w:rPr>
+        <w:t xml:space="preserve">4.1 Betriebssystem und PowerShell-Version </w:t>
+      </w:r>
+    </w:p>
+    <w:p>
+      <w:pPr>
+        <w:spacing w:before="300" w:after="300"/>
+        <w:rPr>
+          <w:rFonts w:ascii="Segoe UI" w:hAnsi="Segoe UI" w:cs="Segoe UI"/>
+          <w:szCs w:val="24"/>
+        </w:rPr>
+      </w:pPr>
+      <w:r>
+        <w:rPr>
+          <w:rFonts w:ascii="Segoe UI" w:hAnsi="Segoe UI" w:cs="Segoe UI"/>
+          <w:szCs w:val="24"/>
+        </w:rPr>
+        <w:t xml:space="preserve">Dieses </w:t>
+      </w:r>
+      <w:proofErr w:type="spellStart"/>
+      <w:r>
+        <w:rPr>
+          <w:rFonts w:ascii="Segoe UI" w:hAnsi="Segoe UI" w:cs="Segoe UI"/>
+          <w:szCs w:val="24"/>
+        </w:rPr>
+        <w:t>Script</w:t>
+      </w:r>
+      <w:proofErr w:type="spellEnd"/>
+      <w:r>
+        <w:rPr>
+          <w:rFonts w:ascii="Segoe UI" w:hAnsi="Segoe UI" w:cs="Segoe UI"/>
+          <w:szCs w:val="24"/>
+        </w:rPr>
+        <w:t xml:space="preserve"> wurde für die Ausführung in einer Windows-Umgebung entwickelt und erfordert eine PowerShell-Version 5.1 oder höher.</w:t>
+      </w:r>
+    </w:p>
+    <w:p>
+      <w:pPr>
+        <w:spacing w:before="300" w:after="300"/>
+        <w:rPr>
+          <w:rFonts w:ascii="Segoe UI" w:hAnsi="Segoe UI" w:cs="Segoe UI"/>
+          <w:b/>
+          <w:bCs/>
+          <w:szCs w:val="24"/>
+        </w:rPr>
+      </w:pPr>
+      <w:r>
+        <w:rPr>
+          <w:rFonts w:ascii="Segoe UI" w:hAnsi="Segoe UI" w:cs="Segoe UI"/>
+          <w:b/>
+          <w:bCs/>
+          <w:szCs w:val="24"/>
+        </w:rPr>
+        <w:t xml:space="preserve">4.2 Outlook-Installation </w:t>
+      </w:r>
+    </w:p>
+    <w:p>
+      <w:pPr>
+        <w:spacing w:before="300" w:after="300"/>
+        <w:rPr>
+          <w:rFonts w:ascii="Segoe UI" w:hAnsi="Segoe UI" w:cs="Segoe UI"/>
+          <w:szCs w:val="24"/>
+        </w:rPr>
+      </w:pPr>
+      <w:r>
+        <w:rPr>
+          <w:rFonts w:ascii="Segoe UI" w:hAnsi="Segoe UI" w:cs="Segoe UI"/>
+          <w:szCs w:val="24"/>
+        </w:rPr>
+        <w:t xml:space="preserve">Das </w:t>
+      </w:r>
+      <w:proofErr w:type="spellStart"/>
+      <w:r>
+        <w:rPr>
+          <w:rFonts w:ascii="Segoe UI" w:hAnsi="Segoe UI" w:cs="Segoe UI"/>
+          <w:szCs w:val="24"/>
+        </w:rPr>
+        <w:t>Script</w:t>
+      </w:r>
+      <w:proofErr w:type="spellEnd"/>
+      <w:r>
+        <w:rPr>
+          <w:rFonts w:ascii="Segoe UI" w:hAnsi="Segoe UI" w:cs="Segoe UI"/>
+          <w:szCs w:val="24"/>
+        </w:rPr>
+        <w:t xml:space="preserve"> verwendet die Outlook-Desktopanwendung, um die E-Mail zu erstellen und zu senden. Daher ist es erforderlich, dass die Outlook-Anwendung auf dem Computer installiert ist und korrekt eingerichtet wurde.</w:t>
+      </w:r>
+    </w:p>
+    <w:p>
+      <w:pPr>
+        <w:spacing w:before="0" w:after="0"/>
+        <w:rPr>
+          <w:rFonts w:ascii="Segoe UI" w:hAnsi="Segoe UI" w:cs="Segoe UI"/>
+          <w:szCs w:val="24"/>
+        </w:rPr>
+      </w:pPr>
+      <w:r>
+        <w:rPr>
+          <w:rFonts w:ascii="Segoe UI" w:hAnsi="Segoe UI" w:cs="Segoe UI"/>
+          <w:szCs w:val="24"/>
+        </w:rPr>
+        <w:br w:type="page"/>
+      </w:r>
+    </w:p>
+    <w:p>
+      <w:pPr>
+        <w:spacing w:before="300" w:after="300"/>
+        <w:rPr>
+          <w:rFonts w:ascii="Segoe UI" w:hAnsi="Segoe UI" w:cs="Segoe UI"/>
+          <w:szCs w:val="24"/>
+        </w:rPr>
+      </w:pPr>
+    </w:p>
+    <w:p>
+      <w:pPr>
+        <w:spacing w:before="0" w:after="0"/>
+        <w:rPr>
+          <w:rFonts w:ascii="Segoe UI" w:hAnsi="Segoe UI" w:cs="Segoe UI"/>
+          <w:b/>
+          <w:bCs/>
+          <w:szCs w:val="24"/>
+        </w:rPr>
+      </w:pPr>
+      <w:r>
+        <w:rPr>
+          <w:rFonts w:ascii="Segoe UI" w:hAnsi="Segoe UI" w:cs="Segoe UI"/>
+          <w:b/>
+          <w:bCs/>
+          <w:szCs w:val="24"/>
+          <w:lang w:val="en-CH"/>
+        </w:rPr>
+        <w:t xml:space="preserve">5 </w:t>
+      </w:r>
+      <w:r>
+        <w:rPr>
+          <w:rFonts w:ascii="Segoe UI" w:hAnsi="Segoe UI" w:cs="Segoe UI"/>
+          <w:b/>
+          <w:bCs/>
+          <w:szCs w:val="24"/>
+        </w:rPr>
+        <w:t>Anpassungen und Erweiterungen</w:t>
+      </w:r>
+    </w:p>
+    <w:p>
+      <w:pPr>
+        <w:spacing w:before="300" w:after="300"/>
+        <w:rPr>
+          <w:rFonts w:ascii="Segoe UI" w:hAnsi="Segoe UI" w:cs="Segoe UI"/>
+          <w:b/>
+          <w:bCs/>
+          <w:szCs w:val="24"/>
+        </w:rPr>
+      </w:pPr>
+      <w:r>
+        <w:rPr>
+          <w:rFonts w:ascii="Segoe UI" w:hAnsi="Segoe UI" w:cs="Segoe UI"/>
+          <w:b/>
+          <w:bCs/>
+          <w:szCs w:val="24"/>
+        </w:rPr>
+        <w:t xml:space="preserve">5.1 Ändern der E-Mail-Adresse </w:t>
+      </w:r>
+    </w:p>
+    <w:p>
+      <w:pPr>
+        <w:spacing w:before="300" w:after="300"/>
+        <w:rPr>
+          <w:rFonts w:ascii="Segoe UI" w:hAnsi="Segoe UI" w:cs="Segoe UI"/>
+          <w:szCs w:val="24"/>
+        </w:rPr>
+      </w:pPr>
+      <w:r>
+        <w:rPr>
+          <w:rFonts w:ascii="Segoe UI" w:hAnsi="Segoe UI" w:cs="Segoe UI"/>
+          <w:szCs w:val="24"/>
+        </w:rPr>
+        <w:t xml:space="preserve">Um die E-Mail an eine andere Adresse zu senden, ändern Sie den Wert der Variable </w:t>
+      </w:r>
       <w:r>
         <w:rPr>
           <w:rFonts w:ascii="Ubuntu Mono" w:hAnsi="Ubuntu Mono" w:cs="Courier New"/>
@@ -3329,1834 +3695,9 @@
           <w:szCs w:val="21"/>
           <w:bdr w:val="single" w:sz="2" w:space="0" w:color="D9D9E3" w:frame="1"/>
         </w:rPr>
-        <w:t>response</w:t>
-      </w:r>
-      <w:proofErr w:type="spellEnd"/>
-      <w:r>
-        <w:rPr>
-          <w:rFonts w:ascii="Segoe UI" w:hAnsi="Segoe UI" w:cs="Segoe UI"/>
-          <w:szCs w:val="24"/>
-        </w:rPr>
-        <w:t xml:space="preserve"> zu speichern.</w:t>
-      </w:r>
-    </w:p>
-    <w:p>
-      <w:pPr>
-        <w:spacing w:before="300" w:after="300"/>
-        <w:rPr>
-          <w:rFonts w:ascii="Segoe UI" w:hAnsi="Segoe UI" w:cs="Segoe UI"/>
-          <w:szCs w:val="24"/>
-        </w:rPr>
-      </w:pPr>
-      <w:r>
-        <w:rPr>
-          <w:rFonts w:ascii="Segoe UI" w:hAnsi="Segoe UI" w:cs="Segoe UI"/>
-          <w:szCs w:val="24"/>
-        </w:rPr>
-        <w:t>3.3 Extrahieren der Menüinformationen</w:t>
-      </w:r>
-    </w:p>
-    <w:p>
-      <w:pPr>
-        <w:tabs>
-          <w:tab w:val="left" w:pos="916"/>
-          <w:tab w:val="left" w:pos="1832"/>
-          <w:tab w:val="left" w:pos="2748"/>
-          <w:tab w:val="left" w:pos="3664"/>
-          <w:tab w:val="left" w:pos="4580"/>
-          <w:tab w:val="left" w:pos="5496"/>
-          <w:tab w:val="left" w:pos="6412"/>
-          <w:tab w:val="left" w:pos="7328"/>
-          <w:tab w:val="left" w:pos="8244"/>
-          <w:tab w:val="left" w:pos="9160"/>
-          <w:tab w:val="left" w:pos="10076"/>
-          <w:tab w:val="left" w:pos="10992"/>
-          <w:tab w:val="left" w:pos="11908"/>
-          <w:tab w:val="left" w:pos="12824"/>
-          <w:tab w:val="left" w:pos="13740"/>
-          <w:tab w:val="left" w:pos="14656"/>
-        </w:tabs>
-        <w:spacing w:before="0" w:after="0"/>
-        <w:rPr>
-          <w:rFonts w:ascii="Segoe UI" w:hAnsi="Segoe UI" w:cs="Segoe UI"/>
-          <w:sz w:val="21"/>
-          <w:szCs w:val="21"/>
-        </w:rPr>
-      </w:pPr>
+        <w:t>$</w:t>
+      </w:r>
       <w:proofErr w:type="spellStart"/>
-      <w:r>
-        <w:rPr>
-          <w:rFonts w:ascii="Segoe UI" w:hAnsi="Segoe UI" w:cs="Segoe UI"/>
-          <w:sz w:val="21"/>
-          <w:szCs w:val="21"/>
-          <w:bdr w:val="single" w:sz="2" w:space="0" w:color="D9D9E3" w:frame="1"/>
-        </w:rPr>
-        <w:t>bash</w:t>
-      </w:r>
-      <w:r>
-        <w:rPr>
-          <w:rFonts w:ascii="Segoe UI" w:hAnsi="Segoe UI" w:cs="Segoe UI"/>
-          <w:sz w:val="21"/>
-          <w:szCs w:val="21"/>
-        </w:rPr>
-        <w:t>Copy</w:t>
-      </w:r>
-      <w:proofErr w:type="spellEnd"/>
-      <w:r>
-        <w:rPr>
-          <w:rFonts w:ascii="Segoe UI" w:hAnsi="Segoe UI" w:cs="Segoe UI"/>
-          <w:sz w:val="21"/>
-          <w:szCs w:val="21"/>
-        </w:rPr>
-        <w:t xml:space="preserve"> code</w:t>
-      </w:r>
-    </w:p>
-    <w:p>
-      <w:pPr>
-        <w:tabs>
-          <w:tab w:val="left" w:pos="916"/>
-          <w:tab w:val="left" w:pos="1832"/>
-          <w:tab w:val="left" w:pos="2748"/>
-          <w:tab w:val="left" w:pos="3664"/>
-          <w:tab w:val="left" w:pos="4580"/>
-          <w:tab w:val="left" w:pos="5496"/>
-          <w:tab w:val="left" w:pos="6412"/>
-          <w:tab w:val="left" w:pos="7328"/>
-          <w:tab w:val="left" w:pos="8244"/>
-          <w:tab w:val="left" w:pos="9160"/>
-          <w:tab w:val="left" w:pos="10076"/>
-          <w:tab w:val="left" w:pos="10992"/>
-          <w:tab w:val="left" w:pos="11908"/>
-          <w:tab w:val="left" w:pos="12824"/>
-          <w:tab w:val="left" w:pos="13740"/>
-          <w:tab w:val="left" w:pos="14656"/>
-        </w:tabs>
-        <w:spacing w:before="0" w:after="0"/>
-        <w:rPr>
-          <w:rFonts w:ascii="Ubuntu Mono" w:hAnsi="Ubuntu Mono" w:cs="Courier New"/>
-          <w:sz w:val="21"/>
-          <w:szCs w:val="21"/>
-        </w:rPr>
-      </w:pPr>
-      <w:r>
-        <w:rPr>
-          <w:rFonts w:ascii="inherit" w:hAnsi="inherit" w:cs="Courier New"/>
-          <w:sz w:val="20"/>
-          <w:bdr w:val="single" w:sz="2" w:space="0" w:color="D9D9E3" w:frame="1"/>
-        </w:rPr>
-        <w:t>$</w:t>
-      </w:r>
-      <w:proofErr w:type="spellStart"/>
-      <w:r>
-        <w:rPr>
-          <w:rFonts w:ascii="inherit" w:hAnsi="inherit" w:cs="Courier New"/>
-          <w:sz w:val="20"/>
-          <w:bdr w:val="single" w:sz="2" w:space="0" w:color="D9D9E3" w:frame="1"/>
-        </w:rPr>
-        <w:t>menu_tab</w:t>
-      </w:r>
-      <w:proofErr w:type="spellEnd"/>
-      <w:r>
-        <w:rPr>
-          <w:rFonts w:ascii="inherit" w:hAnsi="inherit" w:cs="Courier New"/>
-          <w:sz w:val="20"/>
-          <w:bdr w:val="single" w:sz="2" w:space="1" w:color="D9D9E3" w:frame="1"/>
-        </w:rPr>
-        <w:t xml:space="preserve"> = (</w:t>
-      </w:r>
-      <w:r>
-        <w:rPr>
-          <w:rFonts w:ascii="inherit" w:hAnsi="inherit" w:cs="Courier New"/>
-          <w:sz w:val="20"/>
-          <w:bdr w:val="single" w:sz="2" w:space="0" w:color="D9D9E3" w:frame="1"/>
-        </w:rPr>
-        <w:t>$</w:t>
-      </w:r>
-      <w:proofErr w:type="spellStart"/>
-      <w:proofErr w:type="gramStart"/>
-      <w:r>
-        <w:rPr>
-          <w:rFonts w:ascii="inherit" w:hAnsi="inherit" w:cs="Courier New"/>
-          <w:sz w:val="20"/>
-          <w:bdr w:val="single" w:sz="2" w:space="0" w:color="D9D9E3" w:frame="1"/>
-        </w:rPr>
-        <w:t>response</w:t>
-      </w:r>
-      <w:r>
-        <w:rPr>
-          <w:rFonts w:ascii="inherit" w:hAnsi="inherit" w:cs="Courier New"/>
-          <w:sz w:val="20"/>
-          <w:bdr w:val="single" w:sz="2" w:space="1" w:color="D9D9E3" w:frame="1"/>
-        </w:rPr>
-        <w:t>.ParsedHtml.getElementsByTagName</w:t>
-      </w:r>
-      <w:proofErr w:type="spellEnd"/>
-      <w:proofErr w:type="gramEnd"/>
-      <w:r>
-        <w:rPr>
-          <w:rFonts w:ascii="inherit" w:hAnsi="inherit" w:cs="Courier New"/>
-          <w:sz w:val="20"/>
-          <w:bdr w:val="single" w:sz="2" w:space="1" w:color="D9D9E3" w:frame="1"/>
-        </w:rPr>
-        <w:t>(</w:t>
-      </w:r>
-      <w:r>
-        <w:rPr>
-          <w:rFonts w:ascii="inherit" w:hAnsi="inherit" w:cs="Courier New"/>
-          <w:sz w:val="20"/>
-          <w:bdr w:val="single" w:sz="2" w:space="0" w:color="D9D9E3" w:frame="1"/>
-        </w:rPr>
-        <w:t>'div'</w:t>
-      </w:r>
-      <w:r>
-        <w:rPr>
-          <w:rFonts w:ascii="inherit" w:hAnsi="inherit" w:cs="Courier New"/>
-          <w:sz w:val="20"/>
-          <w:bdr w:val="single" w:sz="2" w:space="1" w:color="D9D9E3" w:frame="1"/>
-        </w:rPr>
-        <w:t xml:space="preserve">) | </w:t>
-      </w:r>
-      <w:proofErr w:type="spellStart"/>
-      <w:r>
-        <w:rPr>
-          <w:rFonts w:ascii="inherit" w:hAnsi="inherit" w:cs="Courier New"/>
-          <w:sz w:val="20"/>
-          <w:bdr w:val="single" w:sz="2" w:space="1" w:color="D9D9E3" w:frame="1"/>
-        </w:rPr>
-        <w:t>Where</w:t>
-      </w:r>
-      <w:proofErr w:type="spellEnd"/>
-      <w:r>
-        <w:rPr>
-          <w:rFonts w:ascii="inherit" w:hAnsi="inherit" w:cs="Courier New"/>
-          <w:sz w:val="20"/>
-          <w:bdr w:val="single" w:sz="2" w:space="1" w:color="D9D9E3" w:frame="1"/>
-        </w:rPr>
-        <w:t xml:space="preserve"> {</w:t>
-      </w:r>
-      <w:r>
-        <w:rPr>
-          <w:rFonts w:ascii="inherit" w:hAnsi="inherit" w:cs="Courier New"/>
-          <w:sz w:val="20"/>
-          <w:bdr w:val="single" w:sz="2" w:space="0" w:color="D9D9E3" w:frame="1"/>
-        </w:rPr>
-        <w:t>$_</w:t>
-      </w:r>
-      <w:r>
-        <w:rPr>
-          <w:rFonts w:ascii="inherit" w:hAnsi="inherit" w:cs="Courier New"/>
-          <w:sz w:val="20"/>
-          <w:bdr w:val="single" w:sz="2" w:space="1" w:color="D9D9E3" w:frame="1"/>
-        </w:rPr>
-        <w:t>.</w:t>
-      </w:r>
-      <w:r>
-        <w:rPr>
-          <w:rFonts w:ascii="inherit" w:hAnsi="inherit" w:cs="Courier New"/>
-          <w:sz w:val="20"/>
-          <w:bdr w:val="single" w:sz="2" w:space="0" w:color="D9D9E3" w:frame="1"/>
-        </w:rPr>
-        <w:t>id</w:t>
-      </w:r>
-      <w:r>
-        <w:rPr>
-          <w:rFonts w:ascii="inherit" w:hAnsi="inherit" w:cs="Courier New"/>
-          <w:sz w:val="20"/>
-          <w:bdr w:val="single" w:sz="2" w:space="1" w:color="D9D9E3" w:frame="1"/>
-        </w:rPr>
-        <w:t xml:space="preserve"> -</w:t>
-      </w:r>
-      <w:proofErr w:type="spellStart"/>
-      <w:r>
-        <w:rPr>
-          <w:rFonts w:ascii="inherit" w:hAnsi="inherit" w:cs="Courier New"/>
-          <w:sz w:val="20"/>
-          <w:bdr w:val="single" w:sz="2" w:space="1" w:color="D9D9E3" w:frame="1"/>
-        </w:rPr>
-        <w:t>eq</w:t>
-      </w:r>
-      <w:proofErr w:type="spellEnd"/>
-      <w:r>
-        <w:rPr>
-          <w:rFonts w:ascii="inherit" w:hAnsi="inherit" w:cs="Courier New"/>
-          <w:sz w:val="20"/>
-          <w:bdr w:val="single" w:sz="2" w:space="1" w:color="D9D9E3" w:frame="1"/>
-        </w:rPr>
-        <w:t xml:space="preserve"> </w:t>
-      </w:r>
-      <w:r>
-        <w:rPr>
-          <w:rFonts w:ascii="inherit" w:hAnsi="inherit" w:cs="Courier New"/>
-          <w:sz w:val="20"/>
-          <w:bdr w:val="single" w:sz="2" w:space="0" w:color="D9D9E3" w:frame="1"/>
-        </w:rPr>
-        <w:t>"menu-plan-tab1"</w:t>
-      </w:r>
-      <w:r>
-        <w:rPr>
-          <w:rFonts w:ascii="inherit" w:hAnsi="inherit" w:cs="Courier New"/>
-          <w:sz w:val="20"/>
-          <w:bdr w:val="single" w:sz="2" w:space="1" w:color="D9D9E3" w:frame="1"/>
-        </w:rPr>
-        <w:t xml:space="preserve">}) </w:t>
-      </w:r>
-      <w:r>
-        <w:rPr>
-          <w:rFonts w:ascii="inherit" w:hAnsi="inherit" w:cs="Courier New"/>
-          <w:sz w:val="20"/>
-          <w:bdr w:val="single" w:sz="2" w:space="0" w:color="D9D9E3" w:frame="1"/>
-        </w:rPr>
-        <w:t>$</w:t>
-      </w:r>
-      <w:proofErr w:type="spellStart"/>
-      <w:r>
-        <w:rPr>
-          <w:rFonts w:ascii="inherit" w:hAnsi="inherit" w:cs="Courier New"/>
-          <w:sz w:val="20"/>
-          <w:bdr w:val="single" w:sz="2" w:space="0" w:color="D9D9E3" w:frame="1"/>
-        </w:rPr>
-        <w:t>menu_item</w:t>
-      </w:r>
-      <w:proofErr w:type="spellEnd"/>
-      <w:r>
-        <w:rPr>
-          <w:rFonts w:ascii="inherit" w:hAnsi="inherit" w:cs="Courier New"/>
-          <w:sz w:val="20"/>
-          <w:bdr w:val="single" w:sz="2" w:space="1" w:color="D9D9E3" w:frame="1"/>
-        </w:rPr>
-        <w:t xml:space="preserve"> = (</w:t>
-      </w:r>
-      <w:r>
-        <w:rPr>
-          <w:rFonts w:ascii="inherit" w:hAnsi="inherit" w:cs="Courier New"/>
-          <w:sz w:val="20"/>
-          <w:bdr w:val="single" w:sz="2" w:space="0" w:color="D9D9E3" w:frame="1"/>
-        </w:rPr>
-        <w:t>$</w:t>
-      </w:r>
-      <w:proofErr w:type="spellStart"/>
-      <w:r>
-        <w:rPr>
-          <w:rFonts w:ascii="inherit" w:hAnsi="inherit" w:cs="Courier New"/>
-          <w:sz w:val="20"/>
-          <w:bdr w:val="single" w:sz="2" w:space="0" w:color="D9D9E3" w:frame="1"/>
-        </w:rPr>
-        <w:t>menu_tab</w:t>
-      </w:r>
-      <w:r>
-        <w:rPr>
-          <w:rFonts w:ascii="inherit" w:hAnsi="inherit" w:cs="Courier New"/>
-          <w:sz w:val="20"/>
-          <w:bdr w:val="single" w:sz="2" w:space="1" w:color="D9D9E3" w:frame="1"/>
-        </w:rPr>
-        <w:t>.getElementsByTagName</w:t>
-      </w:r>
-      <w:proofErr w:type="spellEnd"/>
-      <w:r>
-        <w:rPr>
-          <w:rFonts w:ascii="inherit" w:hAnsi="inherit" w:cs="Courier New"/>
-          <w:sz w:val="20"/>
-          <w:bdr w:val="single" w:sz="2" w:space="1" w:color="D9D9E3" w:frame="1"/>
-        </w:rPr>
-        <w:t>(</w:t>
-      </w:r>
-      <w:r>
-        <w:rPr>
-          <w:rFonts w:ascii="inherit" w:hAnsi="inherit" w:cs="Courier New"/>
-          <w:sz w:val="20"/>
-          <w:bdr w:val="single" w:sz="2" w:space="0" w:color="D9D9E3" w:frame="1"/>
-        </w:rPr>
-        <w:t>'h2'</w:t>
-      </w:r>
-      <w:r>
-        <w:rPr>
-          <w:rFonts w:ascii="inherit" w:hAnsi="inherit" w:cs="Courier New"/>
-          <w:sz w:val="20"/>
-          <w:bdr w:val="single" w:sz="2" w:space="1" w:color="D9D9E3" w:frame="1"/>
-        </w:rPr>
-        <w:t xml:space="preserve">) | </w:t>
-      </w:r>
-      <w:proofErr w:type="spellStart"/>
-      <w:r>
-        <w:rPr>
-          <w:rFonts w:ascii="inherit" w:hAnsi="inherit" w:cs="Courier New"/>
-          <w:sz w:val="20"/>
-          <w:bdr w:val="single" w:sz="2" w:space="1" w:color="D9D9E3" w:frame="1"/>
-        </w:rPr>
-        <w:t>Where</w:t>
-      </w:r>
-      <w:proofErr w:type="spellEnd"/>
-      <w:r>
-        <w:rPr>
-          <w:rFonts w:ascii="inherit" w:hAnsi="inherit" w:cs="Courier New"/>
-          <w:sz w:val="20"/>
-          <w:bdr w:val="single" w:sz="2" w:space="1" w:color="D9D9E3" w:frame="1"/>
-        </w:rPr>
-        <w:t xml:space="preserve"> {</w:t>
-      </w:r>
-      <w:r>
-        <w:rPr>
-          <w:rFonts w:ascii="inherit" w:hAnsi="inherit" w:cs="Courier New"/>
-          <w:sz w:val="20"/>
-          <w:bdr w:val="single" w:sz="2" w:space="0" w:color="D9D9E3" w:frame="1"/>
-        </w:rPr>
-        <w:t>$_</w:t>
-      </w:r>
-      <w:r>
-        <w:rPr>
-          <w:rFonts w:ascii="inherit" w:hAnsi="inherit" w:cs="Courier New"/>
-          <w:sz w:val="20"/>
-          <w:bdr w:val="single" w:sz="2" w:space="1" w:color="D9D9E3" w:frame="1"/>
-        </w:rPr>
-        <w:t>.</w:t>
-      </w:r>
-      <w:proofErr w:type="spellStart"/>
-      <w:r>
-        <w:rPr>
-          <w:rFonts w:ascii="inherit" w:hAnsi="inherit" w:cs="Courier New"/>
-          <w:sz w:val="20"/>
-          <w:bdr w:val="single" w:sz="2" w:space="1" w:color="D9D9E3" w:frame="1"/>
-        </w:rPr>
-        <w:t>ClassName</w:t>
-      </w:r>
-      <w:proofErr w:type="spellEnd"/>
-      <w:r>
-        <w:rPr>
-          <w:rFonts w:ascii="inherit" w:hAnsi="inherit" w:cs="Courier New"/>
-          <w:sz w:val="20"/>
-          <w:bdr w:val="single" w:sz="2" w:space="1" w:color="D9D9E3" w:frame="1"/>
-        </w:rPr>
-        <w:t xml:space="preserve"> -</w:t>
-      </w:r>
-      <w:proofErr w:type="spellStart"/>
-      <w:r>
-        <w:rPr>
-          <w:rFonts w:ascii="inherit" w:hAnsi="inherit" w:cs="Courier New"/>
-          <w:sz w:val="20"/>
-          <w:bdr w:val="single" w:sz="2" w:space="1" w:color="D9D9E3" w:frame="1"/>
-        </w:rPr>
-        <w:t>eq</w:t>
-      </w:r>
-      <w:proofErr w:type="spellEnd"/>
-      <w:r>
-        <w:rPr>
-          <w:rFonts w:ascii="inherit" w:hAnsi="inherit" w:cs="Courier New"/>
-          <w:sz w:val="20"/>
-          <w:bdr w:val="single" w:sz="2" w:space="1" w:color="D9D9E3" w:frame="1"/>
-        </w:rPr>
-        <w:t xml:space="preserve"> </w:t>
-      </w:r>
-      <w:r>
-        <w:rPr>
-          <w:rFonts w:ascii="inherit" w:hAnsi="inherit" w:cs="Courier New"/>
-          <w:sz w:val="20"/>
-          <w:bdr w:val="single" w:sz="2" w:space="0" w:color="D9D9E3" w:frame="1"/>
-        </w:rPr>
-        <w:t>"</w:t>
-      </w:r>
-      <w:proofErr w:type="spellStart"/>
-      <w:r>
-        <w:rPr>
-          <w:rFonts w:ascii="inherit" w:hAnsi="inherit" w:cs="Courier New"/>
-          <w:sz w:val="20"/>
-          <w:bdr w:val="single" w:sz="2" w:space="0" w:color="D9D9E3" w:frame="1"/>
-        </w:rPr>
-        <w:t>menu</w:t>
-      </w:r>
-      <w:proofErr w:type="spellEnd"/>
-      <w:r>
-        <w:rPr>
-          <w:rFonts w:ascii="inherit" w:hAnsi="inherit" w:cs="Courier New"/>
-          <w:sz w:val="20"/>
-          <w:bdr w:val="single" w:sz="2" w:space="0" w:color="D9D9E3" w:frame="1"/>
-        </w:rPr>
-        <w:t>-title"</w:t>
-      </w:r>
-      <w:r>
-        <w:rPr>
-          <w:rFonts w:ascii="inherit" w:hAnsi="inherit" w:cs="Courier New"/>
-          <w:sz w:val="20"/>
-          <w:bdr w:val="single" w:sz="2" w:space="1" w:color="D9D9E3" w:frame="1"/>
-        </w:rPr>
-        <w:t>}).</w:t>
-      </w:r>
-      <w:proofErr w:type="spellStart"/>
-      <w:r>
-        <w:rPr>
-          <w:rFonts w:ascii="inherit" w:hAnsi="inherit" w:cs="Courier New"/>
-          <w:sz w:val="20"/>
-          <w:bdr w:val="single" w:sz="2" w:space="1" w:color="D9D9E3" w:frame="1"/>
-        </w:rPr>
-        <w:t>InnerText</w:t>
-      </w:r>
-      <w:proofErr w:type="spellEnd"/>
-      <w:r>
-        <w:rPr>
-          <w:rFonts w:ascii="inherit" w:hAnsi="inherit" w:cs="Courier New"/>
-          <w:sz w:val="20"/>
-          <w:bdr w:val="single" w:sz="2" w:space="1" w:color="D9D9E3" w:frame="1"/>
-        </w:rPr>
-        <w:t xml:space="preserve"> </w:t>
-      </w:r>
-      <w:r>
-        <w:rPr>
-          <w:rFonts w:ascii="inherit" w:hAnsi="inherit" w:cs="Courier New"/>
-          <w:sz w:val="20"/>
-          <w:bdr w:val="single" w:sz="2" w:space="0" w:color="D9D9E3" w:frame="1"/>
-        </w:rPr>
-        <w:t>$</w:t>
-      </w:r>
-      <w:proofErr w:type="spellStart"/>
-      <w:r>
-        <w:rPr>
-          <w:rFonts w:ascii="inherit" w:hAnsi="inherit" w:cs="Courier New"/>
-          <w:sz w:val="20"/>
-          <w:bdr w:val="single" w:sz="2" w:space="0" w:color="D9D9E3" w:frame="1"/>
-        </w:rPr>
-        <w:t>menu_line</w:t>
-      </w:r>
-      <w:proofErr w:type="spellEnd"/>
-      <w:r>
-        <w:rPr>
-          <w:rFonts w:ascii="inherit" w:hAnsi="inherit" w:cs="Courier New"/>
-          <w:sz w:val="20"/>
-          <w:bdr w:val="single" w:sz="2" w:space="1" w:color="D9D9E3" w:frame="1"/>
-        </w:rPr>
-        <w:t xml:space="preserve"> = (</w:t>
-      </w:r>
-      <w:r>
-        <w:rPr>
-          <w:rFonts w:ascii="inherit" w:hAnsi="inherit" w:cs="Courier New"/>
-          <w:sz w:val="20"/>
-          <w:bdr w:val="single" w:sz="2" w:space="0" w:color="D9D9E3" w:frame="1"/>
-        </w:rPr>
-        <w:t>$</w:t>
-      </w:r>
-      <w:proofErr w:type="spellStart"/>
-      <w:r>
-        <w:rPr>
-          <w:rFonts w:ascii="inherit" w:hAnsi="inherit" w:cs="Courier New"/>
-          <w:sz w:val="20"/>
-          <w:bdr w:val="single" w:sz="2" w:space="0" w:color="D9D9E3" w:frame="1"/>
-        </w:rPr>
-        <w:t>menu_tab</w:t>
-      </w:r>
-      <w:r>
-        <w:rPr>
-          <w:rFonts w:ascii="inherit" w:hAnsi="inherit" w:cs="Courier New"/>
-          <w:sz w:val="20"/>
-          <w:bdr w:val="single" w:sz="2" w:space="1" w:color="D9D9E3" w:frame="1"/>
-        </w:rPr>
-        <w:t>.getElementsByTagName</w:t>
-      </w:r>
-      <w:proofErr w:type="spellEnd"/>
-      <w:r>
-        <w:rPr>
-          <w:rFonts w:ascii="inherit" w:hAnsi="inherit" w:cs="Courier New"/>
-          <w:sz w:val="20"/>
-          <w:bdr w:val="single" w:sz="2" w:space="1" w:color="D9D9E3" w:frame="1"/>
-        </w:rPr>
-        <w:t>(</w:t>
-      </w:r>
-      <w:r>
-        <w:rPr>
-          <w:rFonts w:ascii="inherit" w:hAnsi="inherit" w:cs="Courier New"/>
-          <w:sz w:val="20"/>
-          <w:bdr w:val="single" w:sz="2" w:space="0" w:color="D9D9E3" w:frame="1"/>
-        </w:rPr>
-        <w:t>'span'</w:t>
-      </w:r>
-      <w:r>
-        <w:rPr>
-          <w:rFonts w:ascii="inherit" w:hAnsi="inherit" w:cs="Courier New"/>
-          <w:sz w:val="20"/>
-          <w:bdr w:val="single" w:sz="2" w:space="1" w:color="D9D9E3" w:frame="1"/>
-        </w:rPr>
-        <w:t xml:space="preserve">) | </w:t>
-      </w:r>
-      <w:proofErr w:type="spellStart"/>
-      <w:r>
-        <w:rPr>
-          <w:rFonts w:ascii="inherit" w:hAnsi="inherit" w:cs="Courier New"/>
-          <w:sz w:val="20"/>
-          <w:bdr w:val="single" w:sz="2" w:space="1" w:color="D9D9E3" w:frame="1"/>
-        </w:rPr>
-        <w:t>Where</w:t>
-      </w:r>
-      <w:proofErr w:type="spellEnd"/>
-      <w:r>
-        <w:rPr>
-          <w:rFonts w:ascii="inherit" w:hAnsi="inherit" w:cs="Courier New"/>
-          <w:sz w:val="20"/>
-          <w:bdr w:val="single" w:sz="2" w:space="1" w:color="D9D9E3" w:frame="1"/>
-        </w:rPr>
-        <w:t xml:space="preserve"> {</w:t>
-      </w:r>
-      <w:r>
-        <w:rPr>
-          <w:rFonts w:ascii="inherit" w:hAnsi="inherit" w:cs="Courier New"/>
-          <w:sz w:val="20"/>
-          <w:bdr w:val="single" w:sz="2" w:space="0" w:color="D9D9E3" w:frame="1"/>
-        </w:rPr>
-        <w:t>$_</w:t>
-      </w:r>
-      <w:r>
-        <w:rPr>
-          <w:rFonts w:ascii="inherit" w:hAnsi="inherit" w:cs="Courier New"/>
-          <w:sz w:val="20"/>
-          <w:bdr w:val="single" w:sz="2" w:space="1" w:color="D9D9E3" w:frame="1"/>
-        </w:rPr>
-        <w:t>.</w:t>
-      </w:r>
-      <w:proofErr w:type="spellStart"/>
-      <w:r>
-        <w:rPr>
-          <w:rFonts w:ascii="inherit" w:hAnsi="inherit" w:cs="Courier New"/>
-          <w:sz w:val="20"/>
-          <w:bdr w:val="single" w:sz="2" w:space="1" w:color="D9D9E3" w:frame="1"/>
-        </w:rPr>
-        <w:t>ClassName</w:t>
-      </w:r>
-      <w:proofErr w:type="spellEnd"/>
-      <w:r>
-        <w:rPr>
-          <w:rFonts w:ascii="inherit" w:hAnsi="inherit" w:cs="Courier New"/>
-          <w:sz w:val="20"/>
-          <w:bdr w:val="single" w:sz="2" w:space="1" w:color="D9D9E3" w:frame="1"/>
-        </w:rPr>
-        <w:t xml:space="preserve"> -</w:t>
-      </w:r>
-      <w:proofErr w:type="spellStart"/>
-      <w:r>
-        <w:rPr>
-          <w:rFonts w:ascii="inherit" w:hAnsi="inherit" w:cs="Courier New"/>
-          <w:sz w:val="20"/>
-          <w:bdr w:val="single" w:sz="2" w:space="1" w:color="D9D9E3" w:frame="1"/>
-        </w:rPr>
-        <w:t>eq</w:t>
-      </w:r>
-      <w:proofErr w:type="spellEnd"/>
-      <w:r>
-        <w:rPr>
-          <w:rFonts w:ascii="inherit" w:hAnsi="inherit" w:cs="Courier New"/>
-          <w:sz w:val="20"/>
-          <w:bdr w:val="single" w:sz="2" w:space="1" w:color="D9D9E3" w:frame="1"/>
-        </w:rPr>
-        <w:t xml:space="preserve"> </w:t>
-      </w:r>
-      <w:r>
-        <w:rPr>
-          <w:rFonts w:ascii="inherit" w:hAnsi="inherit" w:cs="Courier New"/>
-          <w:sz w:val="20"/>
-          <w:bdr w:val="single" w:sz="2" w:space="0" w:color="D9D9E3" w:frame="1"/>
-        </w:rPr>
-        <w:t>"</w:t>
-      </w:r>
-      <w:proofErr w:type="spellStart"/>
-      <w:r>
-        <w:rPr>
-          <w:rFonts w:ascii="inherit" w:hAnsi="inherit" w:cs="Courier New"/>
-          <w:sz w:val="20"/>
-          <w:bdr w:val="single" w:sz="2" w:space="0" w:color="D9D9E3" w:frame="1"/>
-        </w:rPr>
-        <w:t>menuline</w:t>
-      </w:r>
-      <w:proofErr w:type="spellEnd"/>
-      <w:r>
-        <w:rPr>
-          <w:rFonts w:ascii="inherit" w:hAnsi="inherit" w:cs="Courier New"/>
-          <w:sz w:val="20"/>
-          <w:bdr w:val="single" w:sz="2" w:space="0" w:color="D9D9E3" w:frame="1"/>
-        </w:rPr>
-        <w:t>"</w:t>
-      </w:r>
-      <w:r>
-        <w:rPr>
-          <w:rFonts w:ascii="inherit" w:hAnsi="inherit" w:cs="Courier New"/>
-          <w:sz w:val="20"/>
-          <w:bdr w:val="single" w:sz="2" w:space="1" w:color="D9D9E3" w:frame="1"/>
-        </w:rPr>
-        <w:t>}).</w:t>
-      </w:r>
-      <w:proofErr w:type="spellStart"/>
-      <w:r>
-        <w:rPr>
-          <w:rFonts w:ascii="inherit" w:hAnsi="inherit" w:cs="Courier New"/>
-          <w:sz w:val="20"/>
-          <w:bdr w:val="single" w:sz="2" w:space="1" w:color="D9D9E3" w:frame="1"/>
-        </w:rPr>
-        <w:t>InnerText</w:t>
-      </w:r>
-      <w:proofErr w:type="spellEnd"/>
-      <w:r>
-        <w:rPr>
-          <w:rFonts w:ascii="inherit" w:hAnsi="inherit" w:cs="Courier New"/>
-          <w:sz w:val="20"/>
-          <w:bdr w:val="single" w:sz="2" w:space="1" w:color="D9D9E3" w:frame="1"/>
-        </w:rPr>
-        <w:t xml:space="preserve"> </w:t>
-      </w:r>
-      <w:r>
-        <w:rPr>
-          <w:rFonts w:ascii="inherit" w:hAnsi="inherit" w:cs="Courier New"/>
-          <w:sz w:val="20"/>
-          <w:bdr w:val="single" w:sz="2" w:space="0" w:color="D9D9E3" w:frame="1"/>
-        </w:rPr>
-        <w:t>$</w:t>
-      </w:r>
-      <w:proofErr w:type="spellStart"/>
-      <w:r>
-        <w:rPr>
-          <w:rFonts w:ascii="inherit" w:hAnsi="inherit" w:cs="Courier New"/>
-          <w:sz w:val="20"/>
-          <w:bdr w:val="single" w:sz="2" w:space="0" w:color="D9D9E3" w:frame="1"/>
-        </w:rPr>
-        <w:t>menu_text</w:t>
-      </w:r>
-      <w:proofErr w:type="spellEnd"/>
-      <w:r>
-        <w:rPr>
-          <w:rFonts w:ascii="inherit" w:hAnsi="inherit" w:cs="Courier New"/>
-          <w:sz w:val="20"/>
-          <w:bdr w:val="single" w:sz="2" w:space="1" w:color="D9D9E3" w:frame="1"/>
-        </w:rPr>
-        <w:t xml:space="preserve"> = (</w:t>
-      </w:r>
-      <w:r>
-        <w:rPr>
-          <w:rFonts w:ascii="inherit" w:hAnsi="inherit" w:cs="Courier New"/>
-          <w:sz w:val="20"/>
-          <w:bdr w:val="single" w:sz="2" w:space="0" w:color="D9D9E3" w:frame="1"/>
-        </w:rPr>
-        <w:t>$</w:t>
-      </w:r>
-      <w:proofErr w:type="spellStart"/>
-      <w:r>
-        <w:rPr>
-          <w:rFonts w:ascii="inherit" w:hAnsi="inherit" w:cs="Courier New"/>
-          <w:sz w:val="20"/>
-          <w:bdr w:val="single" w:sz="2" w:space="0" w:color="D9D9E3" w:frame="1"/>
-        </w:rPr>
-        <w:t>menu_tab</w:t>
-      </w:r>
-      <w:r>
-        <w:rPr>
-          <w:rFonts w:ascii="inherit" w:hAnsi="inherit" w:cs="Courier New"/>
-          <w:sz w:val="20"/>
-          <w:bdr w:val="single" w:sz="2" w:space="1" w:color="D9D9E3" w:frame="1"/>
-        </w:rPr>
-        <w:t>.getElementsByTagName</w:t>
-      </w:r>
-      <w:proofErr w:type="spellEnd"/>
-      <w:r>
-        <w:rPr>
-          <w:rFonts w:ascii="inherit" w:hAnsi="inherit" w:cs="Courier New"/>
-          <w:sz w:val="20"/>
-          <w:bdr w:val="single" w:sz="2" w:space="1" w:color="D9D9E3" w:frame="1"/>
-        </w:rPr>
-        <w:t>(</w:t>
-      </w:r>
-      <w:r>
-        <w:rPr>
-          <w:rFonts w:ascii="inherit" w:hAnsi="inherit" w:cs="Courier New"/>
-          <w:sz w:val="20"/>
-          <w:bdr w:val="single" w:sz="2" w:space="0" w:color="D9D9E3" w:frame="1"/>
-        </w:rPr>
-        <w:t>'p'</w:t>
-      </w:r>
-      <w:r>
-        <w:rPr>
-          <w:rFonts w:ascii="inherit" w:hAnsi="inherit" w:cs="Courier New"/>
-          <w:sz w:val="20"/>
-          <w:bdr w:val="single" w:sz="2" w:space="1" w:color="D9D9E3" w:frame="1"/>
-        </w:rPr>
-        <w:t xml:space="preserve">) | </w:t>
-      </w:r>
-      <w:proofErr w:type="spellStart"/>
-      <w:r>
-        <w:rPr>
-          <w:rFonts w:ascii="inherit" w:hAnsi="inherit" w:cs="Courier New"/>
-          <w:sz w:val="20"/>
-          <w:bdr w:val="single" w:sz="2" w:space="1" w:color="D9D9E3" w:frame="1"/>
-        </w:rPr>
-        <w:t>Where</w:t>
-      </w:r>
-      <w:proofErr w:type="spellEnd"/>
-      <w:r>
-        <w:rPr>
-          <w:rFonts w:ascii="inherit" w:hAnsi="inherit" w:cs="Courier New"/>
-          <w:sz w:val="20"/>
-          <w:bdr w:val="single" w:sz="2" w:space="1" w:color="D9D9E3" w:frame="1"/>
-        </w:rPr>
-        <w:t xml:space="preserve"> {</w:t>
-      </w:r>
-      <w:r>
-        <w:rPr>
-          <w:rFonts w:ascii="inherit" w:hAnsi="inherit" w:cs="Courier New"/>
-          <w:sz w:val="20"/>
-          <w:bdr w:val="single" w:sz="2" w:space="0" w:color="D9D9E3" w:frame="1"/>
-        </w:rPr>
-        <w:t>$_</w:t>
-      </w:r>
-      <w:r>
-        <w:rPr>
-          <w:rFonts w:ascii="inherit" w:hAnsi="inherit" w:cs="Courier New"/>
-          <w:sz w:val="20"/>
-          <w:bdr w:val="single" w:sz="2" w:space="1" w:color="D9D9E3" w:frame="1"/>
-        </w:rPr>
-        <w:t>.</w:t>
-      </w:r>
-      <w:proofErr w:type="spellStart"/>
-      <w:r>
-        <w:rPr>
-          <w:rFonts w:ascii="inherit" w:hAnsi="inherit" w:cs="Courier New"/>
-          <w:sz w:val="20"/>
-          <w:bdr w:val="single" w:sz="2" w:space="1" w:color="D9D9E3" w:frame="1"/>
-        </w:rPr>
-        <w:t>ClassName</w:t>
-      </w:r>
-      <w:proofErr w:type="spellEnd"/>
-      <w:r>
-        <w:rPr>
-          <w:rFonts w:ascii="inherit" w:hAnsi="inherit" w:cs="Courier New"/>
-          <w:sz w:val="20"/>
-          <w:bdr w:val="single" w:sz="2" w:space="1" w:color="D9D9E3" w:frame="1"/>
-        </w:rPr>
-        <w:t xml:space="preserve"> -</w:t>
-      </w:r>
-      <w:proofErr w:type="spellStart"/>
-      <w:r>
-        <w:rPr>
-          <w:rFonts w:ascii="inherit" w:hAnsi="inherit" w:cs="Courier New"/>
-          <w:sz w:val="20"/>
-          <w:bdr w:val="single" w:sz="2" w:space="1" w:color="D9D9E3" w:frame="1"/>
-        </w:rPr>
-        <w:t>eq</w:t>
-      </w:r>
-      <w:proofErr w:type="spellEnd"/>
-      <w:r>
-        <w:rPr>
-          <w:rFonts w:ascii="inherit" w:hAnsi="inherit" w:cs="Courier New"/>
-          <w:sz w:val="20"/>
-          <w:bdr w:val="single" w:sz="2" w:space="1" w:color="D9D9E3" w:frame="1"/>
-        </w:rPr>
-        <w:t xml:space="preserve"> </w:t>
-      </w:r>
-      <w:r>
-        <w:rPr>
-          <w:rFonts w:ascii="inherit" w:hAnsi="inherit" w:cs="Courier New"/>
-          <w:sz w:val="20"/>
-          <w:bdr w:val="single" w:sz="2" w:space="0" w:color="D9D9E3" w:frame="1"/>
-        </w:rPr>
-        <w:t>"</w:t>
-      </w:r>
-      <w:proofErr w:type="spellStart"/>
-      <w:r>
-        <w:rPr>
-          <w:rFonts w:ascii="inherit" w:hAnsi="inherit" w:cs="Courier New"/>
-          <w:sz w:val="20"/>
-          <w:bdr w:val="single" w:sz="2" w:space="0" w:color="D9D9E3" w:frame="1"/>
-        </w:rPr>
-        <w:t>menu-description</w:t>
-      </w:r>
-      <w:proofErr w:type="spellEnd"/>
-      <w:r>
-        <w:rPr>
-          <w:rFonts w:ascii="inherit" w:hAnsi="inherit" w:cs="Courier New"/>
-          <w:sz w:val="20"/>
-          <w:bdr w:val="single" w:sz="2" w:space="0" w:color="D9D9E3" w:frame="1"/>
-        </w:rPr>
-        <w:t>"</w:t>
-      </w:r>
-      <w:r>
-        <w:rPr>
-          <w:rFonts w:ascii="inherit" w:hAnsi="inherit" w:cs="Courier New"/>
-          <w:sz w:val="20"/>
-          <w:bdr w:val="single" w:sz="2" w:space="1" w:color="D9D9E3" w:frame="1"/>
-        </w:rPr>
-        <w:t>}).</w:t>
-      </w:r>
-      <w:proofErr w:type="spellStart"/>
-      <w:r>
-        <w:rPr>
-          <w:rFonts w:ascii="inherit" w:hAnsi="inherit" w:cs="Courier New"/>
-          <w:sz w:val="20"/>
-          <w:bdr w:val="single" w:sz="2" w:space="1" w:color="D9D9E3" w:frame="1"/>
-        </w:rPr>
-        <w:t>InnerText</w:t>
-      </w:r>
-      <w:proofErr w:type="spellEnd"/>
-      <w:r>
-        <w:rPr>
-          <w:rFonts w:ascii="inherit" w:hAnsi="inherit" w:cs="Courier New"/>
-          <w:sz w:val="20"/>
-          <w:bdr w:val="single" w:sz="2" w:space="1" w:color="D9D9E3" w:frame="1"/>
-        </w:rPr>
-        <w:t xml:space="preserve"> </w:t>
-      </w:r>
-    </w:p>
-    <w:p>
-      <w:pPr>
-        <w:spacing w:before="300" w:after="300"/>
-        <w:rPr>
-          <w:rFonts w:ascii="Segoe UI" w:hAnsi="Segoe UI" w:cs="Segoe UI"/>
-          <w:szCs w:val="24"/>
-        </w:rPr>
-      </w:pPr>
-      <w:r>
-        <w:rPr>
-          <w:rFonts w:ascii="Segoe UI" w:hAnsi="Segoe UI" w:cs="Segoe UI"/>
-          <w:szCs w:val="24"/>
-        </w:rPr>
-        <w:t>In diesen Zeilen wird der Menüplan aus dem HTML der Webseite extrahiert. Dabei werden die relevanten Elemente wie Menütitel, Küchenzeile und Menübeschreibung gesucht und in entsprechenden Variablen gespeichert.</w:t>
-      </w:r>
-    </w:p>
-    <w:p>
-      <w:pPr>
-        <w:spacing w:before="300" w:after="300"/>
-        <w:rPr>
-          <w:rFonts w:ascii="Segoe UI" w:hAnsi="Segoe UI" w:cs="Segoe UI"/>
-          <w:szCs w:val="24"/>
-          <w:lang w:val="fr-CH"/>
-        </w:rPr>
-      </w:pPr>
-      <w:r>
-        <w:rPr>
-          <w:rFonts w:ascii="Segoe UI" w:hAnsi="Segoe UI" w:cs="Segoe UI"/>
-          <w:szCs w:val="24"/>
-          <w:lang w:val="fr-CH"/>
-        </w:rPr>
-        <w:t xml:space="preserve">3.4 </w:t>
-      </w:r>
-      <w:proofErr w:type="spellStart"/>
-      <w:r>
-        <w:rPr>
-          <w:rFonts w:ascii="Segoe UI" w:hAnsi="Segoe UI" w:cs="Segoe UI"/>
-          <w:szCs w:val="24"/>
-          <w:lang w:val="fr-CH"/>
-        </w:rPr>
-        <w:t>Formatieren</w:t>
-      </w:r>
-      <w:proofErr w:type="spellEnd"/>
-      <w:r>
-        <w:rPr>
-          <w:rFonts w:ascii="Segoe UI" w:hAnsi="Segoe UI" w:cs="Segoe UI"/>
-          <w:szCs w:val="24"/>
-          <w:lang w:val="fr-CH"/>
-        </w:rPr>
-        <w:t xml:space="preserve"> des </w:t>
-      </w:r>
-      <w:proofErr w:type="gramStart"/>
-      <w:r>
-        <w:rPr>
-          <w:rFonts w:ascii="Segoe UI" w:hAnsi="Segoe UI" w:cs="Segoe UI"/>
-          <w:szCs w:val="24"/>
-          <w:lang w:val="fr-CH"/>
-        </w:rPr>
-        <w:t>E-Mail</w:t>
-      </w:r>
-      <w:proofErr w:type="gramEnd"/>
-      <w:r>
-        <w:rPr>
-          <w:rFonts w:ascii="Segoe UI" w:hAnsi="Segoe UI" w:cs="Segoe UI"/>
-          <w:szCs w:val="24"/>
-          <w:lang w:val="fr-CH"/>
-        </w:rPr>
-        <w:t>-</w:t>
-      </w:r>
-      <w:proofErr w:type="spellStart"/>
-      <w:r>
-        <w:rPr>
-          <w:rFonts w:ascii="Segoe UI" w:hAnsi="Segoe UI" w:cs="Segoe UI"/>
-          <w:szCs w:val="24"/>
-          <w:lang w:val="fr-CH"/>
-        </w:rPr>
-        <w:t>Texts</w:t>
-      </w:r>
-      <w:proofErr w:type="spellEnd"/>
-      <w:r>
-        <w:rPr>
-          <w:rFonts w:ascii="Segoe UI" w:hAnsi="Segoe UI" w:cs="Segoe UI"/>
-          <w:szCs w:val="24"/>
-          <w:lang w:val="fr-CH"/>
-        </w:rPr>
-        <w:tab/>
-      </w:r>
-    </w:p>
-    <w:p>
-      <w:pPr>
-        <w:tabs>
-          <w:tab w:val="left" w:pos="916"/>
-          <w:tab w:val="left" w:pos="1832"/>
-          <w:tab w:val="left" w:pos="2748"/>
-          <w:tab w:val="left" w:pos="3664"/>
-          <w:tab w:val="left" w:pos="4580"/>
-          <w:tab w:val="left" w:pos="5496"/>
-          <w:tab w:val="left" w:pos="6412"/>
-          <w:tab w:val="left" w:pos="7328"/>
-          <w:tab w:val="left" w:pos="8244"/>
-          <w:tab w:val="left" w:pos="9160"/>
-          <w:tab w:val="left" w:pos="10076"/>
-          <w:tab w:val="left" w:pos="10992"/>
-          <w:tab w:val="left" w:pos="11908"/>
-          <w:tab w:val="left" w:pos="12824"/>
-          <w:tab w:val="left" w:pos="13740"/>
-          <w:tab w:val="left" w:pos="14656"/>
-        </w:tabs>
-        <w:spacing w:before="0" w:after="0"/>
-        <w:rPr>
-          <w:rFonts w:ascii="Segoe UI" w:hAnsi="Segoe UI" w:cs="Segoe UI"/>
-          <w:sz w:val="21"/>
-          <w:szCs w:val="21"/>
-          <w:lang w:val="fr-CH"/>
-        </w:rPr>
-      </w:pPr>
-      <w:proofErr w:type="spellStart"/>
-      <w:proofErr w:type="gramStart"/>
-      <w:r>
-        <w:rPr>
-          <w:rFonts w:ascii="Segoe UI" w:hAnsi="Segoe UI" w:cs="Segoe UI"/>
-          <w:sz w:val="21"/>
-          <w:szCs w:val="21"/>
-          <w:bdr w:val="single" w:sz="2" w:space="0" w:color="D9D9E3" w:frame="1"/>
-          <w:lang w:val="fr-CH"/>
-        </w:rPr>
-        <w:t>perl</w:t>
-      </w:r>
-      <w:r>
-        <w:rPr>
-          <w:rFonts w:ascii="Segoe UI" w:hAnsi="Segoe UI" w:cs="Segoe UI"/>
-          <w:sz w:val="21"/>
-          <w:szCs w:val="21"/>
-          <w:lang w:val="fr-CH"/>
-        </w:rPr>
-        <w:t>Copy</w:t>
-      </w:r>
-      <w:proofErr w:type="spellEnd"/>
-      <w:proofErr w:type="gramEnd"/>
-      <w:r>
-        <w:rPr>
-          <w:rFonts w:ascii="Segoe UI" w:hAnsi="Segoe UI" w:cs="Segoe UI"/>
-          <w:sz w:val="21"/>
-          <w:szCs w:val="21"/>
-          <w:lang w:val="fr-CH"/>
-        </w:rPr>
-        <w:t xml:space="preserve"> code</w:t>
-      </w:r>
-    </w:p>
-    <w:p>
-      <w:pPr>
-        <w:tabs>
-          <w:tab w:val="left" w:pos="916"/>
-          <w:tab w:val="left" w:pos="1832"/>
-          <w:tab w:val="left" w:pos="2748"/>
-          <w:tab w:val="left" w:pos="3664"/>
-          <w:tab w:val="left" w:pos="4580"/>
-          <w:tab w:val="left" w:pos="5496"/>
-          <w:tab w:val="left" w:pos="6412"/>
-          <w:tab w:val="left" w:pos="7328"/>
-          <w:tab w:val="left" w:pos="8244"/>
-          <w:tab w:val="left" w:pos="9160"/>
-          <w:tab w:val="left" w:pos="10076"/>
-          <w:tab w:val="left" w:pos="10992"/>
-          <w:tab w:val="left" w:pos="11908"/>
-          <w:tab w:val="left" w:pos="12824"/>
-          <w:tab w:val="left" w:pos="13740"/>
-          <w:tab w:val="left" w:pos="14656"/>
-        </w:tabs>
-        <w:spacing w:before="0" w:after="0"/>
-        <w:rPr>
-          <w:rFonts w:ascii="Ubuntu Mono" w:hAnsi="Ubuntu Mono" w:cs="Courier New"/>
-          <w:sz w:val="21"/>
-          <w:szCs w:val="21"/>
-          <w:lang w:val="fr-CH"/>
-        </w:rPr>
-      </w:pPr>
-      <w:proofErr w:type="gramStart"/>
-      <w:r>
-        <w:rPr>
-          <w:rFonts w:ascii="inherit" w:hAnsi="inherit" w:cs="Courier New"/>
-          <w:sz w:val="20"/>
-          <w:bdr w:val="single" w:sz="2" w:space="0" w:color="D9D9E3" w:frame="1"/>
-          <w:lang w:val="fr-CH"/>
-        </w:rPr>
-        <w:t>for</w:t>
-      </w:r>
-      <w:proofErr w:type="gramEnd"/>
-      <w:r>
-        <w:rPr>
-          <w:rFonts w:ascii="inherit" w:hAnsi="inherit" w:cs="Courier New"/>
-          <w:sz w:val="20"/>
-          <w:bdr w:val="single" w:sz="2" w:space="1" w:color="D9D9E3" w:frame="1"/>
-          <w:lang w:val="fr-CH"/>
-        </w:rPr>
-        <w:t xml:space="preserve"> ($i = </w:t>
-      </w:r>
-      <w:r>
-        <w:rPr>
-          <w:rFonts w:ascii="inherit" w:hAnsi="inherit" w:cs="Courier New"/>
-          <w:sz w:val="20"/>
-          <w:bdr w:val="single" w:sz="2" w:space="0" w:color="D9D9E3" w:frame="1"/>
-          <w:lang w:val="fr-CH"/>
-        </w:rPr>
-        <w:t>0</w:t>
-      </w:r>
-      <w:r>
-        <w:rPr>
-          <w:rFonts w:ascii="inherit" w:hAnsi="inherit" w:cs="Courier New"/>
-          <w:sz w:val="20"/>
-          <w:bdr w:val="single" w:sz="2" w:space="1" w:color="D9D9E3" w:frame="1"/>
-          <w:lang w:val="fr-CH"/>
-        </w:rPr>
-        <w:t>; $i -</w:t>
-      </w:r>
-      <w:proofErr w:type="spellStart"/>
-      <w:r>
-        <w:rPr>
-          <w:rFonts w:ascii="inherit" w:hAnsi="inherit" w:cs="Courier New"/>
-          <w:sz w:val="20"/>
-          <w:bdr w:val="single" w:sz="2" w:space="0" w:color="D9D9E3" w:frame="1"/>
-          <w:lang w:val="fr-CH"/>
-        </w:rPr>
-        <w:t>lt</w:t>
-      </w:r>
-      <w:proofErr w:type="spellEnd"/>
-      <w:r>
-        <w:rPr>
-          <w:rFonts w:ascii="inherit" w:hAnsi="inherit" w:cs="Courier New"/>
-          <w:sz w:val="20"/>
-          <w:bdr w:val="single" w:sz="2" w:space="1" w:color="D9D9E3" w:frame="1"/>
-          <w:lang w:val="fr-CH"/>
-        </w:rPr>
-        <w:t xml:space="preserve"> $</w:t>
-      </w:r>
-      <w:proofErr w:type="spellStart"/>
-      <w:r>
-        <w:rPr>
-          <w:rFonts w:ascii="inherit" w:hAnsi="inherit" w:cs="Courier New"/>
-          <w:sz w:val="20"/>
-          <w:bdr w:val="single" w:sz="2" w:space="1" w:color="D9D9E3" w:frame="1"/>
-          <w:lang w:val="fr-CH"/>
-        </w:rPr>
-        <w:t>menu_line.Length</w:t>
-      </w:r>
-      <w:proofErr w:type="spellEnd"/>
-      <w:r>
-        <w:rPr>
-          <w:rFonts w:ascii="inherit" w:hAnsi="inherit" w:cs="Courier New"/>
-          <w:sz w:val="20"/>
-          <w:bdr w:val="single" w:sz="2" w:space="1" w:color="D9D9E3" w:frame="1"/>
-          <w:lang w:val="fr-CH"/>
-        </w:rPr>
-        <w:t>; $i++){ $</w:t>
-      </w:r>
-      <w:proofErr w:type="spellStart"/>
-      <w:r>
-        <w:rPr>
-          <w:rFonts w:ascii="inherit" w:hAnsi="inherit" w:cs="Courier New"/>
-          <w:sz w:val="20"/>
-          <w:bdr w:val="single" w:sz="2" w:space="1" w:color="D9D9E3" w:frame="1"/>
-          <w:lang w:val="fr-CH"/>
-        </w:rPr>
-        <w:t>email_text</w:t>
-      </w:r>
-      <w:proofErr w:type="spellEnd"/>
-      <w:r>
-        <w:rPr>
-          <w:rFonts w:ascii="inherit" w:hAnsi="inherit" w:cs="Courier New"/>
-          <w:sz w:val="20"/>
-          <w:bdr w:val="single" w:sz="2" w:space="1" w:color="D9D9E3" w:frame="1"/>
-          <w:lang w:val="fr-CH"/>
-        </w:rPr>
-        <w:t xml:space="preserve"> += @" ---------------------- </w:t>
-      </w:r>
-      <w:proofErr w:type="spellStart"/>
-      <w:r>
-        <w:rPr>
-          <w:rFonts w:ascii="inherit" w:hAnsi="inherit" w:cs="Courier New"/>
-          <w:sz w:val="20"/>
-          <w:bdr w:val="single" w:sz="2" w:space="1" w:color="D9D9E3" w:frame="1"/>
-          <w:lang w:val="fr-CH"/>
-        </w:rPr>
-        <w:t>Küche</w:t>
-      </w:r>
-      <w:proofErr w:type="spellEnd"/>
-      <w:r>
-        <w:rPr>
-          <w:rFonts w:ascii="inherit" w:hAnsi="inherit" w:cs="Courier New"/>
-          <w:sz w:val="20"/>
-          <w:bdr w:val="single" w:sz="2" w:space="1" w:color="D9D9E3" w:frame="1"/>
-          <w:lang w:val="fr-CH"/>
-        </w:rPr>
-        <w:t>: $($</w:t>
-      </w:r>
-      <w:proofErr w:type="spellStart"/>
-      <w:r>
-        <w:rPr>
-          <w:rFonts w:ascii="inherit" w:hAnsi="inherit" w:cs="Courier New"/>
-          <w:sz w:val="20"/>
-          <w:bdr w:val="single" w:sz="2" w:space="1" w:color="D9D9E3" w:frame="1"/>
-          <w:lang w:val="fr-CH"/>
-        </w:rPr>
-        <w:t>menu_line</w:t>
-      </w:r>
-      <w:proofErr w:type="spellEnd"/>
-      <w:r>
-        <w:rPr>
-          <w:rFonts w:ascii="inherit" w:hAnsi="inherit" w:cs="Courier New"/>
-          <w:sz w:val="20"/>
-          <w:bdr w:val="single" w:sz="2" w:space="1" w:color="D9D9E3" w:frame="1"/>
-          <w:lang w:val="fr-CH"/>
-        </w:rPr>
-        <w:t xml:space="preserve">[$i]) </w:t>
-      </w:r>
-      <w:proofErr w:type="spellStart"/>
-      <w:r>
-        <w:rPr>
-          <w:rFonts w:ascii="inherit" w:hAnsi="inherit" w:cs="Courier New"/>
-          <w:sz w:val="20"/>
-          <w:bdr w:val="single" w:sz="2" w:space="1" w:color="D9D9E3" w:frame="1"/>
-          <w:lang w:val="fr-CH"/>
-        </w:rPr>
-        <w:t>Titel</w:t>
-      </w:r>
-      <w:proofErr w:type="spellEnd"/>
-      <w:r>
-        <w:rPr>
-          <w:rFonts w:ascii="inherit" w:hAnsi="inherit" w:cs="Courier New"/>
-          <w:sz w:val="20"/>
-          <w:bdr w:val="single" w:sz="2" w:space="1" w:color="D9D9E3" w:frame="1"/>
-          <w:lang w:val="fr-CH"/>
-        </w:rPr>
-        <w:t>: $($</w:t>
-      </w:r>
-      <w:proofErr w:type="spellStart"/>
-      <w:r>
-        <w:rPr>
-          <w:rFonts w:ascii="inherit" w:hAnsi="inherit" w:cs="Courier New"/>
-          <w:sz w:val="20"/>
-          <w:bdr w:val="single" w:sz="2" w:space="1" w:color="D9D9E3" w:frame="1"/>
-          <w:lang w:val="fr-CH"/>
-        </w:rPr>
-        <w:t>menu_item</w:t>
-      </w:r>
-      <w:proofErr w:type="spellEnd"/>
-      <w:r>
-        <w:rPr>
-          <w:rFonts w:ascii="inherit" w:hAnsi="inherit" w:cs="Courier New"/>
-          <w:sz w:val="20"/>
-          <w:bdr w:val="single" w:sz="2" w:space="1" w:color="D9D9E3" w:frame="1"/>
-          <w:lang w:val="fr-CH"/>
-        </w:rPr>
-        <w:t>[$i]) ---------------------- $($</w:t>
-      </w:r>
-      <w:proofErr w:type="spellStart"/>
-      <w:r>
-        <w:rPr>
-          <w:rFonts w:ascii="inherit" w:hAnsi="inherit" w:cs="Courier New"/>
-          <w:sz w:val="20"/>
-          <w:bdr w:val="single" w:sz="2" w:space="1" w:color="D9D9E3" w:frame="1"/>
-          <w:lang w:val="fr-CH"/>
-        </w:rPr>
-        <w:t>menu_text</w:t>
-      </w:r>
-      <w:proofErr w:type="spellEnd"/>
-      <w:r>
-        <w:rPr>
-          <w:rFonts w:ascii="inherit" w:hAnsi="inherit" w:cs="Courier New"/>
-          <w:sz w:val="20"/>
-          <w:bdr w:val="single" w:sz="2" w:space="1" w:color="D9D9E3" w:frame="1"/>
-          <w:lang w:val="fr-CH"/>
-        </w:rPr>
-        <w:t xml:space="preserve">[$i]) ---------------------- </w:t>
-      </w:r>
-      <w:r>
-        <w:rPr>
-          <w:rFonts w:ascii="inherit" w:hAnsi="inherit" w:cs="Courier New"/>
-          <w:sz w:val="20"/>
-          <w:bdr w:val="single" w:sz="2" w:space="0" w:color="D9D9E3" w:frame="1"/>
-          <w:lang w:val="fr-CH"/>
-        </w:rPr>
-        <w:t xml:space="preserve">"@ } </w:t>
-      </w:r>
-    </w:p>
-    <w:p>
-      <w:pPr>
-        <w:spacing w:before="300" w:after="300"/>
-        <w:rPr>
-          <w:rFonts w:ascii="Segoe UI" w:hAnsi="Segoe UI" w:cs="Segoe UI"/>
-          <w:szCs w:val="24"/>
-        </w:rPr>
-      </w:pPr>
-      <w:r>
-        <w:rPr>
-          <w:rFonts w:ascii="Segoe UI" w:hAnsi="Segoe UI" w:cs="Segoe UI"/>
-          <w:szCs w:val="24"/>
-        </w:rPr>
-        <w:t>In dieser Schleife wird der E-Mail-Text formatiert, indem die extrahierten Menüinformationen in einer übersichtlichen Struktur zusammengesetzt werden.</w:t>
-      </w:r>
-    </w:p>
-    <w:p>
-      <w:pPr>
-        <w:spacing w:before="300" w:after="300"/>
-        <w:rPr>
-          <w:rFonts w:ascii="Segoe UI" w:hAnsi="Segoe UI" w:cs="Segoe UI"/>
-          <w:szCs w:val="24"/>
-        </w:rPr>
-      </w:pPr>
-      <w:r>
-        <w:rPr>
-          <w:rFonts w:ascii="Segoe UI" w:hAnsi="Segoe UI" w:cs="Segoe UI"/>
-          <w:szCs w:val="24"/>
-        </w:rPr>
-        <w:t>3.5 Erstellen und Senden der E-Mail</w:t>
-      </w:r>
-    </w:p>
-    <w:p>
-      <w:pPr>
-        <w:tabs>
-          <w:tab w:val="left" w:pos="916"/>
-          <w:tab w:val="left" w:pos="1832"/>
-          <w:tab w:val="left" w:pos="2748"/>
-          <w:tab w:val="left" w:pos="3664"/>
-          <w:tab w:val="left" w:pos="4580"/>
-          <w:tab w:val="left" w:pos="5496"/>
-          <w:tab w:val="left" w:pos="6412"/>
-          <w:tab w:val="left" w:pos="7328"/>
-          <w:tab w:val="left" w:pos="8244"/>
-          <w:tab w:val="left" w:pos="9160"/>
-          <w:tab w:val="left" w:pos="10076"/>
-          <w:tab w:val="left" w:pos="10992"/>
-          <w:tab w:val="left" w:pos="11908"/>
-          <w:tab w:val="left" w:pos="12824"/>
-          <w:tab w:val="left" w:pos="13740"/>
-          <w:tab w:val="left" w:pos="14656"/>
-        </w:tabs>
-        <w:spacing w:before="0" w:after="0"/>
-        <w:rPr>
-          <w:rFonts w:ascii="Segoe UI" w:hAnsi="Segoe UI" w:cs="Segoe UI"/>
-          <w:sz w:val="21"/>
-          <w:szCs w:val="21"/>
-          <w:lang w:val="en-US"/>
-        </w:rPr>
-      </w:pPr>
-      <w:proofErr w:type="spellStart"/>
-      <w:r>
-        <w:rPr>
-          <w:rFonts w:ascii="Segoe UI" w:hAnsi="Segoe UI" w:cs="Segoe UI"/>
-          <w:sz w:val="21"/>
-          <w:szCs w:val="21"/>
-          <w:bdr w:val="single" w:sz="2" w:space="0" w:color="D9D9E3" w:frame="1"/>
-          <w:lang w:val="en-US"/>
-        </w:rPr>
-        <w:t>perl</w:t>
-      </w:r>
-      <w:r>
-        <w:rPr>
-          <w:rFonts w:ascii="Segoe UI" w:hAnsi="Segoe UI" w:cs="Segoe UI"/>
-          <w:sz w:val="21"/>
-          <w:szCs w:val="21"/>
-          <w:lang w:val="en-US"/>
-        </w:rPr>
-        <w:t>Copy</w:t>
-      </w:r>
-      <w:proofErr w:type="spellEnd"/>
-      <w:r>
-        <w:rPr>
-          <w:rFonts w:ascii="Segoe UI" w:hAnsi="Segoe UI" w:cs="Segoe UI"/>
-          <w:sz w:val="21"/>
-          <w:szCs w:val="21"/>
-          <w:lang w:val="en-US"/>
-        </w:rPr>
-        <w:t xml:space="preserve"> code</w:t>
-      </w:r>
-    </w:p>
-    <w:p>
-      <w:pPr>
-        <w:tabs>
-          <w:tab w:val="left" w:pos="916"/>
-          <w:tab w:val="left" w:pos="1832"/>
-          <w:tab w:val="left" w:pos="2748"/>
-          <w:tab w:val="left" w:pos="3664"/>
-          <w:tab w:val="left" w:pos="4580"/>
-          <w:tab w:val="left" w:pos="5496"/>
-          <w:tab w:val="left" w:pos="6412"/>
-          <w:tab w:val="left" w:pos="7328"/>
-          <w:tab w:val="left" w:pos="8244"/>
-          <w:tab w:val="left" w:pos="9160"/>
-          <w:tab w:val="left" w:pos="10076"/>
-          <w:tab w:val="left" w:pos="10992"/>
-          <w:tab w:val="left" w:pos="11908"/>
-          <w:tab w:val="left" w:pos="12824"/>
-          <w:tab w:val="left" w:pos="13740"/>
-          <w:tab w:val="left" w:pos="14656"/>
-        </w:tabs>
-        <w:spacing w:before="0" w:after="0"/>
-        <w:rPr>
-          <w:rFonts w:ascii="Ubuntu Mono" w:hAnsi="Ubuntu Mono" w:cs="Courier New"/>
-          <w:sz w:val="21"/>
-          <w:szCs w:val="21"/>
-          <w:lang w:val="en-US"/>
-        </w:rPr>
-      </w:pPr>
-      <w:r>
-        <w:rPr>
-          <w:rFonts w:ascii="inherit" w:hAnsi="inherit" w:cs="Courier New"/>
-          <w:sz w:val="20"/>
-          <w:bdr w:val="single" w:sz="2" w:space="1" w:color="D9D9E3" w:frame="1"/>
-          <w:lang w:val="en-US"/>
-        </w:rPr>
-        <w:t>$</w:t>
-      </w:r>
-      <w:proofErr w:type="spellStart"/>
-      <w:r>
-        <w:rPr>
-          <w:rFonts w:ascii="inherit" w:hAnsi="inherit" w:cs="Courier New"/>
-          <w:sz w:val="20"/>
-          <w:bdr w:val="single" w:sz="2" w:space="1" w:color="D9D9E3" w:frame="1"/>
-          <w:lang w:val="en-US"/>
-        </w:rPr>
-        <w:t>ol</w:t>
-      </w:r>
-      <w:proofErr w:type="spellEnd"/>
-      <w:r>
-        <w:rPr>
-          <w:rFonts w:ascii="inherit" w:hAnsi="inherit" w:cs="Courier New"/>
-          <w:sz w:val="20"/>
-          <w:bdr w:val="single" w:sz="2" w:space="1" w:color="D9D9E3" w:frame="1"/>
-          <w:lang w:val="en-US"/>
-        </w:rPr>
-        <w:t xml:space="preserve"> = New-Object -</w:t>
-      </w:r>
-      <w:proofErr w:type="spellStart"/>
-      <w:r>
-        <w:rPr>
-          <w:rFonts w:ascii="inherit" w:hAnsi="inherit" w:cs="Courier New"/>
-          <w:sz w:val="20"/>
-          <w:bdr w:val="single" w:sz="2" w:space="1" w:color="D9D9E3" w:frame="1"/>
-          <w:lang w:val="en-US"/>
-        </w:rPr>
-        <w:t>ComObject</w:t>
-      </w:r>
-      <w:proofErr w:type="spellEnd"/>
-      <w:r>
-        <w:rPr>
-          <w:rFonts w:ascii="inherit" w:hAnsi="inherit" w:cs="Courier New"/>
-          <w:sz w:val="20"/>
-          <w:bdr w:val="single" w:sz="2" w:space="1" w:color="D9D9E3" w:frame="1"/>
-          <w:lang w:val="en-US"/>
-        </w:rPr>
-        <w:t xml:space="preserve"> </w:t>
-      </w:r>
-      <w:proofErr w:type="spellStart"/>
-      <w:r>
-        <w:rPr>
-          <w:rFonts w:ascii="inherit" w:hAnsi="inherit" w:cs="Courier New"/>
-          <w:sz w:val="20"/>
-          <w:bdr w:val="single" w:sz="2" w:space="1" w:color="D9D9E3" w:frame="1"/>
-          <w:lang w:val="en-US"/>
-        </w:rPr>
-        <w:t>Outlook.Application</w:t>
-      </w:r>
-      <w:proofErr w:type="spellEnd"/>
-      <w:r>
-        <w:rPr>
-          <w:rFonts w:ascii="inherit" w:hAnsi="inherit" w:cs="Courier New"/>
-          <w:sz w:val="20"/>
-          <w:bdr w:val="single" w:sz="2" w:space="1" w:color="D9D9E3" w:frame="1"/>
-          <w:lang w:val="en-US"/>
-        </w:rPr>
-        <w:t xml:space="preserve"> $mail = $</w:t>
-      </w:r>
-      <w:proofErr w:type="spellStart"/>
-      <w:proofErr w:type="gramStart"/>
-      <w:r>
-        <w:rPr>
-          <w:rFonts w:ascii="inherit" w:hAnsi="inherit" w:cs="Courier New"/>
-          <w:sz w:val="20"/>
-          <w:bdr w:val="single" w:sz="2" w:space="1" w:color="D9D9E3" w:frame="1"/>
-          <w:lang w:val="en-US"/>
-        </w:rPr>
-        <w:t>ol.CreateItem</w:t>
-      </w:r>
-      <w:proofErr w:type="spellEnd"/>
-      <w:proofErr w:type="gramEnd"/>
-      <w:r>
-        <w:rPr>
-          <w:rFonts w:ascii="inherit" w:hAnsi="inherit" w:cs="Courier New"/>
-          <w:sz w:val="20"/>
-          <w:bdr w:val="single" w:sz="2" w:space="1" w:color="D9D9E3" w:frame="1"/>
-          <w:lang w:val="en-US"/>
-        </w:rPr>
-        <w:t>(</w:t>
-      </w:r>
-      <w:r>
-        <w:rPr>
-          <w:rFonts w:ascii="inherit" w:hAnsi="inherit" w:cs="Courier New"/>
-          <w:sz w:val="20"/>
-          <w:bdr w:val="single" w:sz="2" w:space="0" w:color="D9D9E3" w:frame="1"/>
-          <w:lang w:val="en-US"/>
-        </w:rPr>
-        <w:t>0</w:t>
-      </w:r>
-      <w:r>
-        <w:rPr>
-          <w:rFonts w:ascii="inherit" w:hAnsi="inherit" w:cs="Courier New"/>
-          <w:sz w:val="20"/>
-          <w:bdr w:val="single" w:sz="2" w:space="1" w:color="D9D9E3" w:frame="1"/>
-          <w:lang w:val="en-US"/>
-        </w:rPr>
-        <w:t>) $</w:t>
-      </w:r>
-      <w:proofErr w:type="spellStart"/>
-      <w:r>
-        <w:rPr>
-          <w:rFonts w:ascii="inherit" w:hAnsi="inherit" w:cs="Courier New"/>
-          <w:sz w:val="20"/>
-          <w:bdr w:val="single" w:sz="2" w:space="1" w:color="D9D9E3" w:frame="1"/>
-          <w:lang w:val="en-US"/>
-        </w:rPr>
-        <w:t>mail.To</w:t>
-      </w:r>
-      <w:proofErr w:type="spellEnd"/>
-      <w:r>
-        <w:rPr>
-          <w:rFonts w:ascii="inherit" w:hAnsi="inherit" w:cs="Courier New"/>
-          <w:sz w:val="20"/>
-          <w:bdr w:val="single" w:sz="2" w:space="1" w:color="D9D9E3" w:frame="1"/>
-          <w:lang w:val="en-US"/>
-        </w:rPr>
-        <w:t xml:space="preserve"> = </w:t>
-      </w:r>
-      <w:r>
-        <w:rPr>
-          <w:rFonts w:ascii="inherit" w:hAnsi="inherit" w:cs="Courier New"/>
-          <w:sz w:val="20"/>
-          <w:bdr w:val="single" w:sz="2" w:space="0" w:color="D9D9E3" w:frame="1"/>
-          <w:lang w:val="en-US"/>
-        </w:rPr>
-        <w:t>"luca.binder.privat@gmail.com"</w:t>
-      </w:r>
-      <w:r>
-        <w:rPr>
-          <w:rFonts w:ascii="inherit" w:hAnsi="inherit" w:cs="Courier New"/>
-          <w:sz w:val="20"/>
-          <w:bdr w:val="single" w:sz="2" w:space="1" w:color="D9D9E3" w:frame="1"/>
-          <w:lang w:val="en-US"/>
-        </w:rPr>
-        <w:t xml:space="preserve"> $date = Get-Date -Format </w:t>
-      </w:r>
-      <w:r>
-        <w:rPr>
-          <w:rFonts w:ascii="inherit" w:hAnsi="inherit" w:cs="Courier New"/>
-          <w:sz w:val="20"/>
-          <w:bdr w:val="single" w:sz="2" w:space="0" w:color="D9D9E3" w:frame="1"/>
-          <w:lang w:val="en-US"/>
-        </w:rPr>
-        <w:t>"dd/MM/</w:t>
-      </w:r>
-      <w:proofErr w:type="spellStart"/>
-      <w:r>
-        <w:rPr>
-          <w:rFonts w:ascii="inherit" w:hAnsi="inherit" w:cs="Courier New"/>
-          <w:sz w:val="20"/>
-          <w:bdr w:val="single" w:sz="2" w:space="0" w:color="D9D9E3" w:frame="1"/>
-          <w:lang w:val="en-US"/>
-        </w:rPr>
-        <w:t>yyyy</w:t>
-      </w:r>
-      <w:proofErr w:type="spellEnd"/>
-      <w:r>
-        <w:rPr>
-          <w:rFonts w:ascii="inherit" w:hAnsi="inherit" w:cs="Courier New"/>
-          <w:sz w:val="20"/>
-          <w:bdr w:val="single" w:sz="2" w:space="0" w:color="D9D9E3" w:frame="1"/>
-          <w:lang w:val="en-US"/>
-        </w:rPr>
-        <w:t>"</w:t>
-      </w:r>
-      <w:r>
-        <w:rPr>
-          <w:rFonts w:ascii="inherit" w:hAnsi="inherit" w:cs="Courier New"/>
-          <w:sz w:val="20"/>
-          <w:bdr w:val="single" w:sz="2" w:space="1" w:color="D9D9E3" w:frame="1"/>
-          <w:lang w:val="en-US"/>
-        </w:rPr>
-        <w:t xml:space="preserve"> $</w:t>
-      </w:r>
-      <w:proofErr w:type="spellStart"/>
-      <w:r>
-        <w:rPr>
-          <w:rFonts w:ascii="inherit" w:hAnsi="inherit" w:cs="Courier New"/>
-          <w:sz w:val="20"/>
-          <w:bdr w:val="single" w:sz="2" w:space="1" w:color="D9D9E3" w:frame="1"/>
-          <w:lang w:val="en-US"/>
-        </w:rPr>
-        <w:t>mail.Subject</w:t>
-      </w:r>
-      <w:proofErr w:type="spellEnd"/>
-      <w:r>
-        <w:rPr>
-          <w:rFonts w:ascii="inherit" w:hAnsi="inherit" w:cs="Courier New"/>
-          <w:sz w:val="20"/>
-          <w:bdr w:val="single" w:sz="2" w:space="1" w:color="D9D9E3" w:frame="1"/>
-          <w:lang w:val="en-US"/>
-        </w:rPr>
-        <w:t xml:space="preserve"> = </w:t>
-      </w:r>
-      <w:r>
-        <w:rPr>
-          <w:rFonts w:ascii="inherit" w:hAnsi="inherit" w:cs="Courier New"/>
-          <w:sz w:val="20"/>
-          <w:bdr w:val="single" w:sz="2" w:space="0" w:color="D9D9E3" w:frame="1"/>
-          <w:lang w:val="en-US"/>
-        </w:rPr>
-        <w:t>"Menu from "</w:t>
-      </w:r>
-      <w:r>
-        <w:rPr>
-          <w:rFonts w:ascii="inherit" w:hAnsi="inherit" w:cs="Courier New"/>
-          <w:sz w:val="20"/>
-          <w:bdr w:val="single" w:sz="2" w:space="1" w:color="D9D9E3" w:frame="1"/>
-          <w:lang w:val="en-US"/>
-        </w:rPr>
-        <w:t xml:space="preserve"> + $date $</w:t>
-      </w:r>
-      <w:proofErr w:type="spellStart"/>
-      <w:r>
-        <w:rPr>
-          <w:rFonts w:ascii="inherit" w:hAnsi="inherit" w:cs="Courier New"/>
-          <w:sz w:val="20"/>
-          <w:bdr w:val="single" w:sz="2" w:space="1" w:color="D9D9E3" w:frame="1"/>
-          <w:lang w:val="en-US"/>
-        </w:rPr>
-        <w:t>mail.Body</w:t>
-      </w:r>
-      <w:proofErr w:type="spellEnd"/>
-      <w:r>
-        <w:rPr>
-          <w:rFonts w:ascii="inherit" w:hAnsi="inherit" w:cs="Courier New"/>
-          <w:sz w:val="20"/>
-          <w:bdr w:val="single" w:sz="2" w:space="1" w:color="D9D9E3" w:frame="1"/>
-          <w:lang w:val="en-US"/>
-        </w:rPr>
-        <w:t xml:space="preserve"> = $</w:t>
-      </w:r>
-      <w:proofErr w:type="spellStart"/>
-      <w:r>
-        <w:rPr>
-          <w:rFonts w:ascii="inherit" w:hAnsi="inherit" w:cs="Courier New"/>
-          <w:sz w:val="20"/>
-          <w:bdr w:val="single" w:sz="2" w:space="1" w:color="D9D9E3" w:frame="1"/>
-          <w:lang w:val="en-US"/>
-        </w:rPr>
-        <w:t>email_text</w:t>
-      </w:r>
-      <w:proofErr w:type="spellEnd"/>
-      <w:r>
-        <w:rPr>
-          <w:rFonts w:ascii="inherit" w:hAnsi="inherit" w:cs="Courier New"/>
-          <w:sz w:val="20"/>
-          <w:bdr w:val="single" w:sz="2" w:space="1" w:color="D9D9E3" w:frame="1"/>
-          <w:lang w:val="en-US"/>
-        </w:rPr>
-        <w:t xml:space="preserve"> $</w:t>
-      </w:r>
-      <w:proofErr w:type="spellStart"/>
-      <w:r>
-        <w:rPr>
-          <w:rFonts w:ascii="inherit" w:hAnsi="inherit" w:cs="Courier New"/>
-          <w:sz w:val="20"/>
-          <w:bdr w:val="single" w:sz="2" w:space="1" w:color="D9D9E3" w:frame="1"/>
-          <w:lang w:val="en-US"/>
-        </w:rPr>
-        <w:t>mail.Importance</w:t>
-      </w:r>
-      <w:proofErr w:type="spellEnd"/>
-      <w:r>
-        <w:rPr>
-          <w:rFonts w:ascii="inherit" w:hAnsi="inherit" w:cs="Courier New"/>
-          <w:sz w:val="20"/>
-          <w:bdr w:val="single" w:sz="2" w:space="1" w:color="D9D9E3" w:frame="1"/>
-          <w:lang w:val="en-US"/>
-        </w:rPr>
-        <w:t xml:space="preserve"> = </w:t>
-      </w:r>
-      <w:r>
-        <w:rPr>
-          <w:rFonts w:ascii="inherit" w:hAnsi="inherit" w:cs="Courier New"/>
-          <w:sz w:val="20"/>
-          <w:bdr w:val="single" w:sz="2" w:space="0" w:color="D9D9E3" w:frame="1"/>
-          <w:lang w:val="en-US"/>
-        </w:rPr>
-        <w:t>1</w:t>
-      </w:r>
-      <w:r>
-        <w:rPr>
-          <w:rFonts w:ascii="inherit" w:hAnsi="inherit" w:cs="Courier New"/>
-          <w:sz w:val="20"/>
-          <w:bdr w:val="single" w:sz="2" w:space="1" w:color="D9D9E3" w:frame="1"/>
-          <w:lang w:val="en-US"/>
-        </w:rPr>
-        <w:t xml:space="preserve"> $</w:t>
-      </w:r>
-      <w:proofErr w:type="spellStart"/>
-      <w:r>
-        <w:rPr>
-          <w:rFonts w:ascii="inherit" w:hAnsi="inherit" w:cs="Courier New"/>
-          <w:sz w:val="20"/>
-          <w:bdr w:val="single" w:sz="2" w:space="1" w:color="D9D9E3" w:frame="1"/>
-          <w:lang w:val="en-US"/>
-        </w:rPr>
-        <w:t>mail.Send</w:t>
-      </w:r>
-      <w:proofErr w:type="spellEnd"/>
-      <w:r>
-        <w:rPr>
-          <w:rFonts w:ascii="inherit" w:hAnsi="inherit" w:cs="Courier New"/>
-          <w:sz w:val="20"/>
-          <w:bdr w:val="single" w:sz="2" w:space="1" w:color="D9D9E3" w:frame="1"/>
-          <w:lang w:val="en-US"/>
-        </w:rPr>
-        <w:t xml:space="preserve">() </w:t>
-      </w:r>
-    </w:p>
-    <w:p>
-      <w:pPr>
-        <w:spacing w:before="300" w:after="0"/>
-        <w:rPr>
-          <w:rFonts w:ascii="Segoe UI" w:hAnsi="Segoe UI" w:cs="Segoe UI"/>
-          <w:szCs w:val="24"/>
-        </w:rPr>
-      </w:pPr>
-      <w:r>
-        <w:rPr>
-          <w:rFonts w:ascii="Segoe UI" w:hAnsi="Segoe UI" w:cs="Segoe UI"/>
-          <w:szCs w:val="24"/>
-        </w:rPr>
-        <w:t>In diesem Abschnitt wird ein neues Outlook-Objekt erstellt und ein E-Mail-Objekt mit den formatierten Menüinformationen als Inhalt erzeugt. Die E-Mail wird an die definierte E-Mail-Adresse gesendet, und der Betreff enthält das aktuelle Datum.</w:t>
-      </w:r>
-    </w:p>
-    <w:p>
-      <w:pPr>
-        <w:numPr>
-          <w:ilvl w:val="0"/>
-          <w:numId w:val="34"/>
-        </w:numPr>
-        <w:spacing w:before="0" w:after="0"/>
-        <w:rPr>
-          <w:rFonts w:ascii="Segoe UI" w:hAnsi="Segoe UI" w:cs="Segoe UI"/>
-          <w:szCs w:val="24"/>
-        </w:rPr>
-      </w:pPr>
-      <w:r>
-        <w:rPr>
-          <w:rFonts w:ascii="Segoe UI" w:hAnsi="Segoe UI" w:cs="Segoe UI"/>
-          <w:szCs w:val="24"/>
-        </w:rPr>
-        <w:t>Anforderungen und Voraussetzungen</w:t>
-      </w:r>
-    </w:p>
-    <w:p>
-      <w:pPr>
-        <w:spacing w:before="300" w:after="300"/>
-        <w:rPr>
-          <w:rFonts w:ascii="Segoe UI" w:hAnsi="Segoe UI" w:cs="Segoe UI"/>
-          <w:szCs w:val="24"/>
-        </w:rPr>
-      </w:pPr>
-      <w:r>
-        <w:rPr>
-          <w:rFonts w:ascii="Segoe UI" w:hAnsi="Segoe UI" w:cs="Segoe UI"/>
-          <w:szCs w:val="24"/>
-        </w:rPr>
-        <w:lastRenderedPageBreak/>
-        <w:t xml:space="preserve">4.1 Betriebssystem und PowerShell-Version Dieses </w:t>
-      </w:r>
-      <w:proofErr w:type="spellStart"/>
-      <w:r>
-        <w:rPr>
-          <w:rFonts w:ascii="Segoe UI" w:hAnsi="Segoe UI" w:cs="Segoe UI"/>
-          <w:szCs w:val="24"/>
-        </w:rPr>
-        <w:t>Script</w:t>
-      </w:r>
-      <w:proofErr w:type="spellEnd"/>
-      <w:r>
-        <w:rPr>
-          <w:rFonts w:ascii="Segoe UI" w:hAnsi="Segoe UI" w:cs="Segoe UI"/>
-          <w:szCs w:val="24"/>
-        </w:rPr>
-        <w:t xml:space="preserve"> wurde für die Ausführung in einer Windows-Umgebung entwickelt und erfordert eine PowerShell-Version 5.1 oder höher.</w:t>
-      </w:r>
-    </w:p>
-    <w:p>
-      <w:pPr>
-        <w:spacing w:before="300" w:after="300"/>
-        <w:rPr>
-          <w:rFonts w:ascii="Segoe UI" w:hAnsi="Segoe UI" w:cs="Segoe UI"/>
-          <w:szCs w:val="24"/>
-        </w:rPr>
-      </w:pPr>
-      <w:r>
-        <w:rPr>
-          <w:rFonts w:ascii="Segoe UI" w:hAnsi="Segoe UI" w:cs="Segoe UI"/>
-          <w:szCs w:val="24"/>
-        </w:rPr>
-        <w:t xml:space="preserve">4.2 Outlook-Installation Das </w:t>
-      </w:r>
-      <w:proofErr w:type="spellStart"/>
-      <w:r>
-        <w:rPr>
-          <w:rFonts w:ascii="Segoe UI" w:hAnsi="Segoe UI" w:cs="Segoe UI"/>
-          <w:szCs w:val="24"/>
-        </w:rPr>
-        <w:t>Script</w:t>
-      </w:r>
-      <w:proofErr w:type="spellEnd"/>
-      <w:r>
-        <w:rPr>
-          <w:rFonts w:ascii="Segoe UI" w:hAnsi="Segoe UI" w:cs="Segoe UI"/>
-          <w:szCs w:val="24"/>
-        </w:rPr>
-        <w:t xml:space="preserve"> verwendet die Outlook-Desktopanwendung, um die E-Mail zu erstellen und zu senden. Daher ist es erforderlich, dass die Outlook-Anwendung auf dem Computer installiert ist und korrekt eingerichtet wurde.</w:t>
-      </w:r>
-    </w:p>
-    <w:p>
-      <w:pPr>
-        <w:numPr>
-          <w:ilvl w:val="0"/>
-          <w:numId w:val="35"/>
-        </w:numPr>
-        <w:spacing w:before="0" w:after="0"/>
-        <w:rPr>
-          <w:rFonts w:ascii="Segoe UI" w:hAnsi="Segoe UI" w:cs="Segoe UI"/>
-          <w:szCs w:val="24"/>
-        </w:rPr>
-      </w:pPr>
-      <w:r>
-        <w:rPr>
-          <w:rFonts w:ascii="Segoe UI" w:hAnsi="Segoe UI" w:cs="Segoe UI"/>
-          <w:szCs w:val="24"/>
-        </w:rPr>
-        <w:t>Anpassungen und Erweiterungen</w:t>
-      </w:r>
-    </w:p>
-    <w:p>
-      <w:pPr>
-        <w:spacing w:before="300" w:after="300"/>
-        <w:rPr>
-          <w:rFonts w:ascii="Segoe UI" w:hAnsi="Segoe UI" w:cs="Segoe UI"/>
-          <w:szCs w:val="24"/>
-        </w:rPr>
-      </w:pPr>
-      <w:r>
-        <w:rPr>
-          <w:rFonts w:ascii="Segoe UI" w:hAnsi="Segoe UI" w:cs="Segoe UI"/>
-          <w:szCs w:val="24"/>
-        </w:rPr>
-        <w:t xml:space="preserve">5.1 Ändern der E-Mail-Adresse Um die E-Mail an eine andere Adresse zu senden, ändern Sie den Wert der Variable </w:t>
-      </w:r>
       <w:r>
         <w:rPr>
           <w:rFonts w:ascii="Ubuntu Mono" w:hAnsi="Ubuntu Mono" w:cs="Courier New"/>
@@ -5166,10 +3707,105 @@
           <w:szCs w:val="21"/>
           <w:bdr w:val="single" w:sz="2" w:space="0" w:color="D9D9E3" w:frame="1"/>
         </w:rPr>
-        <w:t>$</w:t>
-      </w:r>
-      <w:proofErr w:type="spellStart"/>
-      <w:proofErr w:type="gramStart"/>
+        <w:t>mail.To</w:t>
+      </w:r>
+      <w:proofErr w:type="spellEnd"/>
+      <w:r>
+        <w:rPr>
+          <w:rFonts w:ascii="Segoe UI" w:hAnsi="Segoe UI" w:cs="Segoe UI"/>
+          <w:szCs w:val="24"/>
+        </w:rPr>
+        <w:t>:</w:t>
+      </w:r>
+    </w:p>
+    <w:p>
+      <w:pPr>
+        <w:spacing w:before="300" w:after="300"/>
+        <w:rPr>
+          <w:rFonts w:ascii="Segoe UI" w:hAnsi="Segoe UI" w:cs="Segoe UI"/>
+          <w:szCs w:val="24"/>
+        </w:rPr>
+      </w:pPr>
+      <w:r>
+        <w:rPr>
+          <w:rFonts w:ascii="Segoe UI" w:hAnsi="Segoe UI" w:cs="Segoe UI"/>
+          <w:sz w:val="21"/>
+          <w:szCs w:val="21"/>
+          <w:bdr w:val="single" w:sz="2" w:space="0" w:color="D9D9E3" w:frame="1"/>
+          <w:lang w:val="fr-CH"/>
+        </w:rPr>
+        <w:drawing>
+          <wp:inline distT="0" distB="0" distL="0" distR="0" wp14:anchorId="3F253FA1" wp14:editId="1306E5A6">
+            <wp:extent cx="3551228" cy="784928"/>
+            <wp:effectExtent l="0" t="0" r="0" b="0"/>
+            <wp:docPr id="13" name="Picture 13" descr="A picture containing application&#10;&#10;Description automatically generated"/>
+            <wp:cNvGraphicFramePr>
+              <a:graphicFrameLocks xmlns:a="http://schemas.openxmlformats.org/drawingml/2006/main" noChangeAspect="1"/>
+            </wp:cNvGraphicFramePr>
+            <a:graphic xmlns:a="http://schemas.openxmlformats.org/drawingml/2006/main">
+              <a:graphicData uri="http://schemas.openxmlformats.org/drawingml/2006/picture">
+                <pic:pic xmlns:pic="http://schemas.openxmlformats.org/drawingml/2006/picture">
+                  <pic:nvPicPr>
+                    <pic:cNvPr id="13" name="Picture 13" descr="A picture containing application&#10;&#10;Description automatically generated"/>
+                    <pic:cNvPicPr/>
+                  </pic:nvPicPr>
+                  <pic:blipFill>
+                    <a:blip r:embed="rId20"/>
+                    <a:stretch>
+                      <a:fillRect/>
+                    </a:stretch>
+                  </pic:blipFill>
+                  <pic:spPr>
+                    <a:xfrm>
+                      <a:off x="0" y="0"/>
+                      <a:ext cx="3551228" cy="784928"/>
+                    </a:xfrm>
+                    <a:prstGeom prst="rect">
+                      <a:avLst/>
+                    </a:prstGeom>
+                  </pic:spPr>
+                </pic:pic>
+              </a:graphicData>
+            </a:graphic>
+          </wp:inline>
+        </w:drawing>
+      </w:r>
+    </w:p>
+    <w:p>
+      <w:pPr>
+        <w:spacing w:before="300" w:after="300"/>
+        <w:rPr>
+          <w:rFonts w:ascii="Segoe UI" w:hAnsi="Segoe UI" w:cs="Segoe UI"/>
+          <w:b/>
+          <w:bCs/>
+          <w:szCs w:val="24"/>
+        </w:rPr>
+      </w:pPr>
+      <w:r>
+        <w:rPr>
+          <w:rFonts w:ascii="Segoe UI" w:hAnsi="Segoe UI" w:cs="Segoe UI"/>
+          <w:b/>
+          <w:bCs/>
+          <w:szCs w:val="24"/>
+        </w:rPr>
+        <w:t xml:space="preserve">5.2 Anpassen der E-Mail-Betreffzeile </w:t>
+      </w:r>
+    </w:p>
+    <w:p>
+      <w:pPr>
+        <w:spacing w:before="300" w:after="300"/>
+        <w:rPr>
+          <w:rFonts w:ascii="Segoe UI" w:hAnsi="Segoe UI" w:cs="Segoe UI"/>
+          <w:szCs w:val="24"/>
+        </w:rPr>
+      </w:pPr>
+      <w:r>
+        <w:rPr>
+          <w:rFonts w:ascii="Segoe UI" w:hAnsi="Segoe UI" w:cs="Segoe UI"/>
+          <w:szCs w:val="24"/>
+        </w:rPr>
+        <w:t xml:space="preserve">Um den Betreff der E-Mail anzupassen, ändern Sie den Wert der Variable </w:t>
+      </w:r>
       <w:r>
         <w:rPr>
           <w:rFonts w:ascii="Ubuntu Mono" w:hAnsi="Ubuntu Mono" w:cs="Courier New"/>
@@ -5179,172 +3815,9 @@
           <w:szCs w:val="21"/>
           <w:bdr w:val="single" w:sz="2" w:space="0" w:color="D9D9E3" w:frame="1"/>
         </w:rPr>
-        <w:t>mail.To</w:t>
-      </w:r>
-      <w:proofErr w:type="spellEnd"/>
-      <w:proofErr w:type="gramEnd"/>
-      <w:r>
-        <w:rPr>
-          <w:rFonts w:ascii="Segoe UI" w:hAnsi="Segoe UI" w:cs="Segoe UI"/>
-          <w:szCs w:val="24"/>
-        </w:rPr>
-        <w:t>:</w:t>
-      </w:r>
-    </w:p>
-    <w:p>
-      <w:pPr>
-        <w:tabs>
-          <w:tab w:val="left" w:pos="916"/>
-          <w:tab w:val="left" w:pos="1832"/>
-          <w:tab w:val="left" w:pos="2748"/>
-          <w:tab w:val="left" w:pos="3664"/>
-          <w:tab w:val="left" w:pos="4580"/>
-          <w:tab w:val="left" w:pos="5496"/>
-          <w:tab w:val="left" w:pos="6412"/>
-          <w:tab w:val="left" w:pos="7328"/>
-          <w:tab w:val="left" w:pos="8244"/>
-          <w:tab w:val="left" w:pos="9160"/>
-          <w:tab w:val="left" w:pos="10076"/>
-          <w:tab w:val="left" w:pos="10992"/>
-          <w:tab w:val="left" w:pos="11908"/>
-          <w:tab w:val="left" w:pos="12824"/>
-          <w:tab w:val="left" w:pos="13740"/>
-          <w:tab w:val="left" w:pos="14656"/>
-        </w:tabs>
-        <w:spacing w:before="0" w:after="0"/>
-        <w:rPr>
-          <w:rFonts w:ascii="Segoe UI" w:hAnsi="Segoe UI" w:cs="Segoe UI"/>
-          <w:sz w:val="21"/>
-          <w:szCs w:val="21"/>
-          <w:lang w:val="fr-CH"/>
-        </w:rPr>
-      </w:pPr>
+        <w:t>$</w:t>
+      </w:r>
       <w:proofErr w:type="spellStart"/>
-      <w:proofErr w:type="gramStart"/>
-      <w:r>
-        <w:rPr>
-          <w:rFonts w:ascii="Segoe UI" w:hAnsi="Segoe UI" w:cs="Segoe UI"/>
-          <w:sz w:val="21"/>
-          <w:szCs w:val="21"/>
-          <w:bdr w:val="single" w:sz="2" w:space="0" w:color="D9D9E3" w:frame="1"/>
-          <w:lang w:val="fr-CH"/>
-        </w:rPr>
-        <w:t>perl</w:t>
-      </w:r>
-      <w:r>
-        <w:rPr>
-          <w:rFonts w:ascii="Segoe UI" w:hAnsi="Segoe UI" w:cs="Segoe UI"/>
-          <w:sz w:val="21"/>
-          <w:szCs w:val="21"/>
-          <w:lang w:val="fr-CH"/>
-        </w:rPr>
-        <w:t>Copy</w:t>
-      </w:r>
-      <w:proofErr w:type="spellEnd"/>
-      <w:proofErr w:type="gramEnd"/>
-      <w:r>
-        <w:rPr>
-          <w:rFonts w:ascii="Segoe UI" w:hAnsi="Segoe UI" w:cs="Segoe UI"/>
-          <w:sz w:val="21"/>
-          <w:szCs w:val="21"/>
-          <w:lang w:val="fr-CH"/>
-        </w:rPr>
-        <w:t xml:space="preserve"> code</w:t>
-      </w:r>
-    </w:p>
-    <w:p>
-      <w:pPr>
-        <w:tabs>
-          <w:tab w:val="left" w:pos="916"/>
-          <w:tab w:val="left" w:pos="1832"/>
-          <w:tab w:val="left" w:pos="2748"/>
-          <w:tab w:val="left" w:pos="3664"/>
-          <w:tab w:val="left" w:pos="4580"/>
-          <w:tab w:val="left" w:pos="5496"/>
-          <w:tab w:val="left" w:pos="6412"/>
-          <w:tab w:val="left" w:pos="7328"/>
-          <w:tab w:val="left" w:pos="8244"/>
-          <w:tab w:val="left" w:pos="9160"/>
-          <w:tab w:val="left" w:pos="10076"/>
-          <w:tab w:val="left" w:pos="10992"/>
-          <w:tab w:val="left" w:pos="11908"/>
-          <w:tab w:val="left" w:pos="12824"/>
-          <w:tab w:val="left" w:pos="13740"/>
-          <w:tab w:val="left" w:pos="14656"/>
-        </w:tabs>
-        <w:spacing w:before="0" w:after="0"/>
-        <w:rPr>
-          <w:rFonts w:ascii="Ubuntu Mono" w:hAnsi="Ubuntu Mono" w:cs="Courier New"/>
-          <w:sz w:val="21"/>
-          <w:szCs w:val="21"/>
-          <w:lang w:val="fr-CH"/>
-        </w:rPr>
-      </w:pPr>
-      <w:r>
-        <w:rPr>
-          <w:rFonts w:ascii="inherit" w:hAnsi="inherit" w:cs="Courier New"/>
-          <w:sz w:val="20"/>
-          <w:bdr w:val="single" w:sz="2" w:space="1" w:color="D9D9E3" w:frame="1"/>
-          <w:lang w:val="fr-CH"/>
-        </w:rPr>
-        <w:t>$</w:t>
-      </w:r>
-      <w:proofErr w:type="spellStart"/>
-      <w:proofErr w:type="gramStart"/>
-      <w:r>
-        <w:rPr>
-          <w:rFonts w:ascii="inherit" w:hAnsi="inherit" w:cs="Courier New"/>
-          <w:sz w:val="20"/>
-          <w:bdr w:val="single" w:sz="2" w:space="1" w:color="D9D9E3" w:frame="1"/>
-          <w:lang w:val="fr-CH"/>
-        </w:rPr>
-        <w:t>mail.To</w:t>
-      </w:r>
-      <w:proofErr w:type="spellEnd"/>
-      <w:proofErr w:type="gramEnd"/>
-      <w:r>
-        <w:rPr>
-          <w:rFonts w:ascii="inherit" w:hAnsi="inherit" w:cs="Courier New"/>
-          <w:sz w:val="20"/>
-          <w:bdr w:val="single" w:sz="2" w:space="1" w:color="D9D9E3" w:frame="1"/>
-          <w:lang w:val="fr-CH"/>
-        </w:rPr>
-        <w:t xml:space="preserve"> = </w:t>
-      </w:r>
-      <w:r>
-        <w:rPr>
-          <w:rFonts w:ascii="inherit" w:hAnsi="inherit" w:cs="Courier New"/>
-          <w:sz w:val="20"/>
-          <w:bdr w:val="single" w:sz="2" w:space="0" w:color="D9D9E3" w:frame="1"/>
-          <w:lang w:val="fr-CH"/>
-        </w:rPr>
-        <w:t>"beispiel@email.com"</w:t>
-      </w:r>
-      <w:r>
-        <w:rPr>
-          <w:rFonts w:ascii="inherit" w:hAnsi="inherit" w:cs="Courier New"/>
-          <w:sz w:val="20"/>
-          <w:bdr w:val="single" w:sz="2" w:space="1" w:color="D9D9E3" w:frame="1"/>
-          <w:lang w:val="fr-CH"/>
-        </w:rPr>
-        <w:t xml:space="preserve"> </w:t>
-      </w:r>
-    </w:p>
-    <w:p>
-      <w:pPr>
-        <w:spacing w:before="300" w:after="300"/>
-        <w:rPr>
-          <w:rFonts w:ascii="Segoe UI" w:hAnsi="Segoe UI" w:cs="Segoe UI"/>
-          <w:szCs w:val="24"/>
-        </w:rPr>
-      </w:pPr>
-      <w:r>
-        <w:rPr>
-          <w:rFonts w:ascii="Segoe UI" w:hAnsi="Segoe UI" w:cs="Segoe UI"/>
-          <w:szCs w:val="24"/>
-        </w:rPr>
-        <w:t xml:space="preserve">5.2 Anpassen der E-Mail-Betreffzeile Um den Betreff der E-Mail anzupassen, ändern Sie den Wert der Variable </w:t>
-      </w:r>
       <w:r>
         <w:rPr>
           <w:rFonts w:ascii="Ubuntu Mono" w:hAnsi="Ubuntu Mono" w:cs="Courier New"/>
@@ -5354,10 +3827,140 @@
           <w:szCs w:val="21"/>
           <w:bdr w:val="single" w:sz="2" w:space="0" w:color="D9D9E3" w:frame="1"/>
         </w:rPr>
-        <w:t>$</w:t>
+        <w:t>mail.Subject</w:t>
+      </w:r>
+      <w:proofErr w:type="spellEnd"/>
+      <w:r>
+        <w:rPr>
+          <w:rFonts w:ascii="Segoe UI" w:hAnsi="Segoe UI" w:cs="Segoe UI"/>
+          <w:szCs w:val="24"/>
+        </w:rPr>
+        <w:t>:</w:t>
+      </w:r>
+    </w:p>
+    <w:p>
+      <w:pPr>
+        <w:spacing w:before="300" w:after="300"/>
+        <w:rPr>
+          <w:rFonts w:ascii="Segoe UI" w:hAnsi="Segoe UI" w:cs="Segoe UI"/>
+          <w:szCs w:val="24"/>
+        </w:rPr>
+      </w:pPr>
+      <w:r>
+        <w:rPr>
+          <w:rFonts w:ascii="Segoe UI" w:hAnsi="Segoe UI" w:cs="Segoe UI"/>
+          <w:sz w:val="21"/>
+          <w:szCs w:val="21"/>
+          <w:bdr w:val="single" w:sz="2" w:space="0" w:color="D9D9E3" w:frame="1"/>
+        </w:rPr>
+        <w:drawing>
+          <wp:inline distT="0" distB="0" distL="0" distR="0" wp14:anchorId="17FF4D0F" wp14:editId="383C027B">
+            <wp:extent cx="4686706" cy="1051651"/>
+            <wp:effectExtent l="0" t="0" r="0" b="0"/>
+            <wp:docPr id="14" name="Picture 14" descr="Text&#10;&#10;Description automatically generated"/>
+            <wp:cNvGraphicFramePr>
+              <a:graphicFrameLocks xmlns:a="http://schemas.openxmlformats.org/drawingml/2006/main" noChangeAspect="1"/>
+            </wp:cNvGraphicFramePr>
+            <a:graphic xmlns:a="http://schemas.openxmlformats.org/drawingml/2006/main">
+              <a:graphicData uri="http://schemas.openxmlformats.org/drawingml/2006/picture">
+                <pic:pic xmlns:pic="http://schemas.openxmlformats.org/drawingml/2006/picture">
+                  <pic:nvPicPr>
+                    <pic:cNvPr id="14" name="Picture 14" descr="Text&#10;&#10;Description automatically generated"/>
+                    <pic:cNvPicPr/>
+                  </pic:nvPicPr>
+                  <pic:blipFill>
+                    <a:blip r:embed="rId21"/>
+                    <a:stretch>
+                      <a:fillRect/>
+                    </a:stretch>
+                  </pic:blipFill>
+                  <pic:spPr>
+                    <a:xfrm>
+                      <a:off x="0" y="0"/>
+                      <a:ext cx="4686706" cy="1051651"/>
+                    </a:xfrm>
+                    <a:prstGeom prst="rect">
+                      <a:avLst/>
+                    </a:prstGeom>
+                  </pic:spPr>
+                </pic:pic>
+              </a:graphicData>
+            </a:graphic>
+          </wp:inline>
+        </w:drawing>
+      </w:r>
+    </w:p>
+    <w:p>
+      <w:pPr>
+        <w:spacing w:before="300" w:after="300"/>
+        <w:rPr>
+          <w:rFonts w:ascii="Segoe UI" w:hAnsi="Segoe UI" w:cs="Segoe UI"/>
+          <w:b/>
+          <w:bCs/>
+          <w:szCs w:val="24"/>
+        </w:rPr>
+      </w:pPr>
+      <w:r>
+        <w:rPr>
+          <w:rFonts w:ascii="Segoe UI" w:hAnsi="Segoe UI" w:cs="Segoe UI"/>
+          <w:b/>
+          <w:bCs/>
+          <w:szCs w:val="24"/>
+        </w:rPr>
+        <w:t xml:space="preserve">5.3 Erweitern des Scripts um weitere Funktionen </w:t>
+      </w:r>
+    </w:p>
+    <w:p>
+      <w:pPr>
+        <w:spacing w:before="300" w:after="300"/>
+        <w:rPr>
+          <w:rFonts w:ascii="Segoe UI" w:hAnsi="Segoe UI" w:cs="Segoe UI"/>
+          <w:szCs w:val="24"/>
+        </w:rPr>
+      </w:pPr>
+      <w:r>
+        <w:rPr>
+          <w:rFonts w:ascii="Segoe UI" w:hAnsi="Segoe UI" w:cs="Segoe UI"/>
+          <w:szCs w:val="24"/>
+        </w:rPr>
+        <w:t xml:space="preserve">Das </w:t>
       </w:r>
       <w:proofErr w:type="spellStart"/>
-      <w:proofErr w:type="gramStart"/>
+      <w:r>
+        <w:rPr>
+          <w:rFonts w:ascii="Segoe UI" w:hAnsi="Segoe UI" w:cs="Segoe UI"/>
+          <w:szCs w:val="24"/>
+        </w:rPr>
+        <w:t>Script</w:t>
+      </w:r>
+      <w:proofErr w:type="spellEnd"/>
+      <w:r>
+        <w:rPr>
+          <w:rFonts w:ascii="Segoe UI" w:hAnsi="Segoe UI" w:cs="Segoe UI"/>
+          <w:szCs w:val="24"/>
+        </w:rPr>
+        <w:t xml:space="preserve"> kann nach Bedarf angepasst oder erweitert werden, z. B. durch das Hinzufügen von:</w:t>
+      </w:r>
+    </w:p>
+    <w:p>
+      <w:pPr>
+        <w:numPr>
+          <w:ilvl w:val="0"/>
+          <w:numId w:val="36"/>
+        </w:numPr>
+        <w:spacing w:before="0" w:after="0"/>
+        <w:rPr>
+          <w:rFonts w:ascii="Segoe UI" w:hAnsi="Segoe UI" w:cs="Segoe UI"/>
+          <w:szCs w:val="24"/>
+        </w:rPr>
+      </w:pPr>
+      <w:r>
+        <w:rPr>
+          <w:rFonts w:ascii="Segoe UI" w:hAnsi="Segoe UI" w:cs="Segoe UI"/>
+          <w:szCs w:val="24"/>
+        </w:rPr>
+        <w:t xml:space="preserve">Cc- oder Bcc-Empfängern: Fügen Sie die Zeilen </w:t>
+      </w:r>
       <w:r>
         <w:rPr>
           <w:rFonts w:ascii="Ubuntu Mono" w:hAnsi="Ubuntu Mono" w:cs="Courier New"/>
@@ -5367,219 +3970,14 @@
           <w:szCs w:val="21"/>
           <w:bdr w:val="single" w:sz="2" w:space="0" w:color="D9D9E3" w:frame="1"/>
         </w:rPr>
-        <w:t>mail.Subject</w:t>
-      </w:r>
-      <w:proofErr w:type="spellEnd"/>
-      <w:proofErr w:type="gramEnd"/>
-      <w:r>
-        <w:rPr>
-          <w:rFonts w:ascii="Segoe UI" w:hAnsi="Segoe UI" w:cs="Segoe UI"/>
-          <w:szCs w:val="24"/>
-        </w:rPr>
-        <w:t>:</w:t>
-      </w:r>
-    </w:p>
-    <w:p>
-      <w:pPr>
-        <w:tabs>
-          <w:tab w:val="left" w:pos="916"/>
-          <w:tab w:val="left" w:pos="1832"/>
-          <w:tab w:val="left" w:pos="2748"/>
-          <w:tab w:val="left" w:pos="3664"/>
-          <w:tab w:val="left" w:pos="4580"/>
-          <w:tab w:val="left" w:pos="5496"/>
-          <w:tab w:val="left" w:pos="6412"/>
-          <w:tab w:val="left" w:pos="7328"/>
-          <w:tab w:val="left" w:pos="8244"/>
-          <w:tab w:val="left" w:pos="9160"/>
-          <w:tab w:val="left" w:pos="10076"/>
-          <w:tab w:val="left" w:pos="10992"/>
-          <w:tab w:val="left" w:pos="11908"/>
-          <w:tab w:val="left" w:pos="12824"/>
-          <w:tab w:val="left" w:pos="13740"/>
-          <w:tab w:val="left" w:pos="14656"/>
-        </w:tabs>
-        <w:spacing w:before="0" w:after="0"/>
-        <w:rPr>
-          <w:rFonts w:ascii="Segoe UI" w:hAnsi="Segoe UI" w:cs="Segoe UI"/>
-          <w:sz w:val="21"/>
-          <w:szCs w:val="21"/>
-        </w:rPr>
-      </w:pPr>
-      <w:proofErr w:type="spellStart"/>
-      <w:r>
-        <w:rPr>
-          <w:rFonts w:ascii="Segoe UI" w:hAnsi="Segoe UI" w:cs="Segoe UI"/>
-          <w:sz w:val="21"/>
-          <w:szCs w:val="21"/>
-          <w:bdr w:val="single" w:sz="2" w:space="0" w:color="D9D9E3" w:frame="1"/>
-        </w:rPr>
-        <w:t>bash</w:t>
-      </w:r>
-      <w:r>
-        <w:rPr>
-          <w:rFonts w:ascii="Segoe UI" w:hAnsi="Segoe UI" w:cs="Segoe UI"/>
-          <w:sz w:val="21"/>
-          <w:szCs w:val="21"/>
-        </w:rPr>
-        <w:t>Copy</w:t>
-      </w:r>
-      <w:proofErr w:type="spellEnd"/>
-      <w:r>
-        <w:rPr>
-          <w:rFonts w:ascii="Segoe UI" w:hAnsi="Segoe UI" w:cs="Segoe UI"/>
-          <w:sz w:val="21"/>
-          <w:szCs w:val="21"/>
-        </w:rPr>
-        <w:t xml:space="preserve"> code</w:t>
-      </w:r>
-    </w:p>
-    <w:p>
-      <w:pPr>
-        <w:tabs>
-          <w:tab w:val="left" w:pos="916"/>
-          <w:tab w:val="left" w:pos="1832"/>
-          <w:tab w:val="left" w:pos="2748"/>
-          <w:tab w:val="left" w:pos="3664"/>
-          <w:tab w:val="left" w:pos="4580"/>
-          <w:tab w:val="left" w:pos="5496"/>
-          <w:tab w:val="left" w:pos="6412"/>
-          <w:tab w:val="left" w:pos="7328"/>
-          <w:tab w:val="left" w:pos="8244"/>
-          <w:tab w:val="left" w:pos="9160"/>
-          <w:tab w:val="left" w:pos="10076"/>
-          <w:tab w:val="left" w:pos="10992"/>
-          <w:tab w:val="left" w:pos="11908"/>
-          <w:tab w:val="left" w:pos="12824"/>
-          <w:tab w:val="left" w:pos="13740"/>
-          <w:tab w:val="left" w:pos="14656"/>
-        </w:tabs>
-        <w:spacing w:before="0" w:after="0"/>
-        <w:rPr>
-          <w:rFonts w:ascii="Ubuntu Mono" w:hAnsi="Ubuntu Mono" w:cs="Courier New"/>
-          <w:sz w:val="21"/>
-          <w:szCs w:val="21"/>
-        </w:rPr>
-      </w:pPr>
-      <w:r>
-        <w:rPr>
-          <w:rFonts w:ascii="inherit" w:hAnsi="inherit" w:cs="Courier New"/>
-          <w:sz w:val="20"/>
-          <w:bdr w:val="single" w:sz="2" w:space="0" w:color="D9D9E3" w:frame="1"/>
-        </w:rPr>
-        <w:t>$</w:t>
-      </w:r>
-      <w:proofErr w:type="spellStart"/>
-      <w:proofErr w:type="gramStart"/>
-      <w:r>
-        <w:rPr>
-          <w:rFonts w:ascii="inherit" w:hAnsi="inherit" w:cs="Courier New"/>
-          <w:sz w:val="20"/>
-          <w:bdr w:val="single" w:sz="2" w:space="0" w:color="D9D9E3" w:frame="1"/>
-        </w:rPr>
-        <w:t>mail</w:t>
-      </w:r>
-      <w:r>
-        <w:rPr>
-          <w:rFonts w:ascii="inherit" w:hAnsi="inherit" w:cs="Courier New"/>
-          <w:sz w:val="20"/>
-          <w:bdr w:val="single" w:sz="2" w:space="1" w:color="D9D9E3" w:frame="1"/>
-        </w:rPr>
-        <w:t>.Subject</w:t>
-      </w:r>
-      <w:proofErr w:type="spellEnd"/>
-      <w:proofErr w:type="gramEnd"/>
-      <w:r>
-        <w:rPr>
-          <w:rFonts w:ascii="inherit" w:hAnsi="inherit" w:cs="Courier New"/>
-          <w:sz w:val="20"/>
-          <w:bdr w:val="single" w:sz="2" w:space="1" w:color="D9D9E3" w:frame="1"/>
-        </w:rPr>
-        <w:t xml:space="preserve"> = </w:t>
-      </w:r>
-      <w:r>
-        <w:rPr>
-          <w:rFonts w:ascii="inherit" w:hAnsi="inherit" w:cs="Courier New"/>
-          <w:sz w:val="20"/>
-          <w:bdr w:val="single" w:sz="2" w:space="0" w:color="D9D9E3" w:frame="1"/>
-        </w:rPr>
-        <w:t>"Neuer Betreff: "</w:t>
-      </w:r>
-      <w:r>
-        <w:rPr>
-          <w:rFonts w:ascii="inherit" w:hAnsi="inherit" w:cs="Courier New"/>
-          <w:sz w:val="20"/>
-          <w:bdr w:val="single" w:sz="2" w:space="1" w:color="D9D9E3" w:frame="1"/>
-        </w:rPr>
-        <w:t xml:space="preserve"> + </w:t>
-      </w:r>
-      <w:r>
-        <w:rPr>
-          <w:rFonts w:ascii="inherit" w:hAnsi="inherit" w:cs="Courier New"/>
-          <w:sz w:val="20"/>
-          <w:bdr w:val="single" w:sz="2" w:space="0" w:color="D9D9E3" w:frame="1"/>
-        </w:rPr>
-        <w:t>$date</w:t>
-      </w:r>
-      <w:r>
-        <w:rPr>
-          <w:rFonts w:ascii="inherit" w:hAnsi="inherit" w:cs="Courier New"/>
-          <w:sz w:val="20"/>
-          <w:bdr w:val="single" w:sz="2" w:space="1" w:color="D9D9E3" w:frame="1"/>
-        </w:rPr>
-        <w:t xml:space="preserve"> </w:t>
-      </w:r>
-    </w:p>
-    <w:p>
-      <w:pPr>
-        <w:spacing w:before="300" w:after="300"/>
-        <w:rPr>
-          <w:rFonts w:ascii="Segoe UI" w:hAnsi="Segoe UI" w:cs="Segoe UI"/>
-          <w:szCs w:val="24"/>
-        </w:rPr>
-      </w:pPr>
-      <w:r>
-        <w:rPr>
-          <w:rFonts w:ascii="Segoe UI" w:hAnsi="Segoe UI" w:cs="Segoe UI"/>
-          <w:szCs w:val="24"/>
-        </w:rPr>
-        <w:t xml:space="preserve">5.3 Erweitern des Scripts um weitere Funktionen Das </w:t>
-      </w:r>
-      <w:proofErr w:type="spellStart"/>
-      <w:r>
-        <w:rPr>
-          <w:rFonts w:ascii="Segoe UI" w:hAnsi="Segoe UI" w:cs="Segoe UI"/>
-          <w:szCs w:val="24"/>
-        </w:rPr>
-        <w:t>Script</w:t>
-      </w:r>
-      <w:proofErr w:type="spellEnd"/>
-      <w:r>
-        <w:rPr>
-          <w:rFonts w:ascii="Segoe UI" w:hAnsi="Segoe UI" w:cs="Segoe UI"/>
-          <w:szCs w:val="24"/>
-        </w:rPr>
-        <w:t xml:space="preserve"> kann nach Bedarf angepasst oder erweitert werden, z. B. durch das Hinzufügen von:</w:t>
-      </w:r>
-    </w:p>
-    <w:p>
-      <w:pPr>
-        <w:numPr>
-          <w:ilvl w:val="0"/>
-          <w:numId w:val="36"/>
-        </w:numPr>
-        <w:spacing w:before="0" w:after="0"/>
-        <w:rPr>
-          <w:rFonts w:ascii="Segoe UI" w:hAnsi="Segoe UI" w:cs="Segoe UI"/>
-          <w:szCs w:val="24"/>
-        </w:rPr>
-      </w:pPr>
-      <w:r>
-        <w:rPr>
-          <w:rFonts w:ascii="Segoe UI" w:hAnsi="Segoe UI" w:cs="Segoe UI"/>
-          <w:szCs w:val="24"/>
-        </w:rPr>
-        <w:t xml:space="preserve">Cc- oder Bcc-Empfängern: Fügen Sie die Zeilen </w:t>
+        <w:t>$mail.CC = "beispiel_cc@email.com"</w:t>
+      </w:r>
+      <w:r>
+        <w:rPr>
+          <w:rFonts w:ascii="Segoe UI" w:hAnsi="Segoe UI" w:cs="Segoe UI"/>
+          <w:szCs w:val="24"/>
+        </w:rPr>
+        <w:t xml:space="preserve"> und/oder </w:t>
       </w:r>
       <w:r>
         <w:rPr>
@@ -5590,15 +3988,9 @@
           <w:szCs w:val="21"/>
           <w:bdr w:val="single" w:sz="2" w:space="0" w:color="D9D9E3" w:frame="1"/>
         </w:rPr>
-        <w:t>$mail.CC = "beispiel_cc@email.com"</w:t>
-      </w:r>
-      <w:r>
-        <w:rPr>
-          <w:rFonts w:ascii="Segoe UI" w:hAnsi="Segoe UI" w:cs="Segoe UI"/>
-          <w:szCs w:val="24"/>
-        </w:rPr>
-        <w:t xml:space="preserve"> und/oder </w:t>
-      </w:r>
+        <w:t>$</w:t>
+      </w:r>
+      <w:proofErr w:type="spellStart"/>
       <w:r>
         <w:rPr>
           <w:rFonts w:ascii="Ubuntu Mono" w:hAnsi="Ubuntu Mono" w:cs="Courier New"/>
@@ -5608,9 +4000,9 @@
           <w:szCs w:val="21"/>
           <w:bdr w:val="single" w:sz="2" w:space="0" w:color="D9D9E3" w:frame="1"/>
         </w:rPr>
-        <w:t>$</w:t>
-      </w:r>
-      <w:proofErr w:type="spellStart"/>
+        <w:t>mail.BCC</w:t>
+      </w:r>
+      <w:proofErr w:type="spellEnd"/>
       <w:r>
         <w:rPr>
           <w:rFonts w:ascii="Ubuntu Mono" w:hAnsi="Ubuntu Mono" w:cs="Courier New"/>
@@ -5620,9 +4012,35 @@
           <w:szCs w:val="21"/>
           <w:bdr w:val="single" w:sz="2" w:space="0" w:color="D9D9E3" w:frame="1"/>
         </w:rPr>
-        <w:t>mail.BCC</w:t>
-      </w:r>
-      <w:proofErr w:type="spellEnd"/>
+        <w:t xml:space="preserve"> = "beispiel_bcc@email.com"</w:t>
+      </w:r>
+      <w:r>
+        <w:rPr>
+          <w:rFonts w:ascii="Segoe UI" w:hAnsi="Segoe UI" w:cs="Segoe UI"/>
+          <w:szCs w:val="24"/>
+        </w:rPr>
+        <w:t xml:space="preserve"> ein.</w:t>
+      </w:r>
+    </w:p>
+    <w:p>
+      <w:pPr>
+        <w:numPr>
+          <w:ilvl w:val="0"/>
+          <w:numId w:val="36"/>
+        </w:numPr>
+        <w:spacing w:before="0" w:after="0"/>
+        <w:rPr>
+          <w:rFonts w:ascii="Segoe UI" w:hAnsi="Segoe UI" w:cs="Segoe UI"/>
+          <w:szCs w:val="24"/>
+        </w:rPr>
+      </w:pPr>
+      <w:r>
+        <w:rPr>
+          <w:rFonts w:ascii="Segoe UI" w:hAnsi="Segoe UI" w:cs="Segoe UI"/>
+          <w:szCs w:val="24"/>
+        </w:rPr>
+        <w:t xml:space="preserve">E-Mail-Anhänge: Fügen Sie die Zeile </w:t>
+      </w:r>
       <w:r>
         <w:rPr>
           <w:rFonts w:ascii="Ubuntu Mono" w:hAnsi="Ubuntu Mono" w:cs="Courier New"/>
@@ -5632,35 +4050,9 @@
           <w:szCs w:val="21"/>
           <w:bdr w:val="single" w:sz="2" w:space="0" w:color="D9D9E3" w:frame="1"/>
         </w:rPr>
-        <w:t xml:space="preserve"> = "beispiel_bcc@email.com"</w:t>
-      </w:r>
-      <w:r>
-        <w:rPr>
-          <w:rFonts w:ascii="Segoe UI" w:hAnsi="Segoe UI" w:cs="Segoe UI"/>
-          <w:szCs w:val="24"/>
-        </w:rPr>
-        <w:t xml:space="preserve"> ein.</w:t>
-      </w:r>
-    </w:p>
-    <w:p>
-      <w:pPr>
-        <w:numPr>
-          <w:ilvl w:val="0"/>
-          <w:numId w:val="36"/>
-        </w:numPr>
-        <w:spacing w:before="0" w:after="0"/>
-        <w:rPr>
-          <w:rFonts w:ascii="Segoe UI" w:hAnsi="Segoe UI" w:cs="Segoe UI"/>
-          <w:szCs w:val="24"/>
-        </w:rPr>
-      </w:pPr>
-      <w:r>
-        <w:rPr>
-          <w:rFonts w:ascii="Segoe UI" w:hAnsi="Segoe UI" w:cs="Segoe UI"/>
-          <w:szCs w:val="24"/>
-        </w:rPr>
-        <w:t xml:space="preserve">E-Mail-Anhänge: Fügen Sie die Zeile </w:t>
-      </w:r>
+        <w:t>$</w:t>
+      </w:r>
+      <w:proofErr w:type="spellStart"/>
       <w:r>
         <w:rPr>
           <w:rFonts w:ascii="Ubuntu Mono" w:hAnsi="Ubuntu Mono" w:cs="Courier New"/>
@@ -5670,10 +4062,9 @@
           <w:szCs w:val="21"/>
           <w:bdr w:val="single" w:sz="2" w:space="0" w:color="D9D9E3" w:frame="1"/>
         </w:rPr>
-        <w:t>$</w:t>
-      </w:r>
-      <w:proofErr w:type="spellStart"/>
-      <w:proofErr w:type="gramStart"/>
+        <w:t>mail.Attachments.Add</w:t>
+      </w:r>
+      <w:proofErr w:type="spellEnd"/>
       <w:r>
         <w:rPr>
           <w:rFonts w:ascii="Ubuntu Mono" w:hAnsi="Ubuntu Mono" w:cs="Courier New"/>
@@ -5683,10 +4074,9 @@
           <w:szCs w:val="21"/>
           <w:bdr w:val="single" w:sz="2" w:space="0" w:color="D9D9E3" w:frame="1"/>
         </w:rPr>
-        <w:t>mail.Attachments.Add</w:t>
-      </w:r>
-      <w:proofErr w:type="spellEnd"/>
-      <w:proofErr w:type="gramEnd"/>
+        <w:t>("Pfad/zur/</w:t>
+      </w:r>
+      <w:proofErr w:type="spellStart"/>
       <w:r>
         <w:rPr>
           <w:rFonts w:ascii="Ubuntu Mono" w:hAnsi="Ubuntu Mono" w:cs="Courier New"/>
@@ -5696,9 +4086,9 @@
           <w:szCs w:val="21"/>
           <w:bdr w:val="single" w:sz="2" w:space="0" w:color="D9D9E3" w:frame="1"/>
         </w:rPr>
-        <w:t>("Pfad/zur/</w:t>
-      </w:r>
-      <w:proofErr w:type="spellStart"/>
+        <w:t>Datei.ext</w:t>
+      </w:r>
+      <w:proofErr w:type="spellEnd"/>
       <w:r>
         <w:rPr>
           <w:rFonts w:ascii="Ubuntu Mono" w:hAnsi="Ubuntu Mono" w:cs="Courier New"/>
@@ -5708,9 +4098,35 @@
           <w:szCs w:val="21"/>
           <w:bdr w:val="single" w:sz="2" w:space="0" w:color="D9D9E3" w:frame="1"/>
         </w:rPr>
-        <w:t>Datei.ext</w:t>
-      </w:r>
-      <w:proofErr w:type="spellEnd"/>
+        <w:t>")</w:t>
+      </w:r>
+      <w:r>
+        <w:rPr>
+          <w:rFonts w:ascii="Segoe UI" w:hAnsi="Segoe UI" w:cs="Segoe UI"/>
+          <w:szCs w:val="24"/>
+        </w:rPr>
+        <w:t xml:space="preserve"> ein.</w:t>
+      </w:r>
+    </w:p>
+    <w:p>
+      <w:pPr>
+        <w:numPr>
+          <w:ilvl w:val="0"/>
+          <w:numId w:val="36"/>
+        </w:numPr>
+        <w:spacing w:before="0" w:after="0"/>
+        <w:rPr>
+          <w:rFonts w:ascii="Segoe UI" w:hAnsi="Segoe UI" w:cs="Segoe UI"/>
+          <w:szCs w:val="24"/>
+        </w:rPr>
+      </w:pPr>
+      <w:r>
+        <w:rPr>
+          <w:rFonts w:ascii="Segoe UI" w:hAnsi="Segoe UI" w:cs="Segoe UI"/>
+          <w:szCs w:val="24"/>
+        </w:rPr>
+        <w:t xml:space="preserve">HTML-E-Mail-Formatierung: Ändern Sie den Wert der Variable </w:t>
+      </w:r>
       <w:r>
         <w:rPr>
           <w:rFonts w:ascii="Ubuntu Mono" w:hAnsi="Ubuntu Mono" w:cs="Courier New"/>
@@ -5720,35 +4136,9 @@
           <w:szCs w:val="21"/>
           <w:bdr w:val="single" w:sz="2" w:space="0" w:color="D9D9E3" w:frame="1"/>
         </w:rPr>
-        <w:t>")</w:t>
-      </w:r>
-      <w:r>
-        <w:rPr>
-          <w:rFonts w:ascii="Segoe UI" w:hAnsi="Segoe UI" w:cs="Segoe UI"/>
-          <w:szCs w:val="24"/>
-        </w:rPr>
-        <w:t xml:space="preserve"> ein.</w:t>
-      </w:r>
-    </w:p>
-    <w:p>
-      <w:pPr>
-        <w:numPr>
-          <w:ilvl w:val="0"/>
-          <w:numId w:val="36"/>
-        </w:numPr>
-        <w:spacing w:before="0" w:after="0"/>
-        <w:rPr>
-          <w:rFonts w:ascii="Segoe UI" w:hAnsi="Segoe UI" w:cs="Segoe UI"/>
-          <w:szCs w:val="24"/>
-        </w:rPr>
-      </w:pPr>
-      <w:r>
-        <w:rPr>
-          <w:rFonts w:ascii="Segoe UI" w:hAnsi="Segoe UI" w:cs="Segoe UI"/>
-          <w:szCs w:val="24"/>
-        </w:rPr>
-        <w:t xml:space="preserve">HTML-E-Mail-Formatierung: Ändern Sie den Wert der Variable </w:t>
-      </w:r>
+        <w:t>$</w:t>
+      </w:r>
+      <w:proofErr w:type="spellStart"/>
       <w:r>
         <w:rPr>
           <w:rFonts w:ascii="Ubuntu Mono" w:hAnsi="Ubuntu Mono" w:cs="Courier New"/>
@@ -5758,10 +4148,16 @@
           <w:szCs w:val="21"/>
           <w:bdr w:val="single" w:sz="2" w:space="0" w:color="D9D9E3" w:frame="1"/>
         </w:rPr>
-        <w:t>$</w:t>
-      </w:r>
-      <w:proofErr w:type="spellStart"/>
-      <w:proofErr w:type="gramStart"/>
+        <w:t>mail.BodyFormat</w:t>
+      </w:r>
+      <w:proofErr w:type="spellEnd"/>
+      <w:r>
+        <w:rPr>
+          <w:rFonts w:ascii="Segoe UI" w:hAnsi="Segoe UI" w:cs="Segoe UI"/>
+          <w:szCs w:val="24"/>
+        </w:rPr>
+        <w:t xml:space="preserve"> auf </w:t>
+      </w:r>
       <w:r>
         <w:rPr>
           <w:rFonts w:ascii="Ubuntu Mono" w:hAnsi="Ubuntu Mono" w:cs="Courier New"/>
@@ -5771,16 +4167,14 @@
           <w:szCs w:val="21"/>
           <w:bdr w:val="single" w:sz="2" w:space="0" w:color="D9D9E3" w:frame="1"/>
         </w:rPr>
-        <w:t>mail.BodyFormat</w:t>
-      </w:r>
-      <w:proofErr w:type="spellEnd"/>
-      <w:proofErr w:type="gramEnd"/>
-      <w:r>
-        <w:rPr>
-          <w:rFonts w:ascii="Segoe UI" w:hAnsi="Segoe UI" w:cs="Segoe UI"/>
-          <w:szCs w:val="24"/>
-        </w:rPr>
-        <w:t xml:space="preserve"> auf </w:t>
+        <w:t>2</w:t>
+      </w:r>
+      <w:r>
+        <w:rPr>
+          <w:rFonts w:ascii="Segoe UI" w:hAnsi="Segoe UI" w:cs="Segoe UI"/>
+          <w:szCs w:val="24"/>
+        </w:rPr>
+        <w:t xml:space="preserve"> (für HTML) und passen Sie den Inhalt der Variable </w:t>
       </w:r>
       <w:r>
         <w:rPr>
@@ -5791,15 +4185,9 @@
           <w:szCs w:val="21"/>
           <w:bdr w:val="single" w:sz="2" w:space="0" w:color="D9D9E3" w:frame="1"/>
         </w:rPr>
-        <w:t>2</w:t>
-      </w:r>
-      <w:r>
-        <w:rPr>
-          <w:rFonts w:ascii="Segoe UI" w:hAnsi="Segoe UI" w:cs="Segoe UI"/>
-          <w:szCs w:val="24"/>
-        </w:rPr>
-        <w:t xml:space="preserve"> (für HTML) und passen Sie den Inhalt der Variable </w:t>
-      </w:r>
+        <w:t>$</w:t>
+      </w:r>
+      <w:proofErr w:type="spellStart"/>
       <w:r>
         <w:rPr>
           <w:rFonts w:ascii="Ubuntu Mono" w:hAnsi="Ubuntu Mono" w:cs="Courier New"/>
@@ -5809,35 +4197,66 @@
           <w:szCs w:val="21"/>
           <w:bdr w:val="single" w:sz="2" w:space="0" w:color="D9D9E3" w:frame="1"/>
         </w:rPr>
-        <w:t>$</w:t>
-      </w:r>
-      <w:proofErr w:type="spellStart"/>
-      <w:r>
-        <w:rPr>
-          <w:rFonts w:ascii="Ubuntu Mono" w:hAnsi="Ubuntu Mono" w:cs="Courier New"/>
+        <w:t>email_text</w:t>
+      </w:r>
+      <w:proofErr w:type="spellEnd"/>
+      <w:r>
+        <w:rPr>
+          <w:rFonts w:ascii="Segoe UI" w:hAnsi="Segoe UI" w:cs="Segoe UI"/>
+          <w:szCs w:val="24"/>
+        </w:rPr>
+        <w:t xml:space="preserve"> entsprechend an.</w:t>
+      </w:r>
+    </w:p>
+    <w:p>
+      <w:pPr>
+        <w:spacing w:before="0" w:after="0"/>
+        <w:rPr>
+          <w:rFonts w:ascii="Segoe UI" w:hAnsi="Segoe UI" w:cs="Segoe UI"/>
+          <w:szCs w:val="24"/>
+        </w:rPr>
+      </w:pPr>
+      <w:r>
+        <w:rPr>
+          <w:rFonts w:ascii="Segoe UI" w:hAnsi="Segoe UI" w:cs="Segoe UI"/>
+          <w:szCs w:val="24"/>
+        </w:rPr>
+        <w:br w:type="page"/>
+      </w:r>
+    </w:p>
+    <w:p>
+      <w:pPr>
+        <w:spacing w:before="0" w:after="0"/>
+        <w:rPr>
+          <w:rFonts w:ascii="Segoe UI" w:hAnsi="Segoe UI" w:cs="Segoe UI"/>
           <w:b/>
           <w:bCs/>
-          <w:sz w:val="21"/>
-          <w:szCs w:val="21"/>
-          <w:bdr w:val="single" w:sz="2" w:space="0" w:color="D9D9E3" w:frame="1"/>
-        </w:rPr>
-        <w:t>email_text</w:t>
-      </w:r>
-      <w:proofErr w:type="spellEnd"/>
-      <w:r>
-        <w:rPr>
-          <w:rFonts w:ascii="Segoe UI" w:hAnsi="Segoe UI" w:cs="Segoe UI"/>
-          <w:szCs w:val="24"/>
-        </w:rPr>
-        <w:t xml:space="preserve"> entsprechend an.</w:t>
+          <w:szCs w:val="24"/>
+        </w:rPr>
+      </w:pPr>
+      <w:r>
+        <w:rPr>
+          <w:rFonts w:ascii="Segoe UI" w:hAnsi="Segoe UI" w:cs="Segoe UI"/>
+          <w:b/>
+          <w:bCs/>
+          <w:szCs w:val="24"/>
+          <w:lang w:val="en-CH"/>
+        </w:rPr>
+        <w:lastRenderedPageBreak/>
+        <w:t xml:space="preserve">6 </w:t>
+      </w:r>
+      <w:r>
+        <w:rPr>
+          <w:rFonts w:ascii="Segoe UI" w:hAnsi="Segoe UI" w:cs="Segoe UI"/>
+          <w:b/>
+          <w:bCs/>
+          <w:szCs w:val="24"/>
+        </w:rPr>
+        <w:t xml:space="preserve">Fehlersuche und Fehlerbehebung </w:t>
       </w:r>
     </w:p>
     <w:p>
       <w:pPr>
-        <w:numPr>
-          <w:ilvl w:val="0"/>
-          <w:numId w:val="37"/>
-        </w:numPr>
         <w:spacing w:before="0" w:after="0"/>
         <w:rPr>
           <w:rFonts w:ascii="Segoe UI" w:hAnsi="Segoe UI" w:cs="Segoe UI"/>
@@ -5849,23 +4268,7 @@
           <w:rFonts w:ascii="Segoe UI" w:hAnsi="Segoe UI" w:cs="Segoe UI"/>
           <w:szCs w:val="24"/>
         </w:rPr>
-        <w:t xml:space="preserve">Fehlersuche und Fehlerbehebung </w:t>
-      </w:r>
-      <w:proofErr w:type="gramStart"/>
-      <w:r>
-        <w:rPr>
-          <w:rFonts w:ascii="Segoe UI" w:hAnsi="Segoe UI" w:cs="Segoe UI"/>
-          <w:szCs w:val="24"/>
-        </w:rPr>
-        <w:t>Sollten</w:t>
-      </w:r>
-      <w:proofErr w:type="gramEnd"/>
-      <w:r>
-        <w:rPr>
-          <w:rFonts w:ascii="Segoe UI" w:hAnsi="Segoe UI" w:cs="Segoe UI"/>
-          <w:szCs w:val="24"/>
-        </w:rPr>
-        <w:t xml:space="preserve"> beim Ausführen des Scripts Fehler auftreten, überprüfen Sie bitte:</w:t>
+        <w:t>Sollten beim Ausführen des Scripts Fehler auftreten, überprüfen Sie bitte:</w:t>
       </w:r>
     </w:p>
     <w:p>
@@ -5941,27 +4344,80 @@
           <w:rFonts w:ascii="Segoe UI" w:hAnsi="Segoe UI" w:cs="Segoe UI"/>
           <w:szCs w:val="24"/>
         </w:rPr>
-        <w:t xml:space="preserve"> auf der aktuellen Struktur basiert und bei Änderungen möglicherweise angepasst werden muss</w:t>
+        <w:t xml:space="preserve"> auf der aktuellen Struktur basiert und bei Änderungen möglicherweise angepasst werden </w:t>
+      </w:r>
+      <w:proofErr w:type="spellStart"/>
+      <w:r>
+        <w:rPr>
+          <w:rFonts w:ascii="Segoe UI" w:hAnsi="Segoe UI" w:cs="Segoe UI"/>
+          <w:szCs w:val="24"/>
+        </w:rPr>
+        <w:t>mus</w:t>
+      </w:r>
+      <w:proofErr w:type="spellEnd"/>
+      <w:r>
+        <w:rPr>
+          <w:rFonts w:ascii="Segoe UI" w:hAnsi="Segoe UI" w:cs="Segoe UI"/>
+          <w:szCs w:val="24"/>
+          <w:lang w:val="en-CH"/>
+        </w:rPr>
+        <w:t>s</w:t>
       </w:r>
     </w:p>
     <w:p>
       <w:pPr>
-        <w:numPr>
-          <w:ilvl w:val="0"/>
-          <w:numId w:val="39"/>
-        </w:numPr>
         <w:spacing w:before="0" w:after="0"/>
-        <w:rPr>
-          <w:rFonts w:ascii="Segoe UI" w:hAnsi="Segoe UI" w:cs="Segoe UI"/>
-          <w:szCs w:val="24"/>
-        </w:rPr>
-      </w:pPr>
-      <w:r>
-        <w:rPr>
-          <w:rFonts w:ascii="Segoe UI" w:hAnsi="Segoe UI" w:cs="Segoe UI"/>
-          <w:szCs w:val="24"/>
-        </w:rPr>
-        <w:t>Zusammenfassung Dieses PowerShell-</w:t>
+        <w:ind w:left="720"/>
+        <w:rPr>
+          <w:rFonts w:ascii="Segoe UI" w:hAnsi="Segoe UI" w:cs="Segoe UI"/>
+          <w:szCs w:val="24"/>
+        </w:rPr>
+      </w:pPr>
+    </w:p>
+    <w:p>
+      <w:pPr>
+        <w:spacing w:before="0" w:after="0"/>
+        <w:rPr>
+          <w:rFonts w:ascii="Segoe UI" w:hAnsi="Segoe UI" w:cs="Segoe UI"/>
+          <w:b/>
+          <w:bCs/>
+          <w:szCs w:val="24"/>
+        </w:rPr>
+      </w:pPr>
+      <w:r>
+        <w:rPr>
+          <w:rFonts w:ascii="Segoe UI" w:hAnsi="Segoe UI" w:cs="Segoe UI"/>
+          <w:b/>
+          <w:bCs/>
+          <w:szCs w:val="24"/>
+          <w:lang w:val="en-CH"/>
+        </w:rPr>
+        <w:t xml:space="preserve">7 </w:t>
+      </w:r>
+      <w:r>
+        <w:rPr>
+          <w:rFonts w:ascii="Segoe UI" w:hAnsi="Segoe UI" w:cs="Segoe UI"/>
+          <w:b/>
+          <w:bCs/>
+          <w:szCs w:val="24"/>
+        </w:rPr>
+        <w:t xml:space="preserve">Zusammenfassung </w:t>
+      </w:r>
+    </w:p>
+    <w:p>
+      <w:pPr>
+        <w:spacing w:before="0" w:after="0"/>
+        <w:rPr>
+          <w:rFonts w:ascii="Segoe UI" w:hAnsi="Segoe UI" w:cs="Segoe UI"/>
+          <w:szCs w:val="24"/>
+        </w:rPr>
+      </w:pPr>
+      <w:r>
+        <w:rPr>
+          <w:rFonts w:ascii="Segoe UI" w:hAnsi="Segoe UI" w:cs="Segoe UI"/>
+          <w:szCs w:val="24"/>
+        </w:rPr>
+        <w:t>Dieses PowerShell-</w:t>
       </w:r>
       <w:proofErr w:type="spellStart"/>
       <w:r>
@@ -5977,15 +4433,7 @@
           <w:rFonts w:ascii="Segoe UI" w:hAnsi="Segoe UI" w:cs="Segoe UI"/>
           <w:szCs w:val="24"/>
         </w:rPr>
-        <w:t xml:space="preserve"> dient dazu, den Menüplan des Ambassador-Restaurants von deren Webseite abzurufen und per E-Mail an eine de</w:t>
-      </w:r>
-      <w:r>
-        <w:rPr>
-          <w:rFonts w:ascii="Segoe UI" w:hAnsi="Segoe UI" w:cs="Segoe UI"/>
-          <w:szCs w:val="24"/>
-        </w:rPr>
-        <w:lastRenderedPageBreak/>
-        <w:t>finierte E-Mail-Adresse zu senden. Es nutzt die Outlook-Anwendung, um die E-Mail zu erstellen und zu versenden, und kann nach Bedarf angepasst oder erweitert werden.</w:t>
+        <w:t xml:space="preserve"> dient dazu, den Menüplan des Ambassador-Restaurants von deren Webseite abzurufen und per E-Mail an eine definierte E-Mail-Adresse zu senden. Es nutzt die Outlook-Anwendung, um die E-Mail zu erstellen und zu versenden, und kann nach Bedarf angepasst oder erweitert werden.</w:t>
       </w:r>
     </w:p>
     <w:p>
@@ -6126,8 +4574,8 @@
       </w:pPr>
     </w:p>
     <w:sectPr>
-      <w:headerReference w:type="default" r:id="rId15"/>
-      <w:footerReference w:type="default" r:id="rId16"/>
+      <w:headerReference w:type="default" r:id="rId22"/>
+      <w:footerReference w:type="default" r:id="rId23"/>
       <w:pgSz w:w="11906" w:h="16838" w:code="9"/>
       <w:pgMar w:top="1985" w:right="1134" w:bottom="1985" w:left="1418" w:header="851" w:footer="567" w:gutter="0"/>
       <w:cols w:space="567"/>
@@ -6137,7 +4585,7 @@
 </file>
 
 <file path=word/endnotes.xml><?xml version="1.0" encoding="utf-8"?>
-<w:endnotes xmlns:wpc="http://schemas.microsoft.com/office/word/2010/wordprocessingCanvas" xmlns:cx="http://schemas.microsoft.com/office/drawing/2014/chartex" xmlns:cx1="http://schemas.microsoft.com/office/drawing/2015/9/8/chartex" xmlns:cx2="http://schemas.microsoft.com/office/drawing/2015/10/21/chartex" xmlns:cx3="http://schemas.microsoft.com/office/drawing/2016/5/9/chartex" xmlns:cx4="http://schemas.microsoft.com/office/drawing/2016/5/10/chartex" xmlns:cx5="http://schemas.microsoft.com/office/drawing/2016/5/11/chartex" xmlns:cx6="http://schemas.microsoft.com/office/drawing/2016/5/12/chartex" xmlns:cx7="http://schemas.microsoft.com/office/drawing/2016/5/13/chartex" xmlns:cx8="http://schemas.microsoft.com/office/drawing/2016/5/14/chartex" xmlns:mc="http://schemas.openxmlformats.org/markup-compatibility/2006" xmlns:aink="http://schemas.microsoft.com/office/drawing/2016/ink" xmlns:am3d="http://schemas.microsoft.com/office/drawing/2017/model3d" xmlns:o="urn:schemas-microsoft-com:office:office" xmlns:oel="http://schemas.microsoft.com/office/2019/extlst" xmlns:r="http://schemas.openxmlformats.org/officeDocument/2006/relationships" xmlns:m="http://schemas.openxmlformats.org/officeDocument/2006/math" xmlns:v="urn:schemas-microsoft-com:vml" xmlns:wp14="http://schemas.microsoft.com/office/word/2010/wordprocessingDrawing" xmlns:wp="http://schemas.openxmlformats.org/drawingml/2006/wordprocessingDrawing" xmlns:w10="urn:schemas-microsoft-com:office:word" xmlns:w="http://schemas.openxmlformats.org/wordprocessingml/2006/main" xmlns:w14="http://schemas.microsoft.com/office/word/2010/wordml" xmlns:w15="http://schemas.microsoft.com/office/word/2012/wordml" xmlns:w16cex="http://schemas.microsoft.com/office/word/2018/wordml/cex" xmlns:w16cid="http://schemas.microsoft.com/office/word/2016/wordml/cid" xmlns:w16="http://schemas.microsoft.com/office/word/2018/wordml" xmlns:w16du="http://schemas.microsoft.com/office/word/2023/wordml/word16du" xmlns:w16sdtdh="http://schemas.microsoft.com/office/word/2020/wordml/sdtdatahash" xmlns:w16se="http://schemas.microsoft.com/office/word/2015/wordml/symex" xmlns:wpg="http://schemas.microsoft.com/office/word/2010/wordprocessingGroup" xmlns:wpi="http://schemas.microsoft.com/office/word/2010/wordprocessingInk" xmlns:wne="http://schemas.microsoft.com/office/word/2006/wordml" xmlns:wps="http://schemas.microsoft.com/office/word/2010/wordprocessingShape" mc:Ignorable="w14 w15 w16se w16cid w16 w16cex w16sdtdh wp14">
+<w:endnotes xmlns:wpc="http://schemas.microsoft.com/office/word/2010/wordprocessingCanvas" xmlns:cx="http://schemas.microsoft.com/office/drawing/2014/chartex" xmlns:cx1="http://schemas.microsoft.com/office/drawing/2015/9/8/chartex" xmlns:cx2="http://schemas.microsoft.com/office/drawing/2015/10/21/chartex" xmlns:cx3="http://schemas.microsoft.com/office/drawing/2016/5/9/chartex" xmlns:cx4="http://schemas.microsoft.com/office/drawing/2016/5/10/chartex" xmlns:cx5="http://schemas.microsoft.com/office/drawing/2016/5/11/chartex" xmlns:cx6="http://schemas.microsoft.com/office/drawing/2016/5/12/chartex" xmlns:cx7="http://schemas.microsoft.com/office/drawing/2016/5/13/chartex" xmlns:cx8="http://schemas.microsoft.com/office/drawing/2016/5/14/chartex" xmlns:mc="http://schemas.openxmlformats.org/markup-compatibility/2006" xmlns:aink="http://schemas.microsoft.com/office/drawing/2016/ink" xmlns:am3d="http://schemas.microsoft.com/office/drawing/2017/model3d" xmlns:o="urn:schemas-microsoft-com:office:office" xmlns:oel="http://schemas.microsoft.com/office/2019/extlst" xmlns:r="http://schemas.openxmlformats.org/officeDocument/2006/relationships" xmlns:m="http://schemas.openxmlformats.org/officeDocument/2006/math" xmlns:v="urn:schemas-microsoft-com:vml" xmlns:wp14="http://schemas.microsoft.com/office/word/2010/wordprocessingDrawing" xmlns:wp="http://schemas.openxmlformats.org/drawingml/2006/wordprocessingDrawing" xmlns:w10="urn:schemas-microsoft-com:office:word" xmlns:w="http://schemas.openxmlformats.org/wordprocessingml/2006/main" xmlns:w14="http://schemas.microsoft.com/office/word/2010/wordml" xmlns:w15="http://schemas.microsoft.com/office/word/2012/wordml" xmlns:w16cex="http://schemas.microsoft.com/office/word/2018/wordml/cex" xmlns:w16cid="http://schemas.microsoft.com/office/word/2016/wordml/cid" xmlns:w16="http://schemas.microsoft.com/office/word/2018/wordml" xmlns:w16sdtdh="http://schemas.microsoft.com/office/word/2020/wordml/sdtdatahash" xmlns:w16se="http://schemas.microsoft.com/office/word/2015/wordml/symex" xmlns:wpg="http://schemas.microsoft.com/office/word/2010/wordprocessingGroup" xmlns:wpi="http://schemas.microsoft.com/office/word/2010/wordprocessingInk" xmlns:wne="http://schemas.microsoft.com/office/word/2006/wordml" xmlns:wps="http://schemas.microsoft.com/office/word/2010/wordprocessingShape" mc:Ignorable="w14 w15 w16se w16cid w16 w16cex w16sdtdh wp14">
   <w:endnote w:type="separator" w:id="-1">
     <w:p>
       <w:r>
@@ -6156,7 +4604,7 @@
 </file>
 
 <file path=word/footer1.xml><?xml version="1.0" encoding="utf-8"?>
-<w:ftr xmlns:wpc="http://schemas.microsoft.com/office/word/2010/wordprocessingCanvas" xmlns:cx="http://schemas.microsoft.com/office/drawing/2014/chartex" xmlns:cx1="http://schemas.microsoft.com/office/drawing/2015/9/8/chartex" xmlns:cx2="http://schemas.microsoft.com/office/drawing/2015/10/21/chartex" xmlns:cx3="http://schemas.microsoft.com/office/drawing/2016/5/9/chartex" xmlns:cx4="http://schemas.microsoft.com/office/drawing/2016/5/10/chartex" xmlns:cx5="http://schemas.microsoft.com/office/drawing/2016/5/11/chartex" xmlns:cx6="http://schemas.microsoft.com/office/drawing/2016/5/12/chartex" xmlns:cx7="http://schemas.microsoft.com/office/drawing/2016/5/13/chartex" xmlns:cx8="http://schemas.microsoft.com/office/drawing/2016/5/14/chartex" xmlns:mc="http://schemas.openxmlformats.org/markup-compatibility/2006" xmlns:aink="http://schemas.microsoft.com/office/drawing/2016/ink" xmlns:am3d="http://schemas.microsoft.com/office/drawing/2017/model3d" xmlns:o="urn:schemas-microsoft-com:office:office" xmlns:oel="http://schemas.microsoft.com/office/2019/extlst" xmlns:r="http://schemas.openxmlformats.org/officeDocument/2006/relationships" xmlns:m="http://schemas.openxmlformats.org/officeDocument/2006/math" xmlns:v="urn:schemas-microsoft-com:vml" xmlns:wp14="http://schemas.microsoft.com/office/word/2010/wordprocessingDrawing" xmlns:wp="http://schemas.openxmlformats.org/drawingml/2006/wordprocessingDrawing" xmlns:w10="urn:schemas-microsoft-com:office:word" xmlns:w="http://schemas.openxmlformats.org/wordprocessingml/2006/main" xmlns:w14="http://schemas.microsoft.com/office/word/2010/wordml" xmlns:w15="http://schemas.microsoft.com/office/word/2012/wordml" xmlns:w16cex="http://schemas.microsoft.com/office/word/2018/wordml/cex" xmlns:w16cid="http://schemas.microsoft.com/office/word/2016/wordml/cid" xmlns:w16="http://schemas.microsoft.com/office/word/2018/wordml" xmlns:w16du="http://schemas.microsoft.com/office/word/2023/wordml/word16du" xmlns:w16sdtdh="http://schemas.microsoft.com/office/word/2020/wordml/sdtdatahash" xmlns:w16se="http://schemas.microsoft.com/office/word/2015/wordml/symex" xmlns:wpg="http://schemas.microsoft.com/office/word/2010/wordprocessingGroup" xmlns:wpi="http://schemas.microsoft.com/office/word/2010/wordprocessingInk" xmlns:wne="http://schemas.microsoft.com/office/word/2006/wordml" xmlns:wps="http://schemas.microsoft.com/office/word/2010/wordprocessingShape" mc:Ignorable="w14 w15 w16se w16cid w16 w16cex w16sdtdh wp14">
+<w:ftr xmlns:wpc="http://schemas.microsoft.com/office/word/2010/wordprocessingCanvas" xmlns:cx="http://schemas.microsoft.com/office/drawing/2014/chartex" xmlns:cx1="http://schemas.microsoft.com/office/drawing/2015/9/8/chartex" xmlns:cx2="http://schemas.microsoft.com/office/drawing/2015/10/21/chartex" xmlns:cx3="http://schemas.microsoft.com/office/drawing/2016/5/9/chartex" xmlns:cx4="http://schemas.microsoft.com/office/drawing/2016/5/10/chartex" xmlns:cx5="http://schemas.microsoft.com/office/drawing/2016/5/11/chartex" xmlns:cx6="http://schemas.microsoft.com/office/drawing/2016/5/12/chartex" xmlns:cx7="http://schemas.microsoft.com/office/drawing/2016/5/13/chartex" xmlns:cx8="http://schemas.microsoft.com/office/drawing/2016/5/14/chartex" xmlns:mc="http://schemas.openxmlformats.org/markup-compatibility/2006" xmlns:aink="http://schemas.microsoft.com/office/drawing/2016/ink" xmlns:am3d="http://schemas.microsoft.com/office/drawing/2017/model3d" xmlns:o="urn:schemas-microsoft-com:office:office" xmlns:oel="http://schemas.microsoft.com/office/2019/extlst" xmlns:r="http://schemas.openxmlformats.org/officeDocument/2006/relationships" xmlns:m="http://schemas.openxmlformats.org/officeDocument/2006/math" xmlns:v="urn:schemas-microsoft-com:vml" xmlns:wp14="http://schemas.microsoft.com/office/word/2010/wordprocessingDrawing" xmlns:wp="http://schemas.openxmlformats.org/drawingml/2006/wordprocessingDrawing" xmlns:w10="urn:schemas-microsoft-com:office:word" xmlns:w="http://schemas.openxmlformats.org/wordprocessingml/2006/main" xmlns:w14="http://schemas.microsoft.com/office/word/2010/wordml" xmlns:w15="http://schemas.microsoft.com/office/word/2012/wordml" xmlns:w16cex="http://schemas.microsoft.com/office/word/2018/wordml/cex" xmlns:w16cid="http://schemas.microsoft.com/office/word/2016/wordml/cid" xmlns:w16="http://schemas.microsoft.com/office/word/2018/wordml" xmlns:w16sdtdh="http://schemas.microsoft.com/office/word/2020/wordml/sdtdatahash" xmlns:w16se="http://schemas.microsoft.com/office/word/2015/wordml/symex" xmlns:wpg="http://schemas.microsoft.com/office/word/2010/wordprocessingGroup" xmlns:wpi="http://schemas.microsoft.com/office/word/2010/wordprocessingInk" xmlns:wne="http://schemas.microsoft.com/office/word/2006/wordml" xmlns:wps="http://schemas.microsoft.com/office/word/2010/wordprocessingShape" mc:Ignorable="w14 w15 w16se w16cid w16 w16cex w16sdtdh wp14">
   <w:p>
     <w:pPr>
       <w:pStyle w:val="Footer"/>
@@ -6297,7 +4745,7 @@
 </file>
 
 <file path=word/footnotes.xml><?xml version="1.0" encoding="utf-8"?>
-<w:footnotes xmlns:wpc="http://schemas.microsoft.com/office/word/2010/wordprocessingCanvas" xmlns:cx="http://schemas.microsoft.com/office/drawing/2014/chartex" xmlns:cx1="http://schemas.microsoft.com/office/drawing/2015/9/8/chartex" xmlns:cx2="http://schemas.microsoft.com/office/drawing/2015/10/21/chartex" xmlns:cx3="http://schemas.microsoft.com/office/drawing/2016/5/9/chartex" xmlns:cx4="http://schemas.microsoft.com/office/drawing/2016/5/10/chartex" xmlns:cx5="http://schemas.microsoft.com/office/drawing/2016/5/11/chartex" xmlns:cx6="http://schemas.microsoft.com/office/drawing/2016/5/12/chartex" xmlns:cx7="http://schemas.microsoft.com/office/drawing/2016/5/13/chartex" xmlns:cx8="http://schemas.microsoft.com/office/drawing/2016/5/14/chartex" xmlns:mc="http://schemas.openxmlformats.org/markup-compatibility/2006" xmlns:aink="http://schemas.microsoft.com/office/drawing/2016/ink" xmlns:am3d="http://schemas.microsoft.com/office/drawing/2017/model3d" xmlns:o="urn:schemas-microsoft-com:office:office" xmlns:oel="http://schemas.microsoft.com/office/2019/extlst" xmlns:r="http://schemas.openxmlformats.org/officeDocument/2006/relationships" xmlns:m="http://schemas.openxmlformats.org/officeDocument/2006/math" xmlns:v="urn:schemas-microsoft-com:vml" xmlns:wp14="http://schemas.microsoft.com/office/word/2010/wordprocessingDrawing" xmlns:wp="http://schemas.openxmlformats.org/drawingml/2006/wordprocessingDrawing" xmlns:w10="urn:schemas-microsoft-com:office:word" xmlns:w="http://schemas.openxmlformats.org/wordprocessingml/2006/main" xmlns:w14="http://schemas.microsoft.com/office/word/2010/wordml" xmlns:w15="http://schemas.microsoft.com/office/word/2012/wordml" xmlns:w16cex="http://schemas.microsoft.com/office/word/2018/wordml/cex" xmlns:w16cid="http://schemas.microsoft.com/office/word/2016/wordml/cid" xmlns:w16="http://schemas.microsoft.com/office/word/2018/wordml" xmlns:w16du="http://schemas.microsoft.com/office/word/2023/wordml/word16du" xmlns:w16sdtdh="http://schemas.microsoft.com/office/word/2020/wordml/sdtdatahash" xmlns:w16se="http://schemas.microsoft.com/office/word/2015/wordml/symex" xmlns:wpg="http://schemas.microsoft.com/office/word/2010/wordprocessingGroup" xmlns:wpi="http://schemas.microsoft.com/office/word/2010/wordprocessingInk" xmlns:wne="http://schemas.microsoft.com/office/word/2006/wordml" xmlns:wps="http://schemas.microsoft.com/office/word/2010/wordprocessingShape" mc:Ignorable="w14 w15 w16se w16cid w16 w16cex w16sdtdh wp14">
+<w:footnotes xmlns:wpc="http://schemas.microsoft.com/office/word/2010/wordprocessingCanvas" xmlns:cx="http://schemas.microsoft.com/office/drawing/2014/chartex" xmlns:cx1="http://schemas.microsoft.com/office/drawing/2015/9/8/chartex" xmlns:cx2="http://schemas.microsoft.com/office/drawing/2015/10/21/chartex" xmlns:cx3="http://schemas.microsoft.com/office/drawing/2016/5/9/chartex" xmlns:cx4="http://schemas.microsoft.com/office/drawing/2016/5/10/chartex" xmlns:cx5="http://schemas.microsoft.com/office/drawing/2016/5/11/chartex" xmlns:cx6="http://schemas.microsoft.com/office/drawing/2016/5/12/chartex" xmlns:cx7="http://schemas.microsoft.com/office/drawing/2016/5/13/chartex" xmlns:cx8="http://schemas.microsoft.com/office/drawing/2016/5/14/chartex" xmlns:mc="http://schemas.openxmlformats.org/markup-compatibility/2006" xmlns:aink="http://schemas.microsoft.com/office/drawing/2016/ink" xmlns:am3d="http://schemas.microsoft.com/office/drawing/2017/model3d" xmlns:o="urn:schemas-microsoft-com:office:office" xmlns:oel="http://schemas.microsoft.com/office/2019/extlst" xmlns:r="http://schemas.openxmlformats.org/officeDocument/2006/relationships" xmlns:m="http://schemas.openxmlformats.org/officeDocument/2006/math" xmlns:v="urn:schemas-microsoft-com:vml" xmlns:wp14="http://schemas.microsoft.com/office/word/2010/wordprocessingDrawing" xmlns:wp="http://schemas.openxmlformats.org/drawingml/2006/wordprocessingDrawing" xmlns:w10="urn:schemas-microsoft-com:office:word" xmlns:w="http://schemas.openxmlformats.org/wordprocessingml/2006/main" xmlns:w14="http://schemas.microsoft.com/office/word/2010/wordml" xmlns:w15="http://schemas.microsoft.com/office/word/2012/wordml" xmlns:w16cex="http://schemas.microsoft.com/office/word/2018/wordml/cex" xmlns:w16cid="http://schemas.microsoft.com/office/word/2016/wordml/cid" xmlns:w16="http://schemas.microsoft.com/office/word/2018/wordml" xmlns:w16sdtdh="http://schemas.microsoft.com/office/word/2020/wordml/sdtdatahash" xmlns:w16se="http://schemas.microsoft.com/office/word/2015/wordml/symex" xmlns:wpg="http://schemas.microsoft.com/office/word/2010/wordprocessingGroup" xmlns:wpi="http://schemas.microsoft.com/office/word/2010/wordprocessingInk" xmlns:wne="http://schemas.microsoft.com/office/word/2006/wordml" xmlns:wps="http://schemas.microsoft.com/office/word/2010/wordprocessingShape" mc:Ignorable="w14 w15 w16se w16cid w16 w16cex w16sdtdh wp14">
   <w:footnote w:type="separator" w:id="-1">
     <w:p>
       <w:r>
@@ -6316,7 +4764,7 @@
 </file>
 
 <file path=word/header1.xml><?xml version="1.0" encoding="utf-8"?>
-<w:hdr xmlns:wpc="http://schemas.microsoft.com/office/word/2010/wordprocessingCanvas" xmlns:cx="http://schemas.microsoft.com/office/drawing/2014/chartex" xmlns:cx1="http://schemas.microsoft.com/office/drawing/2015/9/8/chartex" xmlns:cx2="http://schemas.microsoft.com/office/drawing/2015/10/21/chartex" xmlns:cx3="http://schemas.microsoft.com/office/drawing/2016/5/9/chartex" xmlns:cx4="http://schemas.microsoft.com/office/drawing/2016/5/10/chartex" xmlns:cx5="http://schemas.microsoft.com/office/drawing/2016/5/11/chartex" xmlns:cx6="http://schemas.microsoft.com/office/drawing/2016/5/12/chartex" xmlns:cx7="http://schemas.microsoft.com/office/drawing/2016/5/13/chartex" xmlns:cx8="http://schemas.microsoft.com/office/drawing/2016/5/14/chartex" xmlns:mc="http://schemas.openxmlformats.org/markup-compatibility/2006" xmlns:aink="http://schemas.microsoft.com/office/drawing/2016/ink" xmlns:am3d="http://schemas.microsoft.com/office/drawing/2017/model3d" xmlns:o="urn:schemas-microsoft-com:office:office" xmlns:oel="http://schemas.microsoft.com/office/2019/extlst" xmlns:r="http://schemas.openxmlformats.org/officeDocument/2006/relationships" xmlns:m="http://schemas.openxmlformats.org/officeDocument/2006/math" xmlns:v="urn:schemas-microsoft-com:vml" xmlns:wp14="http://schemas.microsoft.com/office/word/2010/wordprocessingDrawing" xmlns:wp="http://schemas.openxmlformats.org/drawingml/2006/wordprocessingDrawing" xmlns:w10="urn:schemas-microsoft-com:office:word" xmlns:w="http://schemas.openxmlformats.org/wordprocessingml/2006/main" xmlns:w14="http://schemas.microsoft.com/office/word/2010/wordml" xmlns:w15="http://schemas.microsoft.com/office/word/2012/wordml" xmlns:w16cex="http://schemas.microsoft.com/office/word/2018/wordml/cex" xmlns:w16cid="http://schemas.microsoft.com/office/word/2016/wordml/cid" xmlns:w16="http://schemas.microsoft.com/office/word/2018/wordml" xmlns:w16du="http://schemas.microsoft.com/office/word/2023/wordml/word16du" xmlns:w16sdtdh="http://schemas.microsoft.com/office/word/2020/wordml/sdtdatahash" xmlns:w16se="http://schemas.microsoft.com/office/word/2015/wordml/symex" xmlns:wpg="http://schemas.microsoft.com/office/word/2010/wordprocessingGroup" xmlns:wpi="http://schemas.microsoft.com/office/word/2010/wordprocessingInk" xmlns:wne="http://schemas.microsoft.com/office/word/2006/wordml" xmlns:wps="http://schemas.microsoft.com/office/word/2010/wordprocessingShape" mc:Ignorable="w14 w15 w16se w16cid w16 w16cex w16sdtdh wp14">
+<w:hdr xmlns:wpc="http://schemas.microsoft.com/office/word/2010/wordprocessingCanvas" xmlns:cx="http://schemas.microsoft.com/office/drawing/2014/chartex" xmlns:cx1="http://schemas.microsoft.com/office/drawing/2015/9/8/chartex" xmlns:cx2="http://schemas.microsoft.com/office/drawing/2015/10/21/chartex" xmlns:cx3="http://schemas.microsoft.com/office/drawing/2016/5/9/chartex" xmlns:cx4="http://schemas.microsoft.com/office/drawing/2016/5/10/chartex" xmlns:cx5="http://schemas.microsoft.com/office/drawing/2016/5/11/chartex" xmlns:cx6="http://schemas.microsoft.com/office/drawing/2016/5/12/chartex" xmlns:cx7="http://schemas.microsoft.com/office/drawing/2016/5/13/chartex" xmlns:cx8="http://schemas.microsoft.com/office/drawing/2016/5/14/chartex" xmlns:mc="http://schemas.openxmlformats.org/markup-compatibility/2006" xmlns:aink="http://schemas.microsoft.com/office/drawing/2016/ink" xmlns:am3d="http://schemas.microsoft.com/office/drawing/2017/model3d" xmlns:o="urn:schemas-microsoft-com:office:office" xmlns:oel="http://schemas.microsoft.com/office/2019/extlst" xmlns:r="http://schemas.openxmlformats.org/officeDocument/2006/relationships" xmlns:m="http://schemas.openxmlformats.org/officeDocument/2006/math" xmlns:v="urn:schemas-microsoft-com:vml" xmlns:wp14="http://schemas.microsoft.com/office/word/2010/wordprocessingDrawing" xmlns:wp="http://schemas.openxmlformats.org/drawingml/2006/wordprocessingDrawing" xmlns:w10="urn:schemas-microsoft-com:office:word" xmlns:w="http://schemas.openxmlformats.org/wordprocessingml/2006/main" xmlns:w14="http://schemas.microsoft.com/office/word/2010/wordml" xmlns:w15="http://schemas.microsoft.com/office/word/2012/wordml" xmlns:w16cex="http://schemas.microsoft.com/office/word/2018/wordml/cex" xmlns:w16cid="http://schemas.microsoft.com/office/word/2016/wordml/cid" xmlns:w16="http://schemas.microsoft.com/office/word/2018/wordml" xmlns:w16sdtdh="http://schemas.microsoft.com/office/word/2020/wordml/sdtdatahash" xmlns:w16se="http://schemas.microsoft.com/office/word/2015/wordml/symex" xmlns:wpg="http://schemas.microsoft.com/office/word/2010/wordprocessingGroup" xmlns:wpi="http://schemas.microsoft.com/office/word/2010/wordprocessingInk" xmlns:wne="http://schemas.microsoft.com/office/word/2006/wordml" xmlns:wps="http://schemas.microsoft.com/office/word/2010/wordprocessingShape" mc:Ignorable="w14 w15 w16se w16cid w16 w16cex w16sdtdh wp14">
   <w:p>
     <w:pPr>
       <w:pStyle w:val="Header"/>
@@ -6414,7 +4862,7 @@
 </file>
 
 <file path=word/numbering.xml><?xml version="1.0" encoding="utf-8"?>
-<w:numbering xmlns:wpc="http://schemas.microsoft.com/office/word/2010/wordprocessingCanvas" xmlns:cx="http://schemas.microsoft.com/office/drawing/2014/chartex" xmlns:cx1="http://schemas.microsoft.com/office/drawing/2015/9/8/chartex" xmlns:cx2="http://schemas.microsoft.com/office/drawing/2015/10/21/chartex" xmlns:cx3="http://schemas.microsoft.com/office/drawing/2016/5/9/chartex" xmlns:cx4="http://schemas.microsoft.com/office/drawing/2016/5/10/chartex" xmlns:cx5="http://schemas.microsoft.com/office/drawing/2016/5/11/chartex" xmlns:cx6="http://schemas.microsoft.com/office/drawing/2016/5/12/chartex" xmlns:cx7="http://schemas.microsoft.com/office/drawing/2016/5/13/chartex" xmlns:cx8="http://schemas.microsoft.com/office/drawing/2016/5/14/chartex" xmlns:mc="http://schemas.openxmlformats.org/markup-compatibility/2006" xmlns:aink="http://schemas.microsoft.com/office/drawing/2016/ink" xmlns:am3d="http://schemas.microsoft.com/office/drawing/2017/model3d" xmlns:o="urn:schemas-microsoft-com:office:office" xmlns:oel="http://schemas.microsoft.com/office/2019/extlst" xmlns:r="http://schemas.openxmlformats.org/officeDocument/2006/relationships" xmlns:m="http://schemas.openxmlformats.org/officeDocument/2006/math" xmlns:v="urn:schemas-microsoft-com:vml" xmlns:wp14="http://schemas.microsoft.com/office/word/2010/wordprocessingDrawing" xmlns:wp="http://schemas.openxmlformats.org/drawingml/2006/wordprocessingDrawing" xmlns:w10="urn:schemas-microsoft-com:office:word" xmlns:w="http://schemas.openxmlformats.org/wordprocessingml/2006/main" xmlns:w14="http://schemas.microsoft.com/office/word/2010/wordml" xmlns:w15="http://schemas.microsoft.com/office/word/2012/wordml" xmlns:w16cex="http://schemas.microsoft.com/office/word/2018/wordml/cex" xmlns:w16cid="http://schemas.microsoft.com/office/word/2016/wordml/cid" xmlns:w16="http://schemas.microsoft.com/office/word/2018/wordml" xmlns:w16du="http://schemas.microsoft.com/office/word/2023/wordml/word16du" xmlns:w16sdtdh="http://schemas.microsoft.com/office/word/2020/wordml/sdtdatahash" xmlns:w16se="http://schemas.microsoft.com/office/word/2015/wordml/symex" xmlns:wpg="http://schemas.microsoft.com/office/word/2010/wordprocessingGroup" xmlns:wpi="http://schemas.microsoft.com/office/word/2010/wordprocessingInk" xmlns:wne="http://schemas.microsoft.com/office/word/2006/wordml" xmlns:wps="http://schemas.microsoft.com/office/word/2010/wordprocessingShape" mc:Ignorable="w14 w15 w16se w16cid w16 w16cex w16sdtdh wp14">
+<w:numbering xmlns:wpc="http://schemas.microsoft.com/office/word/2010/wordprocessingCanvas" xmlns:cx="http://schemas.microsoft.com/office/drawing/2014/chartex" xmlns:cx1="http://schemas.microsoft.com/office/drawing/2015/9/8/chartex" xmlns:cx2="http://schemas.microsoft.com/office/drawing/2015/10/21/chartex" xmlns:cx3="http://schemas.microsoft.com/office/drawing/2016/5/9/chartex" xmlns:cx4="http://schemas.microsoft.com/office/drawing/2016/5/10/chartex" xmlns:cx5="http://schemas.microsoft.com/office/drawing/2016/5/11/chartex" xmlns:cx6="http://schemas.microsoft.com/office/drawing/2016/5/12/chartex" xmlns:cx7="http://schemas.microsoft.com/office/drawing/2016/5/13/chartex" xmlns:cx8="http://schemas.microsoft.com/office/drawing/2016/5/14/chartex" xmlns:mc="http://schemas.openxmlformats.org/markup-compatibility/2006" xmlns:aink="http://schemas.microsoft.com/office/drawing/2016/ink" xmlns:am3d="http://schemas.microsoft.com/office/drawing/2017/model3d" xmlns:o="urn:schemas-microsoft-com:office:office" xmlns:oel="http://schemas.microsoft.com/office/2019/extlst" xmlns:r="http://schemas.openxmlformats.org/officeDocument/2006/relationships" xmlns:m="http://schemas.openxmlformats.org/officeDocument/2006/math" xmlns:v="urn:schemas-microsoft-com:vml" xmlns:wp14="http://schemas.microsoft.com/office/word/2010/wordprocessingDrawing" xmlns:wp="http://schemas.openxmlformats.org/drawingml/2006/wordprocessingDrawing" xmlns:w10="urn:schemas-microsoft-com:office:word" xmlns:w="http://schemas.openxmlformats.org/wordprocessingml/2006/main" xmlns:w14="http://schemas.microsoft.com/office/word/2010/wordml" xmlns:w15="http://schemas.microsoft.com/office/word/2012/wordml" xmlns:w16cex="http://schemas.microsoft.com/office/word/2018/wordml/cex" xmlns:w16cid="http://schemas.microsoft.com/office/word/2016/wordml/cid" xmlns:w16="http://schemas.microsoft.com/office/word/2018/wordml" xmlns:w16sdtdh="http://schemas.microsoft.com/office/word/2020/wordml/sdtdatahash" xmlns:w16se="http://schemas.microsoft.com/office/word/2015/wordml/symex" xmlns:wpg="http://schemas.microsoft.com/office/word/2010/wordprocessingGroup" xmlns:wpi="http://schemas.microsoft.com/office/word/2010/wordprocessingInk" xmlns:wne="http://schemas.microsoft.com/office/word/2006/wordml" xmlns:wps="http://schemas.microsoft.com/office/word/2010/wordprocessingShape" mc:Ignorable="w14 w15 w16se w16cid w16 w16cex w16sdtdh wp14">
   <w:abstractNum w:abstractNumId="0" w15:restartNumberingAfterBreak="0">
     <w:nsid w:val="00000002"/>
     <w:multiLevelType w:val="singleLevel"/>
@@ -12029,18 +10477,18 @@
 </file>
 
 <file path=customXml/item1.xml><?xml version="1.0" encoding="utf-8"?>
+<p:properties xmlns:p="http://schemas.microsoft.com/office/2006/metadata/properties" xmlns:xsi="http://www.w3.org/2001/XMLSchema-instance" xmlns:pc="http://schemas.microsoft.com/office/infopath/2007/PartnerControls">
+  <documentManagement/>
+</p:properties>
+</file>
+
+<file path=customXml/item2.xml><?xml version="1.0" encoding="utf-8"?>
 <?mso-contentType ?>
 <FormTemplates xmlns="http://schemas.microsoft.com/sharepoint/v3/contenttype/forms">
   <Display>DocumentLibraryForm</Display>
   <Edit>DocumentLibraryForm</Edit>
   <New>DocumentLibraryForm</New>
 </FormTemplates>
-</file>
-
-<file path=customXml/item2.xml><?xml version="1.0" encoding="utf-8"?>
-<p:properties xmlns:p="http://schemas.microsoft.com/office/2006/metadata/properties" xmlns:xsi="http://www.w3.org/2001/XMLSchema-instance" xmlns:pc="http://schemas.microsoft.com/office/infopath/2007/PartnerControls">
-  <documentManagement/>
-</p:properties>
 </file>
 
 <file path=customXml/item3.xml><?xml version="1.0" encoding="utf-8"?>
@@ -12158,18 +10606,18 @@
 </file>
 
 <file path=customXml/itemProps1.xml><?xml version="1.0" encoding="utf-8"?>
-<ds:datastoreItem xmlns:ds="http://schemas.openxmlformats.org/officeDocument/2006/customXml" ds:itemID="{22EEB750-F880-4FDE-9F19-9FC914DA93B4}">
+<ds:datastoreItem xmlns:ds="http://schemas.openxmlformats.org/officeDocument/2006/customXml" ds:itemID="{98AD03B6-0A96-40F2-BC6E-8EB32319431D}">
   <ds:schemaRefs>
-    <ds:schemaRef ds:uri="http://schemas.microsoft.com/sharepoint/v3/contenttype/forms"/>
+    <ds:schemaRef ds:uri="http://schemas.microsoft.com/office/2006/metadata/properties"/>
+    <ds:schemaRef ds:uri="http://schemas.microsoft.com/office/infopath/2007/PartnerControls"/>
   </ds:schemaRefs>
 </ds:datastoreItem>
 </file>
 
 <file path=customXml/itemProps2.xml><?xml version="1.0" encoding="utf-8"?>
-<ds:datastoreItem xmlns:ds="http://schemas.openxmlformats.org/officeDocument/2006/customXml" ds:itemID="{98AD03B6-0A96-40F2-BC6E-8EB32319431D}">
+<ds:datastoreItem xmlns:ds="http://schemas.openxmlformats.org/officeDocument/2006/customXml" ds:itemID="{22EEB750-F880-4FDE-9F19-9FC914DA93B4}">
   <ds:schemaRefs>
-    <ds:schemaRef ds:uri="http://schemas.microsoft.com/office/2006/metadata/properties"/>
-    <ds:schemaRef ds:uri="http://schemas.microsoft.com/office/infopath/2007/PartnerControls"/>
+    <ds:schemaRef ds:uri="http://schemas.microsoft.com/sharepoint/v3/contenttype/forms"/>
   </ds:schemaRefs>
 </ds:datastoreItem>
 </file>

</xml_diff>

<commit_message>
fixed date and title in pdf
</commit_message>
<xml_diff>
--- a/M122_Vorlage_Anforderung_LB1_luca_binder_carl_stroemstedt.docx
+++ b/M122_Vorlage_Anforderung_LB1_luca_binder_carl_stroemstedt.docx
@@ -651,6 +651,7 @@
                 <w:szCs w:val="24"/>
               </w:rPr>
             </w:pPr>
+            <w:proofErr w:type="spellStart"/>
             <w:r>
               <w:rPr>
                 <w:rFonts w:ascii="Arial" w:hAnsi="Arial" w:cs="Arial"/>
@@ -659,6 +660,7 @@
               </w:rPr>
               <w:t>For</w:t>
             </w:r>
+            <w:proofErr w:type="spellEnd"/>
             <w:r>
               <w:rPr>
                 <w:rFonts w:ascii="Arial" w:hAnsi="Arial" w:cs="Arial"/>
@@ -2223,7 +2225,23 @@
           <w:rFonts w:ascii="Segoe UI" w:hAnsi="Segoe UI" w:cs="Segoe UI"/>
           <w:szCs w:val="24"/>
         </w:rPr>
-        <w:t>Dieses PowerShell-Script ruft den aktuellen Menüplan von der Ambassador-Restaurant-Website ab und sendet diesen per E-Mail an eine definierte E-Mail-Adresse.</w:t>
+        <w:t>Dieses PowerShell-</w:t>
+      </w:r>
+      <w:proofErr w:type="spellStart"/>
+      <w:r>
+        <w:rPr>
+          <w:rFonts w:ascii="Segoe UI" w:hAnsi="Segoe UI" w:cs="Segoe UI"/>
+          <w:szCs w:val="24"/>
+        </w:rPr>
+        <w:t>Script</w:t>
+      </w:r>
+      <w:proofErr w:type="spellEnd"/>
+      <w:r>
+        <w:rPr>
+          <w:rFonts w:ascii="Segoe UI" w:hAnsi="Segoe UI" w:cs="Segoe UI"/>
+          <w:szCs w:val="24"/>
+        </w:rPr>
+        <w:t xml:space="preserve"> ruft den aktuellen Menüplan von der Ambassador-Restaurant-Website ab und sendet diesen per E-Mail an eine definierte E-Mail-Adresse.</w:t>
       </w:r>
     </w:p>
     <w:p>
@@ -2326,8 +2344,20 @@
           <w:szCs w:val="24"/>
           <w:lang w:val="en-CH"/>
         </w:rPr>
-        <w:t>Code-Abschnitte</w:t>
-      </w:r>
+        <w:t>Code-</w:t>
+      </w:r>
+      <w:proofErr w:type="spellStart"/>
+      <w:r>
+        <w:rPr>
+          <w:rFonts w:ascii="Segoe UI" w:hAnsi="Segoe UI" w:cs="Segoe UI"/>
+          <w:b/>
+          <w:bCs/>
+          <w:szCs w:val="24"/>
+          <w:lang w:val="en-CH"/>
+        </w:rPr>
+        <w:t>Abschnitte</w:t>
+      </w:r>
+      <w:proofErr w:type="spellEnd"/>
     </w:p>
     <w:p>
       <w:pPr>
@@ -2436,15 +2466,9 @@
           <w:szCs w:val="21"/>
           <w:bdr w:val="single" w:sz="2" w:space="0" w:color="D9D9E3" w:frame="1"/>
         </w:rPr>
-        <w:t>$email_text</w:t>
-      </w:r>
-      <w:r>
-        <w:rPr>
-          <w:rFonts w:ascii="Segoe UI" w:hAnsi="Segoe UI" w:cs="Segoe UI"/>
-          <w:szCs w:val="24"/>
-        </w:rPr>
-        <w:t xml:space="preserve"> initialisiert, um den Text für die E-Mail zu speichern. </w:t>
-      </w:r>
+        <w:t>$</w:t>
+      </w:r>
+      <w:proofErr w:type="spellStart"/>
       <w:r>
         <w:rPr>
           <w:rFonts w:ascii="Ubuntu Mono" w:hAnsi="Ubuntu Mono" w:cs="Courier New"/>
@@ -2454,8 +2478,40 @@
           <w:szCs w:val="21"/>
           <w:bdr w:val="single" w:sz="2" w:space="0" w:color="D9D9E3" w:frame="1"/>
         </w:rPr>
-        <w:t>$url</w:t>
-      </w:r>
+        <w:t>email_text</w:t>
+      </w:r>
+      <w:proofErr w:type="spellEnd"/>
+      <w:r>
+        <w:rPr>
+          <w:rFonts w:ascii="Segoe UI" w:hAnsi="Segoe UI" w:cs="Segoe UI"/>
+          <w:szCs w:val="24"/>
+        </w:rPr>
+        <w:t xml:space="preserve"> initialisiert, um den Text für die E-Mail zu speichern. </w:t>
+      </w:r>
+      <w:r>
+        <w:rPr>
+          <w:rFonts w:ascii="Ubuntu Mono" w:hAnsi="Ubuntu Mono" w:cs="Courier New"/>
+          <w:b/>
+          <w:bCs/>
+          <w:sz w:val="21"/>
+          <w:szCs w:val="21"/>
+          <w:bdr w:val="single" w:sz="2" w:space="0" w:color="D9D9E3" w:frame="1"/>
+        </w:rPr>
+        <w:t>$</w:t>
+      </w:r>
+      <w:proofErr w:type="spellStart"/>
+      <w:r>
+        <w:rPr>
+          <w:rFonts w:ascii="Ubuntu Mono" w:hAnsi="Ubuntu Mono" w:cs="Courier New"/>
+          <w:b/>
+          <w:bCs/>
+          <w:sz w:val="21"/>
+          <w:szCs w:val="21"/>
+          <w:bdr w:val="single" w:sz="2" w:space="0" w:color="D9D9E3" w:frame="1"/>
+        </w:rPr>
+        <w:t>url</w:t>
+      </w:r>
+      <w:proofErr w:type="spellEnd"/>
       <w:r>
         <w:rPr>
           <w:rFonts w:ascii="Segoe UI" w:hAnsi="Segoe UI" w:cs="Segoe UI"/>
@@ -2562,6 +2618,7 @@
         </w:rPr>
         <w:t xml:space="preserve">Der Befehl </w:t>
       </w:r>
+      <w:proofErr w:type="spellStart"/>
       <w:r>
         <w:rPr>
           <w:rFonts w:ascii="Ubuntu Mono" w:hAnsi="Ubuntu Mono" w:cs="Courier New"/>
@@ -2573,6 +2630,7 @@
         </w:rPr>
         <w:t>Invoke-WebRequest</w:t>
       </w:r>
+      <w:proofErr w:type="spellEnd"/>
       <w:r>
         <w:rPr>
           <w:rFonts w:ascii="Segoe UI" w:hAnsi="Segoe UI" w:cs="Segoe UI"/>
@@ -2589,8 +2647,21 @@
           <w:szCs w:val="21"/>
           <w:bdr w:val="single" w:sz="2" w:space="0" w:color="D9D9E3" w:frame="1"/>
         </w:rPr>
-        <w:t>$response</w:t>
-      </w:r>
+        <w:t>$</w:t>
+      </w:r>
+      <w:proofErr w:type="spellStart"/>
+      <w:r>
+        <w:rPr>
+          <w:rFonts w:ascii="Ubuntu Mono" w:hAnsi="Ubuntu Mono" w:cs="Courier New"/>
+          <w:b/>
+          <w:bCs/>
+          <w:sz w:val="21"/>
+          <w:szCs w:val="21"/>
+          <w:bdr w:val="single" w:sz="2" w:space="0" w:color="D9D9E3" w:frame="1"/>
+        </w:rPr>
+        <w:t>response</w:t>
+      </w:r>
+      <w:proofErr w:type="spellEnd"/>
       <w:r>
         <w:rPr>
           <w:rFonts w:ascii="Segoe UI" w:hAnsi="Segoe UI" w:cs="Segoe UI"/>
@@ -2697,6 +2768,7 @@
         </w:rPr>
         <w:t xml:space="preserve">In diesen Zeilen wird der Menüplan aus dem HTML der Webseite extrahiert. Dabei werden die relevanten Elemente wie Menütitel, </w:t>
       </w:r>
+      <w:proofErr w:type="spellStart"/>
       <w:r>
         <w:rPr>
           <w:rFonts w:ascii="Segoe UI" w:hAnsi="Segoe UI" w:cs="Segoe UI"/>
@@ -2705,6 +2777,7 @@
         </w:rPr>
         <w:t>Küchenstation</w:t>
       </w:r>
+      <w:proofErr w:type="spellEnd"/>
       <w:r>
         <w:rPr>
           <w:rFonts w:ascii="Segoe UI" w:hAnsi="Segoe UI" w:cs="Segoe UI"/>
@@ -2742,7 +2815,29 @@
           <w:szCs w:val="24"/>
           <w:lang w:val="en-US"/>
         </w:rPr>
-        <w:t>3.4 Formatieren des E-Mail-Texts</w:t>
+        <w:t xml:space="preserve">3.4 </w:t>
+      </w:r>
+      <w:proofErr w:type="spellStart"/>
+      <w:r>
+        <w:rPr>
+          <w:rFonts w:ascii="Segoe UI" w:hAnsi="Segoe UI" w:cs="Segoe UI"/>
+          <w:b/>
+          <w:bCs/>
+          <w:szCs w:val="24"/>
+          <w:lang w:val="en-US"/>
+        </w:rPr>
+        <w:t>Formatieren</w:t>
+      </w:r>
+      <w:proofErr w:type="spellEnd"/>
+      <w:r>
+        <w:rPr>
+          <w:rFonts w:ascii="Segoe UI" w:hAnsi="Segoe UI" w:cs="Segoe UI"/>
+          <w:b/>
+          <w:bCs/>
+          <w:szCs w:val="24"/>
+          <w:lang w:val="en-US"/>
+        </w:rPr>
+        <w:t xml:space="preserve"> des E-Mail-Texts</w:t>
       </w:r>
       <w:r>
         <w:rPr>
@@ -3018,7 +3113,23 @@
           <w:rFonts w:ascii="Segoe UI" w:hAnsi="Segoe UI" w:cs="Segoe UI"/>
           <w:szCs w:val="24"/>
         </w:rPr>
-        <w:t>Dieses Script wurde für die Ausführung in einer Windows-Umgebung entwickelt und erfordert eine PowerShell-Version 5.1 oder höher.</w:t>
+        <w:t xml:space="preserve">Dieses </w:t>
+      </w:r>
+      <w:proofErr w:type="spellStart"/>
+      <w:r>
+        <w:rPr>
+          <w:rFonts w:ascii="Segoe UI" w:hAnsi="Segoe UI" w:cs="Segoe UI"/>
+          <w:szCs w:val="24"/>
+        </w:rPr>
+        <w:t>Script</w:t>
+      </w:r>
+      <w:proofErr w:type="spellEnd"/>
+      <w:r>
+        <w:rPr>
+          <w:rFonts w:ascii="Segoe UI" w:hAnsi="Segoe UI" w:cs="Segoe UI"/>
+          <w:szCs w:val="24"/>
+        </w:rPr>
+        <w:t xml:space="preserve"> wurde für die Ausführung in einer Windows-Umgebung entwickelt und erfordert eine PowerShell-Version 5.1 oder höher.</w:t>
       </w:r>
     </w:p>
     <w:p>
@@ -3064,7 +3175,23 @@
           <w:rFonts w:ascii="Segoe UI" w:hAnsi="Segoe UI" w:cs="Segoe UI"/>
           <w:szCs w:val="24"/>
         </w:rPr>
-        <w:t>Das Script verwendet die Outlook-Desktopanwendung, um die E-Mail zu erstellen und zu senden. Daher ist es erforderlich, dass die Outlook-Anwendung auf dem Computer installiert ist und korrekt eingerichtet wurde.</w:t>
+        <w:t xml:space="preserve">Das </w:t>
+      </w:r>
+      <w:proofErr w:type="spellStart"/>
+      <w:r>
+        <w:rPr>
+          <w:rFonts w:ascii="Segoe UI" w:hAnsi="Segoe UI" w:cs="Segoe UI"/>
+          <w:szCs w:val="24"/>
+        </w:rPr>
+        <w:t>Script</w:t>
+      </w:r>
+      <w:proofErr w:type="spellEnd"/>
+      <w:r>
+        <w:rPr>
+          <w:rFonts w:ascii="Segoe UI" w:hAnsi="Segoe UI" w:cs="Segoe UI"/>
+          <w:szCs w:val="24"/>
+        </w:rPr>
+        <w:t xml:space="preserve"> verwendet die Outlook-Desktopanwendung, um die E-Mail zu erstellen und zu senden. Daher ist es erforderlich, dass die Outlook-Anwendung auf dem Computer installiert ist und korrekt eingerichtet wurde.</w:t>
       </w:r>
     </w:p>
     <w:p>
@@ -3186,8 +3313,21 @@
           <w:szCs w:val="21"/>
           <w:bdr w:val="single" w:sz="2" w:space="0" w:color="D9D9E3" w:frame="1"/>
         </w:rPr>
-        <w:t>$mail.To</w:t>
-      </w:r>
+        <w:t>$</w:t>
+      </w:r>
+      <w:proofErr w:type="spellStart"/>
+      <w:r>
+        <w:rPr>
+          <w:rFonts w:ascii="Ubuntu Mono" w:hAnsi="Ubuntu Mono" w:cs="Courier New"/>
+          <w:b/>
+          <w:bCs/>
+          <w:sz w:val="21"/>
+          <w:szCs w:val="21"/>
+          <w:bdr w:val="single" w:sz="2" w:space="0" w:color="D9D9E3" w:frame="1"/>
+        </w:rPr>
+        <w:t>mail.To</w:t>
+      </w:r>
+      <w:proofErr w:type="spellEnd"/>
       <w:r>
         <w:rPr>
           <w:rFonts w:ascii="Segoe UI" w:hAnsi="Segoe UI" w:cs="Segoe UI"/>
@@ -3304,8 +3444,21 @@
           <w:szCs w:val="21"/>
           <w:bdr w:val="single" w:sz="2" w:space="0" w:color="D9D9E3" w:frame="1"/>
         </w:rPr>
-        <w:t>$mail.Subject</w:t>
-      </w:r>
+        <w:t>$</w:t>
+      </w:r>
+      <w:proofErr w:type="spellStart"/>
+      <w:r>
+        <w:rPr>
+          <w:rFonts w:ascii="Ubuntu Mono" w:hAnsi="Ubuntu Mono" w:cs="Courier New"/>
+          <w:b/>
+          <w:bCs/>
+          <w:sz w:val="21"/>
+          <w:szCs w:val="21"/>
+          <w:bdr w:val="single" w:sz="2" w:space="0" w:color="D9D9E3" w:frame="1"/>
+        </w:rPr>
+        <w:t>mail.Subject</w:t>
+      </w:r>
+      <w:proofErr w:type="spellEnd"/>
       <w:r>
         <w:rPr>
           <w:rFonts w:ascii="Segoe UI" w:hAnsi="Segoe UI" w:cs="Segoe UI"/>
@@ -3410,7 +3563,23 @@
           <w:rFonts w:ascii="Segoe UI" w:hAnsi="Segoe UI" w:cs="Segoe UI"/>
           <w:szCs w:val="24"/>
         </w:rPr>
-        <w:t>Das Script kann nach Bedarf angepasst oder erweitert werden, z. B. durch das Hinzufügen von:</w:t>
+        <w:t xml:space="preserve">Das </w:t>
+      </w:r>
+      <w:proofErr w:type="spellStart"/>
+      <w:r>
+        <w:rPr>
+          <w:rFonts w:ascii="Segoe UI" w:hAnsi="Segoe UI" w:cs="Segoe UI"/>
+          <w:szCs w:val="24"/>
+        </w:rPr>
+        <w:t>Script</w:t>
+      </w:r>
+      <w:proofErr w:type="spellEnd"/>
+      <w:r>
+        <w:rPr>
+          <w:rFonts w:ascii="Segoe UI" w:hAnsi="Segoe UI" w:cs="Segoe UI"/>
+          <w:szCs w:val="24"/>
+        </w:rPr>
+        <w:t xml:space="preserve"> kann nach Bedarf angepasst oder erweitert werden, z. B. durch das Hinzufügen von:</w:t>
       </w:r>
     </w:p>
     <w:p>
@@ -3459,35 +3628,9 @@
           <w:szCs w:val="21"/>
           <w:bdr w:val="single" w:sz="2" w:space="0" w:color="D9D9E3" w:frame="1"/>
         </w:rPr>
-        <w:t>$mail.BCC = "beispiel_bcc@email.com"</w:t>
-      </w:r>
-      <w:r>
-        <w:rPr>
-          <w:rFonts w:ascii="Segoe UI" w:hAnsi="Segoe UI" w:cs="Segoe UI"/>
-          <w:szCs w:val="24"/>
-        </w:rPr>
-        <w:t xml:space="preserve"> ein.</w:t>
-      </w:r>
-    </w:p>
-    <w:p>
-      <w:pPr>
-        <w:numPr>
-          <w:ilvl w:val="0"/>
-          <w:numId w:val="36"/>
-        </w:numPr>
-        <w:spacing w:before="0" w:after="0"/>
-        <w:rPr>
-          <w:rFonts w:ascii="Segoe UI" w:hAnsi="Segoe UI" w:cs="Segoe UI"/>
-          <w:szCs w:val="24"/>
-        </w:rPr>
-      </w:pPr>
-      <w:r>
-        <w:rPr>
-          <w:rFonts w:ascii="Segoe UI" w:hAnsi="Segoe UI" w:cs="Segoe UI"/>
-          <w:szCs w:val="24"/>
-        </w:rPr>
-        <w:t xml:space="preserve">E-Mail-Anhänge: Fügen Sie die Zeile </w:t>
-      </w:r>
+        <w:t>$</w:t>
+      </w:r>
+      <w:proofErr w:type="spellStart"/>
       <w:r>
         <w:rPr>
           <w:rFonts w:ascii="Ubuntu Mono" w:hAnsi="Ubuntu Mono" w:cs="Courier New"/>
@@ -3497,35 +3640,9 @@
           <w:szCs w:val="21"/>
           <w:bdr w:val="single" w:sz="2" w:space="0" w:color="D9D9E3" w:frame="1"/>
         </w:rPr>
-        <w:t>$mail.Attachments.Add("Pfad/zur/Datei.ext")</w:t>
-      </w:r>
-      <w:r>
-        <w:rPr>
-          <w:rFonts w:ascii="Segoe UI" w:hAnsi="Segoe UI" w:cs="Segoe UI"/>
-          <w:szCs w:val="24"/>
-        </w:rPr>
-        <w:t xml:space="preserve"> ein.</w:t>
-      </w:r>
-    </w:p>
-    <w:p>
-      <w:pPr>
-        <w:numPr>
-          <w:ilvl w:val="0"/>
-          <w:numId w:val="36"/>
-        </w:numPr>
-        <w:spacing w:before="0" w:after="0"/>
-        <w:rPr>
-          <w:rFonts w:ascii="Segoe UI" w:hAnsi="Segoe UI" w:cs="Segoe UI"/>
-          <w:szCs w:val="24"/>
-        </w:rPr>
-      </w:pPr>
-      <w:r>
-        <w:rPr>
-          <w:rFonts w:ascii="Segoe UI" w:hAnsi="Segoe UI" w:cs="Segoe UI"/>
-          <w:szCs w:val="24"/>
-        </w:rPr>
-        <w:t xml:space="preserve">HTML-E-Mail-Formatierung: Ändern Sie den Wert der Variable </w:t>
-      </w:r>
+        <w:t>mail.BCC</w:t>
+      </w:r>
+      <w:proofErr w:type="spellEnd"/>
       <w:r>
         <w:rPr>
           <w:rFonts w:ascii="Ubuntu Mono" w:hAnsi="Ubuntu Mono" w:cs="Courier New"/>
@@ -3535,14 +3652,34 @@
           <w:szCs w:val="21"/>
           <w:bdr w:val="single" w:sz="2" w:space="0" w:color="D9D9E3" w:frame="1"/>
         </w:rPr>
-        <w:t>$mail.BodyFormat</w:t>
-      </w:r>
-      <w:r>
-        <w:rPr>
-          <w:rFonts w:ascii="Segoe UI" w:hAnsi="Segoe UI" w:cs="Segoe UI"/>
-          <w:szCs w:val="24"/>
-        </w:rPr>
-        <w:t xml:space="preserve"> auf </w:t>
+        <w:t xml:space="preserve"> = "beispiel_bcc@email.com"</w:t>
+      </w:r>
+      <w:r>
+        <w:rPr>
+          <w:rFonts w:ascii="Segoe UI" w:hAnsi="Segoe UI" w:cs="Segoe UI"/>
+          <w:szCs w:val="24"/>
+        </w:rPr>
+        <w:t xml:space="preserve"> ein.</w:t>
+      </w:r>
+    </w:p>
+    <w:p>
+      <w:pPr>
+        <w:numPr>
+          <w:ilvl w:val="0"/>
+          <w:numId w:val="36"/>
+        </w:numPr>
+        <w:spacing w:before="0" w:after="0"/>
+        <w:rPr>
+          <w:rFonts w:ascii="Segoe UI" w:hAnsi="Segoe UI" w:cs="Segoe UI"/>
+          <w:szCs w:val="24"/>
+        </w:rPr>
+      </w:pPr>
+      <w:r>
+        <w:rPr>
+          <w:rFonts w:ascii="Segoe UI" w:hAnsi="Segoe UI" w:cs="Segoe UI"/>
+          <w:szCs w:val="24"/>
+        </w:rPr>
+        <w:t xml:space="preserve">E-Mail-Anhänge: Fügen Sie die Zeile </w:t>
       </w:r>
       <w:r>
         <w:rPr>
@@ -3553,15 +3690,9 @@
           <w:szCs w:val="21"/>
           <w:bdr w:val="single" w:sz="2" w:space="0" w:color="D9D9E3" w:frame="1"/>
         </w:rPr>
-        <w:t>2</w:t>
-      </w:r>
-      <w:r>
-        <w:rPr>
-          <w:rFonts w:ascii="Segoe UI" w:hAnsi="Segoe UI" w:cs="Segoe UI"/>
-          <w:szCs w:val="24"/>
-        </w:rPr>
-        <w:t xml:space="preserve"> (für HTML) und passen Sie den Inhalt der Variable </w:t>
-      </w:r>
+        <w:t>$</w:t>
+      </w:r>
+      <w:proofErr w:type="spellStart"/>
       <w:r>
         <w:rPr>
           <w:rFonts w:ascii="Ubuntu Mono" w:hAnsi="Ubuntu Mono" w:cs="Courier New"/>
@@ -3571,8 +3702,144 @@
           <w:szCs w:val="21"/>
           <w:bdr w:val="single" w:sz="2" w:space="0" w:color="D9D9E3" w:frame="1"/>
         </w:rPr>
-        <w:t>$email_text</w:t>
-      </w:r>
+        <w:t>mail.Attachments.Add</w:t>
+      </w:r>
+      <w:proofErr w:type="spellEnd"/>
+      <w:r>
+        <w:rPr>
+          <w:rFonts w:ascii="Ubuntu Mono" w:hAnsi="Ubuntu Mono" w:cs="Courier New"/>
+          <w:b/>
+          <w:bCs/>
+          <w:sz w:val="21"/>
+          <w:szCs w:val="21"/>
+          <w:bdr w:val="single" w:sz="2" w:space="0" w:color="D9D9E3" w:frame="1"/>
+        </w:rPr>
+        <w:t>("Pfad/zur/</w:t>
+      </w:r>
+      <w:proofErr w:type="spellStart"/>
+      <w:r>
+        <w:rPr>
+          <w:rFonts w:ascii="Ubuntu Mono" w:hAnsi="Ubuntu Mono" w:cs="Courier New"/>
+          <w:b/>
+          <w:bCs/>
+          <w:sz w:val="21"/>
+          <w:szCs w:val="21"/>
+          <w:bdr w:val="single" w:sz="2" w:space="0" w:color="D9D9E3" w:frame="1"/>
+        </w:rPr>
+        <w:t>Datei.ext</w:t>
+      </w:r>
+      <w:proofErr w:type="spellEnd"/>
+      <w:r>
+        <w:rPr>
+          <w:rFonts w:ascii="Ubuntu Mono" w:hAnsi="Ubuntu Mono" w:cs="Courier New"/>
+          <w:b/>
+          <w:bCs/>
+          <w:sz w:val="21"/>
+          <w:szCs w:val="21"/>
+          <w:bdr w:val="single" w:sz="2" w:space="0" w:color="D9D9E3" w:frame="1"/>
+        </w:rPr>
+        <w:t>")</w:t>
+      </w:r>
+      <w:r>
+        <w:rPr>
+          <w:rFonts w:ascii="Segoe UI" w:hAnsi="Segoe UI" w:cs="Segoe UI"/>
+          <w:szCs w:val="24"/>
+        </w:rPr>
+        <w:t xml:space="preserve"> ein.</w:t>
+      </w:r>
+    </w:p>
+    <w:p>
+      <w:pPr>
+        <w:numPr>
+          <w:ilvl w:val="0"/>
+          <w:numId w:val="36"/>
+        </w:numPr>
+        <w:spacing w:before="0" w:after="0"/>
+        <w:rPr>
+          <w:rFonts w:ascii="Segoe UI" w:hAnsi="Segoe UI" w:cs="Segoe UI"/>
+          <w:szCs w:val="24"/>
+        </w:rPr>
+      </w:pPr>
+      <w:r>
+        <w:rPr>
+          <w:rFonts w:ascii="Segoe UI" w:hAnsi="Segoe UI" w:cs="Segoe UI"/>
+          <w:szCs w:val="24"/>
+        </w:rPr>
+        <w:t xml:space="preserve">HTML-E-Mail-Formatierung: Ändern Sie den Wert der Variable </w:t>
+      </w:r>
+      <w:r>
+        <w:rPr>
+          <w:rFonts w:ascii="Ubuntu Mono" w:hAnsi="Ubuntu Mono" w:cs="Courier New"/>
+          <w:b/>
+          <w:bCs/>
+          <w:sz w:val="21"/>
+          <w:szCs w:val="21"/>
+          <w:bdr w:val="single" w:sz="2" w:space="0" w:color="D9D9E3" w:frame="1"/>
+        </w:rPr>
+        <w:t>$</w:t>
+      </w:r>
+      <w:proofErr w:type="spellStart"/>
+      <w:r>
+        <w:rPr>
+          <w:rFonts w:ascii="Ubuntu Mono" w:hAnsi="Ubuntu Mono" w:cs="Courier New"/>
+          <w:b/>
+          <w:bCs/>
+          <w:sz w:val="21"/>
+          <w:szCs w:val="21"/>
+          <w:bdr w:val="single" w:sz="2" w:space="0" w:color="D9D9E3" w:frame="1"/>
+        </w:rPr>
+        <w:t>mail.BodyFormat</w:t>
+      </w:r>
+      <w:proofErr w:type="spellEnd"/>
+      <w:r>
+        <w:rPr>
+          <w:rFonts w:ascii="Segoe UI" w:hAnsi="Segoe UI" w:cs="Segoe UI"/>
+          <w:szCs w:val="24"/>
+        </w:rPr>
+        <w:t xml:space="preserve"> auf </w:t>
+      </w:r>
+      <w:r>
+        <w:rPr>
+          <w:rFonts w:ascii="Ubuntu Mono" w:hAnsi="Ubuntu Mono" w:cs="Courier New"/>
+          <w:b/>
+          <w:bCs/>
+          <w:sz w:val="21"/>
+          <w:szCs w:val="21"/>
+          <w:bdr w:val="single" w:sz="2" w:space="0" w:color="D9D9E3" w:frame="1"/>
+        </w:rPr>
+        <w:t>2</w:t>
+      </w:r>
+      <w:r>
+        <w:rPr>
+          <w:rFonts w:ascii="Segoe UI" w:hAnsi="Segoe UI" w:cs="Segoe UI"/>
+          <w:szCs w:val="24"/>
+        </w:rPr>
+        <w:t xml:space="preserve"> (für HTML) und passen Sie den Inhalt der Variable </w:t>
+      </w:r>
+      <w:r>
+        <w:rPr>
+          <w:rFonts w:ascii="Ubuntu Mono" w:hAnsi="Ubuntu Mono" w:cs="Courier New"/>
+          <w:b/>
+          <w:bCs/>
+          <w:sz w:val="21"/>
+          <w:szCs w:val="21"/>
+          <w:bdr w:val="single" w:sz="2" w:space="0" w:color="D9D9E3" w:frame="1"/>
+        </w:rPr>
+        <w:t>$</w:t>
+      </w:r>
+      <w:proofErr w:type="spellStart"/>
+      <w:r>
+        <w:rPr>
+          <w:rFonts w:ascii="Ubuntu Mono" w:hAnsi="Ubuntu Mono" w:cs="Courier New"/>
+          <w:b/>
+          <w:bCs/>
+          <w:sz w:val="21"/>
+          <w:szCs w:val="21"/>
+          <w:bdr w:val="single" w:sz="2" w:space="0" w:color="D9D9E3" w:frame="1"/>
+        </w:rPr>
+        <w:t>email_text</w:t>
+      </w:r>
+      <w:proofErr w:type="spellEnd"/>
       <w:r>
         <w:rPr>
           <w:rFonts w:ascii="Segoe UI" w:hAnsi="Segoe UI" w:cs="Segoe UI"/>
@@ -3660,7 +3927,23 @@
           <w:rFonts w:ascii="Segoe UI" w:hAnsi="Segoe UI" w:cs="Segoe UI"/>
           <w:szCs w:val="24"/>
         </w:rPr>
-        <w:t>Dieses PowerShell-Script dient dazu, den Menüplan des Ambassador-Restaurants von deren Webseite abzurufen und per E-Mail an eine definierte E-Mail-Adresse zu senden. Es nutzt die Outlook-Anwendung, um die E-Mail zu erstellen und zu versenden, und kann nach Bedarf angepasst oder erweitert werden.</w:t>
+        <w:t>Dieses PowerShell-</w:t>
+      </w:r>
+      <w:proofErr w:type="spellStart"/>
+      <w:r>
+        <w:rPr>
+          <w:rFonts w:ascii="Segoe UI" w:hAnsi="Segoe UI" w:cs="Segoe UI"/>
+          <w:szCs w:val="24"/>
+        </w:rPr>
+        <w:t>Script</w:t>
+      </w:r>
+      <w:proofErr w:type="spellEnd"/>
+      <w:r>
+        <w:rPr>
+          <w:rFonts w:ascii="Segoe UI" w:hAnsi="Segoe UI" w:cs="Segoe UI"/>
+          <w:szCs w:val="24"/>
+        </w:rPr>
+        <w:t xml:space="preserve"> dient dazu, den Menüplan des Ambassador-Restaurants von deren Webseite abzurufen und per E-Mail an eine definierte E-Mail-Adresse zu senden. Es nutzt die Outlook-Anwendung, um die E-Mail zu erstellen und zu versenden, und kann nach Bedarf angepasst oder erweitert werden.</w:t>
       </w:r>
     </w:p>
     <w:p>
@@ -3800,27 +4083,203 @@
         <w:rPr>
           <w:lang w:val="en-CH" w:eastAsia="de-DE"/>
         </w:rPr>
-        <w:t>Es werden 3 files benötigt: “schedule_email.ps1”, “schedule_open_outlook.ps1” and “send_email.ps1”</w:t>
-      </w:r>
-    </w:p>
-    <w:p>
-      <w:pPr>
+        <w:t xml:space="preserve">Es </w:t>
+      </w:r>
+      <w:proofErr w:type="spellStart"/>
+      <w:r>
         <w:rPr>
           <w:lang w:val="en-CH" w:eastAsia="de-DE"/>
         </w:rPr>
-      </w:pPr>
-    </w:p>
-    <w:p>
-      <w:pPr>
+        <w:t>werden</w:t>
+      </w:r>
+      <w:proofErr w:type="spellEnd"/>
+      <w:r>
         <w:rPr>
           <w:lang w:val="en-CH" w:eastAsia="de-DE"/>
         </w:rPr>
-      </w:pPr>
+        <w:t xml:space="preserve"> 3 files </w:t>
+      </w:r>
+      <w:proofErr w:type="spellStart"/>
       <w:r>
         <w:rPr>
           <w:lang w:val="en-CH" w:eastAsia="de-DE"/>
         </w:rPr>
-        <w:t>Zuerst müssen Sie “schedule_email.ps1” in einem Text editor öffnen und auf Zeile 25 die Email-Adresse zu ihrer gewünschten Email-Adresse ändern.</w:t>
+        <w:t>benötigt</w:t>
+      </w:r>
+      <w:proofErr w:type="spellEnd"/>
+      <w:r>
+        <w:rPr>
+          <w:lang w:val="en-CH" w:eastAsia="de-DE"/>
+        </w:rPr>
+        <w:t>: “schedule_email.ps1”, “schedule_open_outlook.ps1” and “send_email.ps1”</w:t>
+      </w:r>
+    </w:p>
+    <w:p>
+      <w:pPr>
+        <w:rPr>
+          <w:lang w:val="en-CH" w:eastAsia="de-DE"/>
+        </w:rPr>
+      </w:pPr>
+    </w:p>
+    <w:p>
+      <w:pPr>
+        <w:rPr>
+          <w:lang w:val="en-CH" w:eastAsia="de-DE"/>
+        </w:rPr>
+      </w:pPr>
+      <w:proofErr w:type="spellStart"/>
+      <w:r>
+        <w:rPr>
+          <w:lang w:val="en-CH" w:eastAsia="de-DE"/>
+        </w:rPr>
+        <w:t>Zuerst</w:t>
+      </w:r>
+      <w:proofErr w:type="spellEnd"/>
+      <w:r>
+        <w:rPr>
+          <w:lang w:val="en-CH" w:eastAsia="de-DE"/>
+        </w:rPr>
+        <w:t xml:space="preserve"> </w:t>
+      </w:r>
+      <w:proofErr w:type="spellStart"/>
+      <w:r>
+        <w:rPr>
+          <w:lang w:val="en-CH" w:eastAsia="de-DE"/>
+        </w:rPr>
+        <w:t>müssen</w:t>
+      </w:r>
+      <w:proofErr w:type="spellEnd"/>
+      <w:r>
+        <w:rPr>
+          <w:lang w:val="en-CH" w:eastAsia="de-DE"/>
+        </w:rPr>
+        <w:t xml:space="preserve"> Sie “schedule_email.ps1” in </w:t>
+      </w:r>
+      <w:proofErr w:type="spellStart"/>
+      <w:r>
+        <w:rPr>
+          <w:lang w:val="en-CH" w:eastAsia="de-DE"/>
+        </w:rPr>
+        <w:t>einem</w:t>
+      </w:r>
+      <w:proofErr w:type="spellEnd"/>
+      <w:r>
+        <w:rPr>
+          <w:lang w:val="en-CH" w:eastAsia="de-DE"/>
+        </w:rPr>
+        <w:t xml:space="preserve"> Text editor </w:t>
+      </w:r>
+      <w:proofErr w:type="spellStart"/>
+      <w:r>
+        <w:rPr>
+          <w:lang w:val="en-CH" w:eastAsia="de-DE"/>
+        </w:rPr>
+        <w:t>öffnen</w:t>
+      </w:r>
+      <w:proofErr w:type="spellEnd"/>
+      <w:r>
+        <w:rPr>
+          <w:lang w:val="en-CH" w:eastAsia="de-DE"/>
+        </w:rPr>
+        <w:t xml:space="preserve"> und auf </w:t>
+      </w:r>
+      <w:proofErr w:type="spellStart"/>
+      <w:r>
+        <w:rPr>
+          <w:lang w:val="en-CH" w:eastAsia="de-DE"/>
+        </w:rPr>
+        <w:t>Zeile</w:t>
+      </w:r>
+      <w:proofErr w:type="spellEnd"/>
+      <w:r>
+        <w:rPr>
+          <w:lang w:val="en-CH" w:eastAsia="de-DE"/>
+        </w:rPr>
+        <w:t xml:space="preserve"> 25 die Email-</w:t>
+      </w:r>
+      <w:proofErr w:type="spellStart"/>
+      <w:r>
+        <w:rPr>
+          <w:lang w:val="en-CH" w:eastAsia="de-DE"/>
+        </w:rPr>
+        <w:t>Adresse</w:t>
+      </w:r>
+      <w:proofErr w:type="spellEnd"/>
+      <w:r>
+        <w:rPr>
+          <w:lang w:val="en-CH" w:eastAsia="de-DE"/>
+        </w:rPr>
+        <w:t xml:space="preserve"> </w:t>
+      </w:r>
+      <w:proofErr w:type="spellStart"/>
+      <w:r>
+        <w:rPr>
+          <w:lang w:val="en-CH" w:eastAsia="de-DE"/>
+        </w:rPr>
+        <w:t>zu</w:t>
+      </w:r>
+      <w:proofErr w:type="spellEnd"/>
+      <w:r>
+        <w:rPr>
+          <w:lang w:val="en-CH" w:eastAsia="de-DE"/>
+        </w:rPr>
+        <w:t xml:space="preserve"> </w:t>
+      </w:r>
+      <w:proofErr w:type="spellStart"/>
+      <w:r>
+        <w:rPr>
+          <w:lang w:val="en-CH" w:eastAsia="de-DE"/>
+        </w:rPr>
+        <w:t>ihrer</w:t>
+      </w:r>
+      <w:proofErr w:type="spellEnd"/>
+      <w:r>
+        <w:rPr>
+          <w:lang w:val="en-CH" w:eastAsia="de-DE"/>
+        </w:rPr>
+        <w:t xml:space="preserve"> </w:t>
+      </w:r>
+      <w:proofErr w:type="spellStart"/>
+      <w:r>
+        <w:rPr>
+          <w:lang w:val="en-CH" w:eastAsia="de-DE"/>
+        </w:rPr>
+        <w:t>gewünschten</w:t>
+      </w:r>
+      <w:proofErr w:type="spellEnd"/>
+      <w:r>
+        <w:rPr>
+          <w:lang w:val="en-CH" w:eastAsia="de-DE"/>
+        </w:rPr>
+        <w:t xml:space="preserve"> Email-</w:t>
+      </w:r>
+      <w:proofErr w:type="spellStart"/>
+      <w:r>
+        <w:rPr>
+          <w:lang w:val="en-CH" w:eastAsia="de-DE"/>
+        </w:rPr>
+        <w:t>Adresse</w:t>
+      </w:r>
+      <w:proofErr w:type="spellEnd"/>
+      <w:r>
+        <w:rPr>
+          <w:lang w:val="en-CH" w:eastAsia="de-DE"/>
+        </w:rPr>
+        <w:t xml:space="preserve"> </w:t>
+      </w:r>
+      <w:proofErr w:type="spellStart"/>
+      <w:r>
+        <w:rPr>
+          <w:lang w:val="en-CH" w:eastAsia="de-DE"/>
+        </w:rPr>
+        <w:t>ändern</w:t>
+      </w:r>
+      <w:proofErr w:type="spellEnd"/>
+      <w:r>
+        <w:rPr>
+          <w:lang w:val="en-CH" w:eastAsia="de-DE"/>
+        </w:rPr>
+        <w:t>.</w:t>
       </w:r>
     </w:p>
     <w:p>
@@ -3903,31 +4362,215 @@
           <w:lang w:val="en-CH" w:eastAsia="de-DE"/>
         </w:rPr>
       </w:pPr>
+      <w:proofErr w:type="spellStart"/>
       <w:r>
         <w:rPr>
           <w:lang w:val="en-CH" w:eastAsia="de-DE"/>
         </w:rPr>
-        <w:t>Nach diesem Schritt lassen Sie die Skripts “schedule_email.ps1” und “schedule_open_outlook.ps1” in Powershell laufen.</w:t>
-      </w:r>
-    </w:p>
-    <w:p>
-      <w:pPr>
+        <w:t>Nach</w:t>
+      </w:r>
+      <w:proofErr w:type="spellEnd"/>
+      <w:r>
         <w:rPr>
           <w:lang w:val="en-CH" w:eastAsia="de-DE"/>
         </w:rPr>
-      </w:pPr>
-    </w:p>
-    <w:p>
-      <w:pPr>
+        <w:t xml:space="preserve"> </w:t>
+      </w:r>
+      <w:proofErr w:type="spellStart"/>
+      <w:r>
         <w:rPr>
           <w:lang w:val="en-CH" w:eastAsia="de-DE"/>
         </w:rPr>
-      </w:pPr>
+        <w:t>diesem</w:t>
+      </w:r>
+      <w:proofErr w:type="spellEnd"/>
       <w:r>
         <w:rPr>
           <w:lang w:val="en-CH" w:eastAsia="de-DE"/>
         </w:rPr>
-        <w:t>Jetzt wird jeden Morgen um 8:00 an Wochentagen ein Mail mit dem Restaurant-Menü versendet.</w:t>
+        <w:t xml:space="preserve"> Schritt </w:t>
+      </w:r>
+      <w:proofErr w:type="spellStart"/>
+      <w:r>
+        <w:rPr>
+          <w:lang w:val="en-CH" w:eastAsia="de-DE"/>
+        </w:rPr>
+        <w:t>lassen</w:t>
+      </w:r>
+      <w:proofErr w:type="spellEnd"/>
+      <w:r>
+        <w:rPr>
+          <w:lang w:val="en-CH" w:eastAsia="de-DE"/>
+        </w:rPr>
+        <w:t xml:space="preserve"> Sie die </w:t>
+      </w:r>
+      <w:proofErr w:type="spellStart"/>
+      <w:r>
+        <w:rPr>
+          <w:lang w:val="en-CH" w:eastAsia="de-DE"/>
+        </w:rPr>
+        <w:t>Skripts</w:t>
+      </w:r>
+      <w:proofErr w:type="spellEnd"/>
+      <w:r>
+        <w:rPr>
+          <w:lang w:val="en-CH" w:eastAsia="de-DE"/>
+        </w:rPr>
+        <w:t xml:space="preserve"> “schedule_email.ps1” und “schedule_open_outlook.ps1” in </w:t>
+      </w:r>
+      <w:proofErr w:type="spellStart"/>
+      <w:r>
+        <w:rPr>
+          <w:lang w:val="en-CH" w:eastAsia="de-DE"/>
+        </w:rPr>
+        <w:t>Powershell</w:t>
+      </w:r>
+      <w:proofErr w:type="spellEnd"/>
+      <w:r>
+        <w:rPr>
+          <w:lang w:val="en-CH" w:eastAsia="de-DE"/>
+        </w:rPr>
+        <w:t xml:space="preserve"> </w:t>
+      </w:r>
+      <w:proofErr w:type="spellStart"/>
+      <w:r>
+        <w:rPr>
+          <w:lang w:val="en-CH" w:eastAsia="de-DE"/>
+        </w:rPr>
+        <w:t>laufen</w:t>
+      </w:r>
+      <w:proofErr w:type="spellEnd"/>
+      <w:r>
+        <w:rPr>
+          <w:lang w:val="en-CH" w:eastAsia="de-DE"/>
+        </w:rPr>
+        <w:t>.</w:t>
+      </w:r>
+    </w:p>
+    <w:p>
+      <w:pPr>
+        <w:rPr>
+          <w:lang w:val="en-CH" w:eastAsia="de-DE"/>
+        </w:rPr>
+      </w:pPr>
+    </w:p>
+    <w:p>
+      <w:pPr>
+        <w:rPr>
+          <w:lang w:val="en-CH" w:eastAsia="de-DE"/>
+        </w:rPr>
+      </w:pPr>
+      <w:proofErr w:type="spellStart"/>
+      <w:r>
+        <w:rPr>
+          <w:lang w:val="en-CH" w:eastAsia="de-DE"/>
+        </w:rPr>
+        <w:t>Jetzt</w:t>
+      </w:r>
+      <w:proofErr w:type="spellEnd"/>
+      <w:r>
+        <w:rPr>
+          <w:lang w:val="en-CH" w:eastAsia="de-DE"/>
+        </w:rPr>
+        <w:t xml:space="preserve"> </w:t>
+      </w:r>
+      <w:proofErr w:type="spellStart"/>
+      <w:r>
+        <w:rPr>
+          <w:lang w:val="en-CH" w:eastAsia="de-DE"/>
+        </w:rPr>
+        <w:t>wird</w:t>
+      </w:r>
+      <w:proofErr w:type="spellEnd"/>
+      <w:r>
+        <w:rPr>
+          <w:lang w:val="en-CH" w:eastAsia="de-DE"/>
+        </w:rPr>
+        <w:t xml:space="preserve"> </w:t>
+      </w:r>
+      <w:proofErr w:type="spellStart"/>
+      <w:r>
+        <w:rPr>
+          <w:lang w:val="en-CH" w:eastAsia="de-DE"/>
+        </w:rPr>
+        <w:t>jeden</w:t>
+      </w:r>
+      <w:proofErr w:type="spellEnd"/>
+      <w:r>
+        <w:rPr>
+          <w:lang w:val="en-CH" w:eastAsia="de-DE"/>
+        </w:rPr>
+        <w:t xml:space="preserve"> Morgen um 8:00 an </w:t>
+      </w:r>
+      <w:proofErr w:type="spellStart"/>
+      <w:r>
+        <w:rPr>
+          <w:lang w:val="en-CH" w:eastAsia="de-DE"/>
+        </w:rPr>
+        <w:t>Wochentagen</w:t>
+      </w:r>
+      <w:proofErr w:type="spellEnd"/>
+      <w:r>
+        <w:rPr>
+          <w:lang w:val="en-CH" w:eastAsia="de-DE"/>
+        </w:rPr>
+        <w:t xml:space="preserve"> </w:t>
+      </w:r>
+      <w:proofErr w:type="spellStart"/>
+      <w:r>
+        <w:rPr>
+          <w:lang w:val="en-CH" w:eastAsia="de-DE"/>
+        </w:rPr>
+        <w:t>ein</w:t>
+      </w:r>
+      <w:proofErr w:type="spellEnd"/>
+      <w:r>
+        <w:rPr>
+          <w:lang w:val="en-CH" w:eastAsia="de-DE"/>
+        </w:rPr>
+        <w:t xml:space="preserve"> Mail </w:t>
+      </w:r>
+      <w:proofErr w:type="spellStart"/>
+      <w:r>
+        <w:rPr>
+          <w:lang w:val="en-CH" w:eastAsia="de-DE"/>
+        </w:rPr>
+        <w:t>mit</w:t>
+      </w:r>
+      <w:proofErr w:type="spellEnd"/>
+      <w:r>
+        <w:rPr>
+          <w:lang w:val="en-CH" w:eastAsia="de-DE"/>
+        </w:rPr>
+        <w:t xml:space="preserve"> dem Restaurant-</w:t>
+      </w:r>
+      <w:proofErr w:type="spellStart"/>
+      <w:r>
+        <w:rPr>
+          <w:lang w:val="en-CH" w:eastAsia="de-DE"/>
+        </w:rPr>
+        <w:t>Menü</w:t>
+      </w:r>
+      <w:proofErr w:type="spellEnd"/>
+      <w:r>
+        <w:rPr>
+          <w:lang w:val="en-CH" w:eastAsia="de-DE"/>
+        </w:rPr>
+        <w:t xml:space="preserve"> </w:t>
+      </w:r>
+      <w:proofErr w:type="spellStart"/>
+      <w:r>
+        <w:rPr>
+          <w:lang w:val="en-CH" w:eastAsia="de-DE"/>
+        </w:rPr>
+        <w:t>versendet</w:t>
+      </w:r>
+      <w:proofErr w:type="spellEnd"/>
+      <w:r>
+        <w:rPr>
+          <w:lang w:val="en-CH" w:eastAsia="de-DE"/>
+        </w:rPr>
+        <w:t>.</w:t>
       </w:r>
     </w:p>
     <w:p>
@@ -4021,8 +4664,33 @@
           <w:szCs w:val="24"/>
         </w:rPr>
         <w:lastRenderedPageBreak/>
-        <w:t>Die Verfügbarkeit und Struktur der Ambassador-Restaurant-Website, da das Script auf der aktuellen Struktur basiert und bei Änderungen möglicherweise angepasst werden mus</w:t>
-      </w:r>
+        <w:t xml:space="preserve">Die Verfügbarkeit und Struktur der Ambassador-Restaurant-Website, da das </w:t>
+      </w:r>
+      <w:proofErr w:type="spellStart"/>
+      <w:r>
+        <w:rPr>
+          <w:rFonts w:ascii="Segoe UI" w:hAnsi="Segoe UI" w:cs="Segoe UI"/>
+          <w:szCs w:val="24"/>
+        </w:rPr>
+        <w:t>Script</w:t>
+      </w:r>
+      <w:proofErr w:type="spellEnd"/>
+      <w:r>
+        <w:rPr>
+          <w:rFonts w:ascii="Segoe UI" w:hAnsi="Segoe UI" w:cs="Segoe UI"/>
+          <w:szCs w:val="24"/>
+        </w:rPr>
+        <w:t xml:space="preserve"> auf der aktuellen Struktur basiert und bei Änderungen möglicherweise angepasst werden </w:t>
+      </w:r>
+      <w:proofErr w:type="spellStart"/>
+      <w:r>
+        <w:rPr>
+          <w:rFonts w:ascii="Segoe UI" w:hAnsi="Segoe UI" w:cs="Segoe UI"/>
+          <w:szCs w:val="24"/>
+        </w:rPr>
+        <w:t>mus</w:t>
+      </w:r>
+      <w:proofErr w:type="spellEnd"/>
       <w:r>
         <w:rPr>
           <w:rFonts w:ascii="Segoe UI" w:hAnsi="Segoe UI" w:cs="Segoe UI"/>
@@ -4098,8 +4766,9 @@
       <w:rPr>
         <w:sz w:val="16"/>
         <w:szCs w:val="16"/>
-      </w:rPr>
-      <w:t>16.05.2013</w:t>
+        <w:lang w:val="en-CH"/>
+      </w:rPr>
+      <w:t>30.03.2023</w:t>
     </w:r>
     <w:r>
       <w:rPr>
@@ -4285,6 +4954,7 @@
     </w:r>
     <w:r>
       <w:rPr>
+        <w:color w:val="0070C0"/>
         <w:sz w:val="20"/>
         <w:szCs w:val="15"/>
       </w:rPr>
@@ -4312,8 +4982,18 @@
         <w:sz w:val="20"/>
         <w:szCs w:val="15"/>
       </w:rPr>
-      <w:t>Luca Binder, Carl Otto Strömstedt</w:t>
+      <w:t xml:space="preserve">Luca Binder, Carl Otto </w:t>
     </w:r>
+    <w:proofErr w:type="spellStart"/>
+    <w:r>
+      <w:rPr>
+        <w:color w:val="0070C0"/>
+        <w:sz w:val="20"/>
+        <w:szCs w:val="15"/>
+      </w:rPr>
+      <w:t>Strömstedt</w:t>
+    </w:r>
+    <w:proofErr w:type="spellEnd"/>
   </w:p>
   <w:p>
     <w:pPr>

</xml_diff>